<commit_message>
avancement de la doc + avancement des test + correction de quelques bugs
</commit_message>
<xml_diff>
--- a/annexes/Documentation TPI.docx
+++ b/annexes/Documentation TPI.docx
@@ -364,7 +364,7 @@
           <w:r>
             <w:fldChar w:fldCharType="separate"/>
           </w:r>
-          <w:hyperlink w:anchor="_Toc72138786" w:history="1">
+          <w:hyperlink w:anchor="_Toc72160391" w:history="1">
             <w:r>
               <w:rPr>
                 <w:rStyle w:val="Lienhypertexte"/>
@@ -407,7 +407,7 @@
                 <w:noProof/>
                 <w:webHidden/>
               </w:rPr>
-              <w:instrText xml:space="preserve"> PAGEREF _Toc72138786 \h </w:instrText>
+              <w:instrText xml:space="preserve"> PAGEREF _Toc72160391 \h </w:instrText>
             </w:r>
             <w:r>
               <w:rPr>
@@ -452,7 +452,7 @@
               <w:lang w:eastAsia="fr-CH"/>
             </w:rPr>
           </w:pPr>
-          <w:hyperlink w:anchor="_Toc72138787" w:history="1">
+          <w:hyperlink w:anchor="_Toc72160392" w:history="1">
             <w:r>
               <w:rPr>
                 <w:rStyle w:val="Lienhypertexte"/>
@@ -495,7 +495,7 @@
                 <w:noProof/>
                 <w:webHidden/>
               </w:rPr>
-              <w:instrText xml:space="preserve"> PAGEREF _Toc72138787 \h </w:instrText>
+              <w:instrText xml:space="preserve"> PAGEREF _Toc72160392 \h </w:instrText>
             </w:r>
             <w:r>
               <w:rPr>
@@ -540,7 +540,7 @@
               <w:lang w:eastAsia="fr-CH"/>
             </w:rPr>
           </w:pPr>
-          <w:hyperlink w:anchor="_Toc72138788" w:history="1">
+          <w:hyperlink w:anchor="_Toc72160393" w:history="1">
             <w:r>
               <w:rPr>
                 <w:rStyle w:val="Lienhypertexte"/>
@@ -583,7 +583,7 @@
                 <w:noProof/>
                 <w:webHidden/>
               </w:rPr>
-              <w:instrText xml:space="preserve"> PAGEREF _Toc72138788 \h </w:instrText>
+              <w:instrText xml:space="preserve"> PAGEREF _Toc72160393 \h </w:instrText>
             </w:r>
             <w:r>
               <w:rPr>
@@ -628,7 +628,7 @@
               <w:lang w:eastAsia="fr-CH"/>
             </w:rPr>
           </w:pPr>
-          <w:hyperlink w:anchor="_Toc72138789" w:history="1">
+          <w:hyperlink w:anchor="_Toc72160394" w:history="1">
             <w:r>
               <w:rPr>
                 <w:rStyle w:val="Lienhypertexte"/>
@@ -671,7 +671,7 @@
                 <w:noProof/>
                 <w:webHidden/>
               </w:rPr>
-              <w:instrText xml:space="preserve"> PAGEREF _Toc72138789 \h </w:instrText>
+              <w:instrText xml:space="preserve"> PAGEREF _Toc72160394 \h </w:instrText>
             </w:r>
             <w:r>
               <w:rPr>
@@ -716,7 +716,7 @@
               <w:lang w:eastAsia="fr-CH"/>
             </w:rPr>
           </w:pPr>
-          <w:hyperlink w:anchor="_Toc72138790" w:history="1">
+          <w:hyperlink w:anchor="_Toc72160395" w:history="1">
             <w:r>
               <w:rPr>
                 <w:rStyle w:val="Lienhypertexte"/>
@@ -759,7 +759,7 @@
                 <w:noProof/>
                 <w:webHidden/>
               </w:rPr>
-              <w:instrText xml:space="preserve"> PAGEREF _Toc72138790 \h </w:instrText>
+              <w:instrText xml:space="preserve"> PAGEREF _Toc72160395 \h </w:instrText>
             </w:r>
             <w:r>
               <w:rPr>
@@ -804,7 +804,7 @@
               <w:lang w:eastAsia="fr-CH"/>
             </w:rPr>
           </w:pPr>
-          <w:hyperlink w:anchor="_Toc72138791" w:history="1">
+          <w:hyperlink w:anchor="_Toc72160396" w:history="1">
             <w:r>
               <w:rPr>
                 <w:rStyle w:val="Lienhypertexte"/>
@@ -847,7 +847,7 @@
                 <w:noProof/>
                 <w:webHidden/>
               </w:rPr>
-              <w:instrText xml:space="preserve"> PAGEREF _Toc72138791 \h </w:instrText>
+              <w:instrText xml:space="preserve"> PAGEREF _Toc72160396 \h </w:instrText>
             </w:r>
             <w:r>
               <w:rPr>
@@ -892,7 +892,7 @@
               <w:lang w:eastAsia="fr-CH"/>
             </w:rPr>
           </w:pPr>
-          <w:hyperlink w:anchor="_Toc72138792" w:history="1">
+          <w:hyperlink w:anchor="_Toc72160397" w:history="1">
             <w:r>
               <w:rPr>
                 <w:rStyle w:val="Lienhypertexte"/>
@@ -935,7 +935,7 @@
                 <w:noProof/>
                 <w:webHidden/>
               </w:rPr>
-              <w:instrText xml:space="preserve"> PAGEREF _Toc72138792 \h </w:instrText>
+              <w:instrText xml:space="preserve"> PAGEREF _Toc72160397 \h </w:instrText>
             </w:r>
             <w:r>
               <w:rPr>
@@ -980,7 +980,7 @@
               <w:lang w:eastAsia="fr-CH"/>
             </w:rPr>
           </w:pPr>
-          <w:hyperlink w:anchor="_Toc72138793" w:history="1">
+          <w:hyperlink w:anchor="_Toc72160398" w:history="1">
             <w:r>
               <w:rPr>
                 <w:rStyle w:val="Lienhypertexte"/>
@@ -1023,7 +1023,7 @@
                 <w:noProof/>
                 <w:webHidden/>
               </w:rPr>
-              <w:instrText xml:space="preserve"> PAGEREF _Toc72138793 \h </w:instrText>
+              <w:instrText xml:space="preserve"> PAGEREF _Toc72160398 \h </w:instrText>
             </w:r>
             <w:r>
               <w:rPr>
@@ -1068,7 +1068,7 @@
               <w:lang w:eastAsia="fr-CH"/>
             </w:rPr>
           </w:pPr>
-          <w:hyperlink w:anchor="_Toc72138794" w:history="1">
+          <w:hyperlink w:anchor="_Toc72160399" w:history="1">
             <w:r>
               <w:rPr>
                 <w:rStyle w:val="Lienhypertexte"/>
@@ -1111,7 +1111,7 @@
                 <w:noProof/>
                 <w:webHidden/>
               </w:rPr>
-              <w:instrText xml:space="preserve"> PAGEREF _Toc72138794 \h </w:instrText>
+              <w:instrText xml:space="preserve"> PAGEREF _Toc72160399 \h </w:instrText>
             </w:r>
             <w:r>
               <w:rPr>
@@ -1156,7 +1156,7 @@
               <w:lang w:eastAsia="fr-CH"/>
             </w:rPr>
           </w:pPr>
-          <w:hyperlink w:anchor="_Toc72138795" w:history="1">
+          <w:hyperlink w:anchor="_Toc72160400" w:history="1">
             <w:r>
               <w:rPr>
                 <w:rStyle w:val="Lienhypertexte"/>
@@ -1199,7 +1199,7 @@
                 <w:noProof/>
                 <w:webHidden/>
               </w:rPr>
-              <w:instrText xml:space="preserve"> PAGEREF _Toc72138795 \h </w:instrText>
+              <w:instrText xml:space="preserve"> PAGEREF _Toc72160400 \h </w:instrText>
             </w:r>
             <w:r>
               <w:rPr>
@@ -1219,7 +1219,7 @@
                 <w:noProof/>
                 <w:webHidden/>
               </w:rPr>
-              <w:t>7</w:t>
+              <w:t>8</w:t>
             </w:r>
             <w:r>
               <w:rPr>
@@ -1244,7 +1244,7 @@
               <w:lang w:eastAsia="fr-CH"/>
             </w:rPr>
           </w:pPr>
-          <w:hyperlink w:anchor="_Toc72138796" w:history="1">
+          <w:hyperlink w:anchor="_Toc72160401" w:history="1">
             <w:r>
               <w:rPr>
                 <w:rStyle w:val="Lienhypertexte"/>
@@ -1287,7 +1287,7 @@
                 <w:noProof/>
                 <w:webHidden/>
               </w:rPr>
-              <w:instrText xml:space="preserve"> PAGEREF _Toc72138796 \h </w:instrText>
+              <w:instrText xml:space="preserve"> PAGEREF _Toc72160401 \h </w:instrText>
             </w:r>
             <w:r>
               <w:rPr>
@@ -1332,7 +1332,7 @@
               <w:lang w:eastAsia="fr-CH"/>
             </w:rPr>
           </w:pPr>
-          <w:hyperlink w:anchor="_Toc72138797" w:history="1">
+          <w:hyperlink w:anchor="_Toc72160402" w:history="1">
             <w:r>
               <w:rPr>
                 <w:rStyle w:val="Lienhypertexte"/>
@@ -1375,7 +1375,7 @@
                 <w:noProof/>
                 <w:webHidden/>
               </w:rPr>
-              <w:instrText xml:space="preserve"> PAGEREF _Toc72138797 \h </w:instrText>
+              <w:instrText xml:space="preserve"> PAGEREF _Toc72160402 \h </w:instrText>
             </w:r>
             <w:r>
               <w:rPr>
@@ -1395,7 +1395,7 @@
                 <w:noProof/>
                 <w:webHidden/>
               </w:rPr>
-              <w:t>8</w:t>
+              <w:t>9</w:t>
             </w:r>
             <w:r>
               <w:rPr>
@@ -1420,7 +1420,7 @@
               <w:lang w:eastAsia="fr-CH"/>
             </w:rPr>
           </w:pPr>
-          <w:hyperlink w:anchor="_Toc72138798" w:history="1">
+          <w:hyperlink w:anchor="_Toc72160403" w:history="1">
             <w:r>
               <w:rPr>
                 <w:rStyle w:val="Lienhypertexte"/>
@@ -1463,7 +1463,7 @@
                 <w:noProof/>
                 <w:webHidden/>
               </w:rPr>
-              <w:instrText xml:space="preserve"> PAGEREF _Toc72138798 \h </w:instrText>
+              <w:instrText xml:space="preserve"> PAGEREF _Toc72160403 \h </w:instrText>
             </w:r>
             <w:r>
               <w:rPr>
@@ -1483,7 +1483,7 @@
                 <w:noProof/>
                 <w:webHidden/>
               </w:rPr>
-              <w:t>8</w:t>
+              <w:t>9</w:t>
             </w:r>
             <w:r>
               <w:rPr>
@@ -1508,7 +1508,7 @@
               <w:lang w:eastAsia="fr-CH"/>
             </w:rPr>
           </w:pPr>
-          <w:hyperlink w:anchor="_Toc72138799" w:history="1">
+          <w:hyperlink w:anchor="_Toc72160404" w:history="1">
             <w:r>
               <w:rPr>
                 <w:rStyle w:val="Lienhypertexte"/>
@@ -1551,7 +1551,7 @@
                 <w:noProof/>
                 <w:webHidden/>
               </w:rPr>
-              <w:instrText xml:space="preserve"> PAGEREF _Toc72138799 \h </w:instrText>
+              <w:instrText xml:space="preserve"> PAGEREF _Toc72160404 \h </w:instrText>
             </w:r>
             <w:r>
               <w:rPr>
@@ -1596,7 +1596,7 @@
               <w:lang w:eastAsia="fr-CH"/>
             </w:rPr>
           </w:pPr>
-          <w:hyperlink w:anchor="_Toc72138800" w:history="1">
+          <w:hyperlink w:anchor="_Toc72160405" w:history="1">
             <w:r>
               <w:rPr>
                 <w:rStyle w:val="Lienhypertexte"/>
@@ -1639,7 +1639,7 @@
                 <w:noProof/>
                 <w:webHidden/>
               </w:rPr>
-              <w:instrText xml:space="preserve"> PAGEREF _Toc72138800 \h </w:instrText>
+              <w:instrText xml:space="preserve"> PAGEREF _Toc72160405 \h </w:instrText>
             </w:r>
             <w:r>
               <w:rPr>
@@ -1659,7 +1659,7 @@
                 <w:noProof/>
                 <w:webHidden/>
               </w:rPr>
-              <w:t>9</w:t>
+              <w:t>10</w:t>
             </w:r>
             <w:r>
               <w:rPr>
@@ -1684,7 +1684,7 @@
               <w:lang w:eastAsia="fr-CH"/>
             </w:rPr>
           </w:pPr>
-          <w:hyperlink w:anchor="_Toc72138801" w:history="1">
+          <w:hyperlink w:anchor="_Toc72160406" w:history="1">
             <w:r>
               <w:rPr>
                 <w:rStyle w:val="Lienhypertexte"/>
@@ -1727,7 +1727,7 @@
                 <w:noProof/>
                 <w:webHidden/>
               </w:rPr>
-              <w:instrText xml:space="preserve"> PAGEREF _Toc72138801 \h </w:instrText>
+              <w:instrText xml:space="preserve"> PAGEREF _Toc72160406 \h </w:instrText>
             </w:r>
             <w:r>
               <w:rPr>
@@ -1747,7 +1747,7 @@
                 <w:noProof/>
                 <w:webHidden/>
               </w:rPr>
-              <w:t>9</w:t>
+              <w:t>10</w:t>
             </w:r>
             <w:r>
               <w:rPr>
@@ -1772,7 +1772,7 @@
               <w:lang w:eastAsia="fr-CH"/>
             </w:rPr>
           </w:pPr>
-          <w:hyperlink w:anchor="_Toc72138802" w:history="1">
+          <w:hyperlink w:anchor="_Toc72160407" w:history="1">
             <w:r>
               <w:rPr>
                 <w:rStyle w:val="Lienhypertexte"/>
@@ -1815,7 +1815,7 @@
                 <w:noProof/>
                 <w:webHidden/>
               </w:rPr>
-              <w:instrText xml:space="preserve"> PAGEREF _Toc72138802 \h </w:instrText>
+              <w:instrText xml:space="preserve"> PAGEREF _Toc72160407 \h </w:instrText>
             </w:r>
             <w:r>
               <w:rPr>
@@ -1835,7 +1835,7 @@
                 <w:noProof/>
                 <w:webHidden/>
               </w:rPr>
-              <w:t>9</w:t>
+              <w:t>10</w:t>
             </w:r>
             <w:r>
               <w:rPr>
@@ -1860,7 +1860,7 @@
               <w:lang w:eastAsia="fr-CH"/>
             </w:rPr>
           </w:pPr>
-          <w:hyperlink w:anchor="_Toc72138803" w:history="1">
+          <w:hyperlink w:anchor="_Toc72160408" w:history="1">
             <w:r>
               <w:rPr>
                 <w:rStyle w:val="Lienhypertexte"/>
@@ -1903,7 +1903,7 @@
                 <w:noProof/>
                 <w:webHidden/>
               </w:rPr>
-              <w:instrText xml:space="preserve"> PAGEREF _Toc72138803 \h </w:instrText>
+              <w:instrText xml:space="preserve"> PAGEREF _Toc72160408 \h </w:instrText>
             </w:r>
             <w:r>
               <w:rPr>
@@ -1923,7 +1923,7 @@
                 <w:noProof/>
                 <w:webHidden/>
               </w:rPr>
-              <w:t>9</w:t>
+              <w:t>10</w:t>
             </w:r>
             <w:r>
               <w:rPr>
@@ -1948,7 +1948,7 @@
               <w:lang w:eastAsia="fr-CH"/>
             </w:rPr>
           </w:pPr>
-          <w:hyperlink w:anchor="_Toc72138804" w:history="1">
+          <w:hyperlink w:anchor="_Toc72160409" w:history="1">
             <w:r>
               <w:rPr>
                 <w:rStyle w:val="Lienhypertexte"/>
@@ -1991,7 +1991,7 @@
                 <w:noProof/>
                 <w:webHidden/>
               </w:rPr>
-              <w:instrText xml:space="preserve"> PAGEREF _Toc72138804 \h </w:instrText>
+              <w:instrText xml:space="preserve"> PAGEREF _Toc72160409 \h </w:instrText>
             </w:r>
             <w:r>
               <w:rPr>
@@ -2011,7 +2011,7 @@
                 <w:noProof/>
                 <w:webHidden/>
               </w:rPr>
-              <w:t>10</w:t>
+              <w:t>11</w:t>
             </w:r>
             <w:r>
               <w:rPr>
@@ -2036,7 +2036,7 @@
               <w:lang w:eastAsia="fr-CH"/>
             </w:rPr>
           </w:pPr>
-          <w:hyperlink w:anchor="_Toc72138805" w:history="1">
+          <w:hyperlink w:anchor="_Toc72160410" w:history="1">
             <w:r>
               <w:rPr>
                 <w:rStyle w:val="Lienhypertexte"/>
@@ -2079,7 +2079,7 @@
                 <w:noProof/>
                 <w:webHidden/>
               </w:rPr>
-              <w:instrText xml:space="preserve"> PAGEREF _Toc72138805 \h </w:instrText>
+              <w:instrText xml:space="preserve"> PAGEREF _Toc72160410 \h </w:instrText>
             </w:r>
             <w:r>
               <w:rPr>
@@ -2099,7 +2099,7 @@
                 <w:noProof/>
                 <w:webHidden/>
               </w:rPr>
-              <w:t>10</w:t>
+              <w:t>11</w:t>
             </w:r>
             <w:r>
               <w:rPr>
@@ -2124,7 +2124,7 @@
               <w:lang w:eastAsia="fr-CH"/>
             </w:rPr>
           </w:pPr>
-          <w:hyperlink w:anchor="_Toc72138806" w:history="1">
+          <w:hyperlink w:anchor="_Toc72160411" w:history="1">
             <w:r>
               <w:rPr>
                 <w:rStyle w:val="Lienhypertexte"/>
@@ -2167,7 +2167,7 @@
                 <w:noProof/>
                 <w:webHidden/>
               </w:rPr>
-              <w:instrText xml:space="preserve"> PAGEREF _Toc72138806 \h </w:instrText>
+              <w:instrText xml:space="preserve"> PAGEREF _Toc72160411 \h </w:instrText>
             </w:r>
             <w:r>
               <w:rPr>
@@ -2187,7 +2187,7 @@
                 <w:noProof/>
                 <w:webHidden/>
               </w:rPr>
-              <w:t>10</w:t>
+              <w:t>11</w:t>
             </w:r>
             <w:r>
               <w:rPr>
@@ -2212,7 +2212,7 @@
               <w:lang w:eastAsia="fr-CH"/>
             </w:rPr>
           </w:pPr>
-          <w:hyperlink w:anchor="_Toc72138807" w:history="1">
+          <w:hyperlink w:anchor="_Toc72160412" w:history="1">
             <w:r>
               <w:rPr>
                 <w:rStyle w:val="Lienhypertexte"/>
@@ -2255,7 +2255,7 @@
                 <w:noProof/>
                 <w:webHidden/>
               </w:rPr>
-              <w:instrText xml:space="preserve"> PAGEREF _Toc72138807 \h </w:instrText>
+              <w:instrText xml:space="preserve"> PAGEREF _Toc72160412 \h </w:instrText>
             </w:r>
             <w:r>
               <w:rPr>
@@ -2275,7 +2275,7 @@
                 <w:noProof/>
                 <w:webHidden/>
               </w:rPr>
-              <w:t>10</w:t>
+              <w:t>11</w:t>
             </w:r>
             <w:r>
               <w:rPr>
@@ -2300,7 +2300,7 @@
               <w:lang w:eastAsia="fr-CH"/>
             </w:rPr>
           </w:pPr>
-          <w:hyperlink w:anchor="_Toc72138808" w:history="1">
+          <w:hyperlink w:anchor="_Toc72160413" w:history="1">
             <w:r>
               <w:rPr>
                 <w:rStyle w:val="Lienhypertexte"/>
@@ -2343,7 +2343,7 @@
                 <w:noProof/>
                 <w:webHidden/>
               </w:rPr>
-              <w:instrText xml:space="preserve"> PAGEREF _Toc72138808 \h </w:instrText>
+              <w:instrText xml:space="preserve"> PAGEREF _Toc72160413 \h </w:instrText>
             </w:r>
             <w:r>
               <w:rPr>
@@ -2363,7 +2363,7 @@
                 <w:noProof/>
                 <w:webHidden/>
               </w:rPr>
-              <w:t>10</w:t>
+              <w:t>11</w:t>
             </w:r>
             <w:r>
               <w:rPr>
@@ -2388,7 +2388,7 @@
               <w:lang w:eastAsia="fr-CH"/>
             </w:rPr>
           </w:pPr>
-          <w:hyperlink w:anchor="_Toc72138809" w:history="1">
+          <w:hyperlink w:anchor="_Toc72160414" w:history="1">
             <w:r>
               <w:rPr>
                 <w:rStyle w:val="Lienhypertexte"/>
@@ -2431,7 +2431,7 @@
                 <w:noProof/>
                 <w:webHidden/>
               </w:rPr>
-              <w:instrText xml:space="preserve"> PAGEREF _Toc72138809 \h </w:instrText>
+              <w:instrText xml:space="preserve"> PAGEREF _Toc72160414 \h </w:instrText>
             </w:r>
             <w:r>
               <w:rPr>
@@ -2451,7 +2451,7 @@
                 <w:noProof/>
                 <w:webHidden/>
               </w:rPr>
-              <w:t>10</w:t>
+              <w:t>11</w:t>
             </w:r>
             <w:r>
               <w:rPr>
@@ -2476,7 +2476,7 @@
               <w:lang w:eastAsia="fr-CH"/>
             </w:rPr>
           </w:pPr>
-          <w:hyperlink w:anchor="_Toc72138810" w:history="1">
+          <w:hyperlink w:anchor="_Toc72160415" w:history="1">
             <w:r>
               <w:rPr>
                 <w:rStyle w:val="Lienhypertexte"/>
@@ -2519,7 +2519,7 @@
                 <w:noProof/>
                 <w:webHidden/>
               </w:rPr>
-              <w:instrText xml:space="preserve"> PAGEREF _Toc72138810 \h </w:instrText>
+              <w:instrText xml:space="preserve"> PAGEREF _Toc72160415 \h </w:instrText>
             </w:r>
             <w:r>
               <w:rPr>
@@ -2539,7 +2539,7 @@
                 <w:noProof/>
                 <w:webHidden/>
               </w:rPr>
-              <w:t>11</w:t>
+              <w:t>12</w:t>
             </w:r>
             <w:r>
               <w:rPr>
@@ -2564,7 +2564,7 @@
               <w:lang w:eastAsia="fr-CH"/>
             </w:rPr>
           </w:pPr>
-          <w:hyperlink w:anchor="_Toc72138811" w:history="1">
+          <w:hyperlink w:anchor="_Toc72160416" w:history="1">
             <w:r>
               <w:rPr>
                 <w:rStyle w:val="Lienhypertexte"/>
@@ -2607,7 +2607,7 @@
                 <w:noProof/>
                 <w:webHidden/>
               </w:rPr>
-              <w:instrText xml:space="preserve"> PAGEREF _Toc72138811 \h </w:instrText>
+              <w:instrText xml:space="preserve"> PAGEREF _Toc72160416 \h </w:instrText>
             </w:r>
             <w:r>
               <w:rPr>
@@ -2627,7 +2627,7 @@
                 <w:noProof/>
                 <w:webHidden/>
               </w:rPr>
-              <w:t>12</w:t>
+              <w:t>13</w:t>
             </w:r>
             <w:r>
               <w:rPr>
@@ -2652,7 +2652,7 @@
               <w:lang w:eastAsia="fr-CH"/>
             </w:rPr>
           </w:pPr>
-          <w:hyperlink w:anchor="_Toc72138812" w:history="1">
+          <w:hyperlink w:anchor="_Toc72160417" w:history="1">
             <w:r>
               <w:rPr>
                 <w:rStyle w:val="Lienhypertexte"/>
@@ -2695,7 +2695,7 @@
                 <w:noProof/>
                 <w:webHidden/>
               </w:rPr>
-              <w:instrText xml:space="preserve"> PAGEREF _Toc72138812 \h </w:instrText>
+              <w:instrText xml:space="preserve"> PAGEREF _Toc72160417 \h </w:instrText>
             </w:r>
             <w:r>
               <w:rPr>
@@ -2715,7 +2715,7 @@
                 <w:noProof/>
                 <w:webHidden/>
               </w:rPr>
-              <w:t>12</w:t>
+              <w:t>13</w:t>
             </w:r>
             <w:r>
               <w:rPr>
@@ -2740,7 +2740,7 @@
               <w:lang w:eastAsia="fr-CH"/>
             </w:rPr>
           </w:pPr>
-          <w:hyperlink w:anchor="_Toc72138813" w:history="1">
+          <w:hyperlink w:anchor="_Toc72160418" w:history="1">
             <w:r>
               <w:rPr>
                 <w:rStyle w:val="Lienhypertexte"/>
@@ -2783,7 +2783,7 @@
                 <w:noProof/>
                 <w:webHidden/>
               </w:rPr>
-              <w:instrText xml:space="preserve"> PAGEREF _Toc72138813 \h </w:instrText>
+              <w:instrText xml:space="preserve"> PAGEREF _Toc72160418 \h </w:instrText>
             </w:r>
             <w:r>
               <w:rPr>
@@ -2803,7 +2803,176 @@
                 <w:noProof/>
                 <w:webHidden/>
               </w:rPr>
-              <w:t>15</w:t>
+              <w:t>16</w:t>
+            </w:r>
+            <w:r>
+              <w:rPr>
+                <w:noProof/>
+                <w:webHidden/>
+              </w:rPr>
+              <w:fldChar w:fldCharType="end"/>
+            </w:r>
+          </w:hyperlink>
+        </w:p>
+        <w:p>
+          <w:pPr>
+            <w:pStyle w:val="TM2"/>
+            <w:tabs>
+              <w:tab w:val="left" w:pos="880"/>
+              <w:tab w:val="right" w:leader="dot" w:pos="9062"/>
+            </w:tabs>
+            <w:rPr>
+              <w:rFonts w:asciiTheme="minorHAnsi" w:eastAsiaTheme="minorEastAsia" w:hAnsiTheme="minorHAnsi"/>
+              <w:noProof/>
+              <w:sz w:val="22"/>
+              <w:lang w:eastAsia="fr-CH"/>
+            </w:rPr>
+          </w:pPr>
+          <w:hyperlink w:anchor="_Toc72160419" w:history="1">
+            <w:r>
+              <w:rPr>
+                <w:rStyle w:val="Lienhypertexte"/>
+                <w:noProof/>
+              </w:rPr>
+              <w:t>III.</w:t>
+            </w:r>
+            <w:r>
+              <w:rPr>
+                <w:rFonts w:asciiTheme="minorHAnsi" w:eastAsiaTheme="minorEastAsia" w:hAnsiTheme="minorHAnsi"/>
+                <w:noProof/>
+                <w:sz w:val="22"/>
+                <w:lang w:eastAsia="fr-CH"/>
+              </w:rPr>
+              <w:tab/>
+            </w:r>
+            <w:r>
+              <w:rPr>
+                <w:noProof/>
+                <w:webHidden/>
+              </w:rPr>
+              <w:tab/>
+            </w:r>
+            <w:r>
+              <w:rPr>
+                <w:noProof/>
+                <w:webHidden/>
+              </w:rPr>
+              <w:fldChar w:fldCharType="begin"/>
+            </w:r>
+            <w:r>
+              <w:rPr>
+                <w:noProof/>
+                <w:webHidden/>
+              </w:rPr>
+              <w:instrText xml:space="preserve"> PAGEREF _Toc72160419 \h </w:instrText>
+            </w:r>
+            <w:r>
+              <w:rPr>
+                <w:noProof/>
+                <w:webHidden/>
+              </w:rPr>
+            </w:r>
+            <w:r>
+              <w:rPr>
+                <w:noProof/>
+                <w:webHidden/>
+              </w:rPr>
+              <w:fldChar w:fldCharType="separate"/>
+            </w:r>
+            <w:r>
+              <w:rPr>
+                <w:noProof/>
+                <w:webHidden/>
+              </w:rPr>
+              <w:t>16</w:t>
+            </w:r>
+            <w:r>
+              <w:rPr>
+                <w:noProof/>
+                <w:webHidden/>
+              </w:rPr>
+              <w:fldChar w:fldCharType="end"/>
+            </w:r>
+          </w:hyperlink>
+        </w:p>
+        <w:p>
+          <w:pPr>
+            <w:pStyle w:val="TM2"/>
+            <w:tabs>
+              <w:tab w:val="left" w:pos="880"/>
+              <w:tab w:val="right" w:leader="dot" w:pos="9062"/>
+            </w:tabs>
+            <w:rPr>
+              <w:rFonts w:asciiTheme="minorHAnsi" w:eastAsiaTheme="minorEastAsia" w:hAnsiTheme="minorHAnsi"/>
+              <w:noProof/>
+              <w:sz w:val="22"/>
+              <w:lang w:eastAsia="fr-CH"/>
+            </w:rPr>
+          </w:pPr>
+          <w:hyperlink w:anchor="_Toc72160420" w:history="1">
+            <w:r>
+              <w:rPr>
+                <w:rStyle w:val="Lienhypertexte"/>
+                <w:noProof/>
+              </w:rPr>
+              <w:t>IV.</w:t>
+            </w:r>
+            <w:r>
+              <w:rPr>
+                <w:rFonts w:asciiTheme="minorHAnsi" w:eastAsiaTheme="minorEastAsia" w:hAnsiTheme="minorHAnsi"/>
+                <w:noProof/>
+                <w:sz w:val="22"/>
+                <w:lang w:eastAsia="fr-CH"/>
+              </w:rPr>
+              <w:tab/>
+            </w:r>
+            <w:r>
+              <w:rPr>
+                <w:rStyle w:val="Lienhypertexte"/>
+                <w:noProof/>
+              </w:rPr>
+              <w:t>Structure</w:t>
+            </w:r>
+            <w:r>
+              <w:rPr>
+                <w:noProof/>
+                <w:webHidden/>
+              </w:rPr>
+              <w:tab/>
+            </w:r>
+            <w:r>
+              <w:rPr>
+                <w:noProof/>
+                <w:webHidden/>
+              </w:rPr>
+              <w:fldChar w:fldCharType="begin"/>
+            </w:r>
+            <w:r>
+              <w:rPr>
+                <w:noProof/>
+                <w:webHidden/>
+              </w:rPr>
+              <w:instrText xml:space="preserve"> PAGEREF _Toc72160420 \h </w:instrText>
+            </w:r>
+            <w:r>
+              <w:rPr>
+                <w:noProof/>
+                <w:webHidden/>
+              </w:rPr>
+            </w:r>
+            <w:r>
+              <w:rPr>
+                <w:noProof/>
+                <w:webHidden/>
+              </w:rPr>
+              <w:fldChar w:fldCharType="separate"/>
+            </w:r>
+            <w:r>
+              <w:rPr>
+                <w:noProof/>
+                <w:webHidden/>
+              </w:rPr>
+              <w:t>16</w:t>
             </w:r>
             <w:r>
               <w:rPr>
@@ -2828,7 +2997,7 @@
               <w:lang w:eastAsia="fr-CH"/>
             </w:rPr>
           </w:pPr>
-          <w:hyperlink w:anchor="_Toc72138814" w:history="1">
+          <w:hyperlink w:anchor="_Toc72160421" w:history="1">
             <w:r>
               <w:rPr>
                 <w:rStyle w:val="Lienhypertexte"/>
@@ -2850,7 +3019,7 @@
                 <w:rStyle w:val="Lienhypertexte"/>
                 <w:noProof/>
               </w:rPr>
-              <w:t>Diagramme de navigation</w:t>
+              <w:t>Plan de tests</w:t>
             </w:r>
             <w:r>
               <w:rPr>
@@ -2871,7 +3040,7 @@
                 <w:noProof/>
                 <w:webHidden/>
               </w:rPr>
-              <w:instrText xml:space="preserve"> PAGEREF _Toc72138814 \h </w:instrText>
+              <w:instrText xml:space="preserve"> PAGEREF _Toc72160421 \h </w:instrText>
             </w:r>
             <w:r>
               <w:rPr>
@@ -2891,7 +3060,7 @@
                 <w:noProof/>
                 <w:webHidden/>
               </w:rPr>
-              <w:t>15</w:t>
+              <w:t>18</w:t>
             </w:r>
             <w:r>
               <w:rPr>
@@ -2916,7 +3085,7 @@
               <w:lang w:eastAsia="fr-CH"/>
             </w:rPr>
           </w:pPr>
-          <w:hyperlink w:anchor="_Toc72138815" w:history="1">
+          <w:hyperlink w:anchor="_Toc72160422" w:history="1">
             <w:r>
               <w:rPr>
                 <w:rStyle w:val="Lienhypertexte"/>
@@ -2938,7 +3107,7 @@
                 <w:rStyle w:val="Lienhypertexte"/>
                 <w:noProof/>
               </w:rPr>
-              <w:t>Analyse fonctionnelle</w:t>
+              <w:t>Rapport de test</w:t>
             </w:r>
             <w:r>
               <w:rPr>
@@ -2959,7 +3128,7 @@
                 <w:noProof/>
                 <w:webHidden/>
               </w:rPr>
-              <w:instrText xml:space="preserve"> PAGEREF _Toc72138815 \h </w:instrText>
+              <w:instrText xml:space="preserve"> PAGEREF _Toc72160422 \h </w:instrText>
             </w:r>
             <w:r>
               <w:rPr>
@@ -2979,7 +3148,7 @@
                 <w:noProof/>
                 <w:webHidden/>
               </w:rPr>
-              <w:t>15</w:t>
+              <w:t>20</w:t>
             </w:r>
             <w:r>
               <w:rPr>
@@ -3004,7 +3173,7 @@
               <w:lang w:eastAsia="fr-CH"/>
             </w:rPr>
           </w:pPr>
-          <w:hyperlink w:anchor="_Toc72138816" w:history="1">
+          <w:hyperlink w:anchor="_Toc72160423" w:history="1">
             <w:r>
               <w:rPr>
                 <w:rStyle w:val="Lienhypertexte"/>
@@ -3026,7 +3195,7 @@
                 <w:rStyle w:val="Lienhypertexte"/>
                 <w:noProof/>
               </w:rPr>
-              <w:t>Plan de tests</w:t>
+              <w:t>Conclusion</w:t>
             </w:r>
             <w:r>
               <w:rPr>
@@ -3047,7 +3216,7 @@
                 <w:noProof/>
                 <w:webHidden/>
               </w:rPr>
-              <w:instrText xml:space="preserve"> PAGEREF _Toc72138816 \h </w:instrText>
+              <w:instrText xml:space="preserve"> PAGEREF _Toc72160423 \h </w:instrText>
             </w:r>
             <w:r>
               <w:rPr>
@@ -3067,7 +3236,271 @@
                 <w:noProof/>
                 <w:webHidden/>
               </w:rPr>
-              <w:t>16</w:t>
+              <w:t>21</w:t>
+            </w:r>
+            <w:r>
+              <w:rPr>
+                <w:noProof/>
+                <w:webHidden/>
+              </w:rPr>
+              <w:fldChar w:fldCharType="end"/>
+            </w:r>
+          </w:hyperlink>
+        </w:p>
+        <w:p>
+          <w:pPr>
+            <w:pStyle w:val="TM2"/>
+            <w:tabs>
+              <w:tab w:val="left" w:pos="660"/>
+              <w:tab w:val="right" w:leader="dot" w:pos="9062"/>
+            </w:tabs>
+            <w:rPr>
+              <w:rFonts w:asciiTheme="minorHAnsi" w:eastAsiaTheme="minorEastAsia" w:hAnsiTheme="minorHAnsi"/>
+              <w:noProof/>
+              <w:sz w:val="22"/>
+              <w:lang w:eastAsia="fr-CH"/>
+            </w:rPr>
+          </w:pPr>
+          <w:hyperlink w:anchor="_Toc72160424" w:history="1">
+            <w:r>
+              <w:rPr>
+                <w:rStyle w:val="Lienhypertexte"/>
+                <w:noProof/>
+              </w:rPr>
+              <w:t>I.</w:t>
+            </w:r>
+            <w:r>
+              <w:rPr>
+                <w:rFonts w:asciiTheme="minorHAnsi" w:eastAsiaTheme="minorEastAsia" w:hAnsiTheme="minorHAnsi"/>
+                <w:noProof/>
+                <w:sz w:val="22"/>
+                <w:lang w:eastAsia="fr-CH"/>
+              </w:rPr>
+              <w:tab/>
+            </w:r>
+            <w:r>
+              <w:rPr>
+                <w:rStyle w:val="Lienhypertexte"/>
+                <w:noProof/>
+              </w:rPr>
+              <w:t>Difficultés rencontrées</w:t>
+            </w:r>
+            <w:r>
+              <w:rPr>
+                <w:noProof/>
+                <w:webHidden/>
+              </w:rPr>
+              <w:tab/>
+            </w:r>
+            <w:r>
+              <w:rPr>
+                <w:noProof/>
+                <w:webHidden/>
+              </w:rPr>
+              <w:fldChar w:fldCharType="begin"/>
+            </w:r>
+            <w:r>
+              <w:rPr>
+                <w:noProof/>
+                <w:webHidden/>
+              </w:rPr>
+              <w:instrText xml:space="preserve"> PAGEREF _Toc72160424 \h </w:instrText>
+            </w:r>
+            <w:r>
+              <w:rPr>
+                <w:noProof/>
+                <w:webHidden/>
+              </w:rPr>
+            </w:r>
+            <w:r>
+              <w:rPr>
+                <w:noProof/>
+                <w:webHidden/>
+              </w:rPr>
+              <w:fldChar w:fldCharType="separate"/>
+            </w:r>
+            <w:r>
+              <w:rPr>
+                <w:noProof/>
+                <w:webHidden/>
+              </w:rPr>
+              <w:t>21</w:t>
+            </w:r>
+            <w:r>
+              <w:rPr>
+                <w:noProof/>
+                <w:webHidden/>
+              </w:rPr>
+              <w:fldChar w:fldCharType="end"/>
+            </w:r>
+          </w:hyperlink>
+        </w:p>
+        <w:p>
+          <w:pPr>
+            <w:pStyle w:val="TM2"/>
+            <w:tabs>
+              <w:tab w:val="left" w:pos="660"/>
+              <w:tab w:val="right" w:leader="dot" w:pos="9062"/>
+            </w:tabs>
+            <w:rPr>
+              <w:rFonts w:asciiTheme="minorHAnsi" w:eastAsiaTheme="minorEastAsia" w:hAnsiTheme="minorHAnsi"/>
+              <w:noProof/>
+              <w:sz w:val="22"/>
+              <w:lang w:eastAsia="fr-CH"/>
+            </w:rPr>
+          </w:pPr>
+          <w:hyperlink w:anchor="_Toc72160425" w:history="1">
+            <w:r>
+              <w:rPr>
+                <w:rStyle w:val="Lienhypertexte"/>
+                <w:noProof/>
+              </w:rPr>
+              <w:t>II.</w:t>
+            </w:r>
+            <w:r>
+              <w:rPr>
+                <w:rFonts w:asciiTheme="minorHAnsi" w:eastAsiaTheme="minorEastAsia" w:hAnsiTheme="minorHAnsi"/>
+                <w:noProof/>
+                <w:sz w:val="22"/>
+                <w:lang w:eastAsia="fr-CH"/>
+              </w:rPr>
+              <w:tab/>
+            </w:r>
+            <w:r>
+              <w:rPr>
+                <w:rStyle w:val="Lienhypertexte"/>
+                <w:noProof/>
+              </w:rPr>
+              <w:t>Amélioration possible</w:t>
+            </w:r>
+            <w:r>
+              <w:rPr>
+                <w:noProof/>
+                <w:webHidden/>
+              </w:rPr>
+              <w:tab/>
+            </w:r>
+            <w:r>
+              <w:rPr>
+                <w:noProof/>
+                <w:webHidden/>
+              </w:rPr>
+              <w:fldChar w:fldCharType="begin"/>
+            </w:r>
+            <w:r>
+              <w:rPr>
+                <w:noProof/>
+                <w:webHidden/>
+              </w:rPr>
+              <w:instrText xml:space="preserve"> PAGEREF _Toc72160425 \h </w:instrText>
+            </w:r>
+            <w:r>
+              <w:rPr>
+                <w:noProof/>
+                <w:webHidden/>
+              </w:rPr>
+            </w:r>
+            <w:r>
+              <w:rPr>
+                <w:noProof/>
+                <w:webHidden/>
+              </w:rPr>
+              <w:fldChar w:fldCharType="separate"/>
+            </w:r>
+            <w:r>
+              <w:rPr>
+                <w:noProof/>
+                <w:webHidden/>
+              </w:rPr>
+              <w:t>21</w:t>
+            </w:r>
+            <w:r>
+              <w:rPr>
+                <w:noProof/>
+                <w:webHidden/>
+              </w:rPr>
+              <w:fldChar w:fldCharType="end"/>
+            </w:r>
+          </w:hyperlink>
+        </w:p>
+        <w:p>
+          <w:pPr>
+            <w:pStyle w:val="TM2"/>
+            <w:tabs>
+              <w:tab w:val="left" w:pos="880"/>
+              <w:tab w:val="right" w:leader="dot" w:pos="9062"/>
+            </w:tabs>
+            <w:rPr>
+              <w:rFonts w:asciiTheme="minorHAnsi" w:eastAsiaTheme="minorEastAsia" w:hAnsiTheme="minorHAnsi"/>
+              <w:noProof/>
+              <w:sz w:val="22"/>
+              <w:lang w:eastAsia="fr-CH"/>
+            </w:rPr>
+          </w:pPr>
+          <w:hyperlink w:anchor="_Toc72160426" w:history="1">
+            <w:r>
+              <w:rPr>
+                <w:rStyle w:val="Lienhypertexte"/>
+                <w:noProof/>
+              </w:rPr>
+              <w:t>III.</w:t>
+            </w:r>
+            <w:r>
+              <w:rPr>
+                <w:rFonts w:asciiTheme="minorHAnsi" w:eastAsiaTheme="minorEastAsia" w:hAnsiTheme="minorHAnsi"/>
+                <w:noProof/>
+                <w:sz w:val="22"/>
+                <w:lang w:eastAsia="fr-CH"/>
+              </w:rPr>
+              <w:tab/>
+            </w:r>
+            <w:r>
+              <w:rPr>
+                <w:rStyle w:val="Lienhypertexte"/>
+                <w:noProof/>
+              </w:rPr>
+              <w:t>Bilan personnel</w:t>
+            </w:r>
+            <w:r>
+              <w:rPr>
+                <w:noProof/>
+                <w:webHidden/>
+              </w:rPr>
+              <w:tab/>
+            </w:r>
+            <w:r>
+              <w:rPr>
+                <w:noProof/>
+                <w:webHidden/>
+              </w:rPr>
+              <w:fldChar w:fldCharType="begin"/>
+            </w:r>
+            <w:r>
+              <w:rPr>
+                <w:noProof/>
+                <w:webHidden/>
+              </w:rPr>
+              <w:instrText xml:space="preserve"> PAGEREF _Toc72160426 \h </w:instrText>
+            </w:r>
+            <w:r>
+              <w:rPr>
+                <w:noProof/>
+                <w:webHidden/>
+              </w:rPr>
+            </w:r>
+            <w:r>
+              <w:rPr>
+                <w:noProof/>
+                <w:webHidden/>
+              </w:rPr>
+              <w:fldChar w:fldCharType="separate"/>
+            </w:r>
+            <w:r>
+              <w:rPr>
+                <w:noProof/>
+                <w:webHidden/>
+              </w:rPr>
+              <w:t>21</w:t>
             </w:r>
             <w:r>
               <w:rPr>
@@ -3092,7 +3525,7 @@
               <w:lang w:eastAsia="fr-CH"/>
             </w:rPr>
           </w:pPr>
-          <w:hyperlink w:anchor="_Toc72138817" w:history="1">
+          <w:hyperlink w:anchor="_Toc72160427" w:history="1">
             <w:r>
               <w:rPr>
                 <w:rStyle w:val="Lienhypertexte"/>
@@ -3114,7 +3547,7 @@
                 <w:rStyle w:val="Lienhypertexte"/>
                 <w:noProof/>
               </w:rPr>
-              <w:t>Rapport de test</w:t>
+              <w:t>Annexes</w:t>
             </w:r>
             <w:r>
               <w:rPr>
@@ -3135,7 +3568,7 @@
                 <w:noProof/>
                 <w:webHidden/>
               </w:rPr>
-              <w:instrText xml:space="preserve"> PAGEREF _Toc72138817 \h </w:instrText>
+              <w:instrText xml:space="preserve"> PAGEREF _Toc72160427 \h </w:instrText>
             </w:r>
             <w:r>
               <w:rPr>
@@ -3155,95 +3588,7 @@
                 <w:noProof/>
                 <w:webHidden/>
               </w:rPr>
-              <w:t>17</w:t>
-            </w:r>
-            <w:r>
-              <w:rPr>
-                <w:noProof/>
-                <w:webHidden/>
-              </w:rPr>
-              <w:fldChar w:fldCharType="end"/>
-            </w:r>
-          </w:hyperlink>
-        </w:p>
-        <w:p>
-          <w:pPr>
-            <w:pStyle w:val="TM1"/>
-            <w:tabs>
-              <w:tab w:val="left" w:pos="660"/>
-              <w:tab w:val="right" w:leader="dot" w:pos="9062"/>
-            </w:tabs>
-            <w:rPr>
-              <w:rFonts w:asciiTheme="minorHAnsi" w:eastAsiaTheme="minorEastAsia" w:hAnsiTheme="minorHAnsi"/>
-              <w:noProof/>
-              <w:sz w:val="22"/>
-              <w:lang w:eastAsia="fr-CH"/>
-            </w:rPr>
-          </w:pPr>
-          <w:hyperlink w:anchor="_Toc72138818" w:history="1">
-            <w:r>
-              <w:rPr>
-                <w:rStyle w:val="Lienhypertexte"/>
-                <w:noProof/>
-              </w:rPr>
-              <w:t>11.</w:t>
-            </w:r>
-            <w:r>
-              <w:rPr>
-                <w:rFonts w:asciiTheme="minorHAnsi" w:eastAsiaTheme="minorEastAsia" w:hAnsiTheme="minorHAnsi"/>
-                <w:noProof/>
-                <w:sz w:val="22"/>
-                <w:lang w:eastAsia="fr-CH"/>
-              </w:rPr>
-              <w:tab/>
-            </w:r>
-            <w:r>
-              <w:rPr>
-                <w:rStyle w:val="Lienhypertexte"/>
-                <w:noProof/>
-              </w:rPr>
-              <w:t>Conclusion</w:t>
-            </w:r>
-            <w:r>
-              <w:rPr>
-                <w:noProof/>
-                <w:webHidden/>
-              </w:rPr>
-              <w:tab/>
-            </w:r>
-            <w:r>
-              <w:rPr>
-                <w:noProof/>
-                <w:webHidden/>
-              </w:rPr>
-              <w:fldChar w:fldCharType="begin"/>
-            </w:r>
-            <w:r>
-              <w:rPr>
-                <w:noProof/>
-                <w:webHidden/>
-              </w:rPr>
-              <w:instrText xml:space="preserve"> PAGEREF _Toc72138818 \h </w:instrText>
-            </w:r>
-            <w:r>
-              <w:rPr>
-                <w:noProof/>
-                <w:webHidden/>
-              </w:rPr>
-            </w:r>
-            <w:r>
-              <w:rPr>
-                <w:noProof/>
-                <w:webHidden/>
-              </w:rPr>
-              <w:fldChar w:fldCharType="separate"/>
-            </w:r>
-            <w:r>
-              <w:rPr>
-                <w:noProof/>
-                <w:webHidden/>
-              </w:rPr>
-              <w:t>18</w:t>
+              <w:t>21</w:t>
             </w:r>
             <w:r>
               <w:rPr>
@@ -3268,7 +3613,7 @@
               <w:lang w:eastAsia="fr-CH"/>
             </w:rPr>
           </w:pPr>
-          <w:hyperlink w:anchor="_Toc72138819" w:history="1">
+          <w:hyperlink w:anchor="_Toc72160428" w:history="1">
             <w:r>
               <w:rPr>
                 <w:rStyle w:val="Lienhypertexte"/>
@@ -3290,7 +3635,7 @@
                 <w:rStyle w:val="Lienhypertexte"/>
                 <w:noProof/>
               </w:rPr>
-              <w:t>Difficultés rencontrées</w:t>
+              <w:t>Glossaire</w:t>
             </w:r>
             <w:r>
               <w:rPr>
@@ -3311,7 +3656,7 @@
                 <w:noProof/>
                 <w:webHidden/>
               </w:rPr>
-              <w:instrText xml:space="preserve"> PAGEREF _Toc72138819 \h </w:instrText>
+              <w:instrText xml:space="preserve"> PAGEREF _Toc72160428 \h </w:instrText>
             </w:r>
             <w:r>
               <w:rPr>
@@ -3331,7 +3676,7 @@
                 <w:noProof/>
                 <w:webHidden/>
               </w:rPr>
-              <w:t>18</w:t>
+              <w:t>21</w:t>
             </w:r>
             <w:r>
               <w:rPr>
@@ -3356,7 +3701,7 @@
               <w:lang w:eastAsia="fr-CH"/>
             </w:rPr>
           </w:pPr>
-          <w:hyperlink w:anchor="_Toc72138820" w:history="1">
+          <w:hyperlink w:anchor="_Toc72160429" w:history="1">
             <w:r>
               <w:rPr>
                 <w:rStyle w:val="Lienhypertexte"/>
@@ -3378,7 +3723,7 @@
                 <w:rStyle w:val="Lienhypertexte"/>
                 <w:noProof/>
               </w:rPr>
-              <w:t>Amélioration possible</w:t>
+              <w:t>Sources</w:t>
             </w:r>
             <w:r>
               <w:rPr>
@@ -3399,7 +3744,7 @@
                 <w:noProof/>
                 <w:webHidden/>
               </w:rPr>
-              <w:instrText xml:space="preserve"> PAGEREF _Toc72138820 \h </w:instrText>
+              <w:instrText xml:space="preserve"> PAGEREF _Toc72160429 \h </w:instrText>
             </w:r>
             <w:r>
               <w:rPr>
@@ -3419,359 +3764,7 @@
                 <w:noProof/>
                 <w:webHidden/>
               </w:rPr>
-              <w:t>18</w:t>
-            </w:r>
-            <w:r>
-              <w:rPr>
-                <w:noProof/>
-                <w:webHidden/>
-              </w:rPr>
-              <w:fldChar w:fldCharType="end"/>
-            </w:r>
-          </w:hyperlink>
-        </w:p>
-        <w:p>
-          <w:pPr>
-            <w:pStyle w:val="TM2"/>
-            <w:tabs>
-              <w:tab w:val="left" w:pos="880"/>
-              <w:tab w:val="right" w:leader="dot" w:pos="9062"/>
-            </w:tabs>
-            <w:rPr>
-              <w:rFonts w:asciiTheme="minorHAnsi" w:eastAsiaTheme="minorEastAsia" w:hAnsiTheme="minorHAnsi"/>
-              <w:noProof/>
-              <w:sz w:val="22"/>
-              <w:lang w:eastAsia="fr-CH"/>
-            </w:rPr>
-          </w:pPr>
-          <w:hyperlink w:anchor="_Toc72138821" w:history="1">
-            <w:r>
-              <w:rPr>
-                <w:rStyle w:val="Lienhypertexte"/>
-                <w:noProof/>
-              </w:rPr>
-              <w:t>III.</w:t>
-            </w:r>
-            <w:r>
-              <w:rPr>
-                <w:rFonts w:asciiTheme="minorHAnsi" w:eastAsiaTheme="minorEastAsia" w:hAnsiTheme="minorHAnsi"/>
-                <w:noProof/>
-                <w:sz w:val="22"/>
-                <w:lang w:eastAsia="fr-CH"/>
-              </w:rPr>
-              <w:tab/>
-            </w:r>
-            <w:r>
-              <w:rPr>
-                <w:rStyle w:val="Lienhypertexte"/>
-                <w:noProof/>
-              </w:rPr>
-              <w:t>Bilan personnel</w:t>
-            </w:r>
-            <w:r>
-              <w:rPr>
-                <w:noProof/>
-                <w:webHidden/>
-              </w:rPr>
-              <w:tab/>
-            </w:r>
-            <w:r>
-              <w:rPr>
-                <w:noProof/>
-                <w:webHidden/>
-              </w:rPr>
-              <w:fldChar w:fldCharType="begin"/>
-            </w:r>
-            <w:r>
-              <w:rPr>
-                <w:noProof/>
-                <w:webHidden/>
-              </w:rPr>
-              <w:instrText xml:space="preserve"> PAGEREF _Toc72138821 \h </w:instrText>
-            </w:r>
-            <w:r>
-              <w:rPr>
-                <w:noProof/>
-                <w:webHidden/>
-              </w:rPr>
-            </w:r>
-            <w:r>
-              <w:rPr>
-                <w:noProof/>
-                <w:webHidden/>
-              </w:rPr>
-              <w:fldChar w:fldCharType="separate"/>
-            </w:r>
-            <w:r>
-              <w:rPr>
-                <w:noProof/>
-                <w:webHidden/>
-              </w:rPr>
-              <w:t>18</w:t>
-            </w:r>
-            <w:r>
-              <w:rPr>
-                <w:noProof/>
-                <w:webHidden/>
-              </w:rPr>
-              <w:fldChar w:fldCharType="end"/>
-            </w:r>
-          </w:hyperlink>
-        </w:p>
-        <w:p>
-          <w:pPr>
-            <w:pStyle w:val="TM1"/>
-            <w:tabs>
-              <w:tab w:val="left" w:pos="660"/>
-              <w:tab w:val="right" w:leader="dot" w:pos="9062"/>
-            </w:tabs>
-            <w:rPr>
-              <w:rFonts w:asciiTheme="minorHAnsi" w:eastAsiaTheme="minorEastAsia" w:hAnsiTheme="minorHAnsi"/>
-              <w:noProof/>
-              <w:sz w:val="22"/>
-              <w:lang w:eastAsia="fr-CH"/>
-            </w:rPr>
-          </w:pPr>
-          <w:hyperlink w:anchor="_Toc72138822" w:history="1">
-            <w:r>
-              <w:rPr>
-                <w:rStyle w:val="Lienhypertexte"/>
-                <w:noProof/>
-              </w:rPr>
-              <w:t>12.</w:t>
-            </w:r>
-            <w:r>
-              <w:rPr>
-                <w:rFonts w:asciiTheme="minorHAnsi" w:eastAsiaTheme="minorEastAsia" w:hAnsiTheme="minorHAnsi"/>
-                <w:noProof/>
-                <w:sz w:val="22"/>
-                <w:lang w:eastAsia="fr-CH"/>
-              </w:rPr>
-              <w:tab/>
-            </w:r>
-            <w:r>
-              <w:rPr>
-                <w:rStyle w:val="Lienhypertexte"/>
-                <w:noProof/>
-              </w:rPr>
-              <w:t>Annexes</w:t>
-            </w:r>
-            <w:r>
-              <w:rPr>
-                <w:noProof/>
-                <w:webHidden/>
-              </w:rPr>
-              <w:tab/>
-            </w:r>
-            <w:r>
-              <w:rPr>
-                <w:noProof/>
-                <w:webHidden/>
-              </w:rPr>
-              <w:fldChar w:fldCharType="begin"/>
-            </w:r>
-            <w:r>
-              <w:rPr>
-                <w:noProof/>
-                <w:webHidden/>
-              </w:rPr>
-              <w:instrText xml:space="preserve"> PAGEREF _Toc72138822 \h </w:instrText>
-            </w:r>
-            <w:r>
-              <w:rPr>
-                <w:noProof/>
-                <w:webHidden/>
-              </w:rPr>
-            </w:r>
-            <w:r>
-              <w:rPr>
-                <w:noProof/>
-                <w:webHidden/>
-              </w:rPr>
-              <w:fldChar w:fldCharType="separate"/>
-            </w:r>
-            <w:r>
-              <w:rPr>
-                <w:noProof/>
-                <w:webHidden/>
-              </w:rPr>
-              <w:t>18</w:t>
-            </w:r>
-            <w:r>
-              <w:rPr>
-                <w:noProof/>
-                <w:webHidden/>
-              </w:rPr>
-              <w:fldChar w:fldCharType="end"/>
-            </w:r>
-          </w:hyperlink>
-        </w:p>
-        <w:p>
-          <w:pPr>
-            <w:pStyle w:val="TM2"/>
-            <w:tabs>
-              <w:tab w:val="left" w:pos="660"/>
-              <w:tab w:val="right" w:leader="dot" w:pos="9062"/>
-            </w:tabs>
-            <w:rPr>
-              <w:rFonts w:asciiTheme="minorHAnsi" w:eastAsiaTheme="minorEastAsia" w:hAnsiTheme="minorHAnsi"/>
-              <w:noProof/>
-              <w:sz w:val="22"/>
-              <w:lang w:eastAsia="fr-CH"/>
-            </w:rPr>
-          </w:pPr>
-          <w:hyperlink w:anchor="_Toc72138823" w:history="1">
-            <w:r>
-              <w:rPr>
-                <w:rStyle w:val="Lienhypertexte"/>
-                <w:noProof/>
-              </w:rPr>
-              <w:t>I.</w:t>
-            </w:r>
-            <w:r>
-              <w:rPr>
-                <w:rFonts w:asciiTheme="minorHAnsi" w:eastAsiaTheme="minorEastAsia" w:hAnsiTheme="minorHAnsi"/>
-                <w:noProof/>
-                <w:sz w:val="22"/>
-                <w:lang w:eastAsia="fr-CH"/>
-              </w:rPr>
-              <w:tab/>
-            </w:r>
-            <w:r>
-              <w:rPr>
-                <w:rStyle w:val="Lienhypertexte"/>
-                <w:noProof/>
-              </w:rPr>
-              <w:t>Glossaire</w:t>
-            </w:r>
-            <w:r>
-              <w:rPr>
-                <w:noProof/>
-                <w:webHidden/>
-              </w:rPr>
-              <w:tab/>
-            </w:r>
-            <w:r>
-              <w:rPr>
-                <w:noProof/>
-                <w:webHidden/>
-              </w:rPr>
-              <w:fldChar w:fldCharType="begin"/>
-            </w:r>
-            <w:r>
-              <w:rPr>
-                <w:noProof/>
-                <w:webHidden/>
-              </w:rPr>
-              <w:instrText xml:space="preserve"> PAGEREF _Toc72138823 \h </w:instrText>
-            </w:r>
-            <w:r>
-              <w:rPr>
-                <w:noProof/>
-                <w:webHidden/>
-              </w:rPr>
-            </w:r>
-            <w:r>
-              <w:rPr>
-                <w:noProof/>
-                <w:webHidden/>
-              </w:rPr>
-              <w:fldChar w:fldCharType="separate"/>
-            </w:r>
-            <w:r>
-              <w:rPr>
-                <w:noProof/>
-                <w:webHidden/>
-              </w:rPr>
-              <w:t>18</w:t>
-            </w:r>
-            <w:r>
-              <w:rPr>
-                <w:noProof/>
-                <w:webHidden/>
-              </w:rPr>
-              <w:fldChar w:fldCharType="end"/>
-            </w:r>
-          </w:hyperlink>
-        </w:p>
-        <w:p>
-          <w:pPr>
-            <w:pStyle w:val="TM2"/>
-            <w:tabs>
-              <w:tab w:val="left" w:pos="660"/>
-              <w:tab w:val="right" w:leader="dot" w:pos="9062"/>
-            </w:tabs>
-            <w:rPr>
-              <w:rFonts w:asciiTheme="minorHAnsi" w:eastAsiaTheme="minorEastAsia" w:hAnsiTheme="minorHAnsi"/>
-              <w:noProof/>
-              <w:sz w:val="22"/>
-              <w:lang w:eastAsia="fr-CH"/>
-            </w:rPr>
-          </w:pPr>
-          <w:hyperlink w:anchor="_Toc72138824" w:history="1">
-            <w:r>
-              <w:rPr>
-                <w:rStyle w:val="Lienhypertexte"/>
-                <w:noProof/>
-              </w:rPr>
-              <w:t>II.</w:t>
-            </w:r>
-            <w:r>
-              <w:rPr>
-                <w:rFonts w:asciiTheme="minorHAnsi" w:eastAsiaTheme="minorEastAsia" w:hAnsiTheme="minorHAnsi"/>
-                <w:noProof/>
-                <w:sz w:val="22"/>
-                <w:lang w:eastAsia="fr-CH"/>
-              </w:rPr>
-              <w:tab/>
-            </w:r>
-            <w:r>
-              <w:rPr>
-                <w:rStyle w:val="Lienhypertexte"/>
-                <w:noProof/>
-              </w:rPr>
-              <w:t>Sources</w:t>
-            </w:r>
-            <w:r>
-              <w:rPr>
-                <w:noProof/>
-                <w:webHidden/>
-              </w:rPr>
-              <w:tab/>
-            </w:r>
-            <w:r>
-              <w:rPr>
-                <w:noProof/>
-                <w:webHidden/>
-              </w:rPr>
-              <w:fldChar w:fldCharType="begin"/>
-            </w:r>
-            <w:r>
-              <w:rPr>
-                <w:noProof/>
-                <w:webHidden/>
-              </w:rPr>
-              <w:instrText xml:space="preserve"> PAGEREF _Toc72138824 \h </w:instrText>
-            </w:r>
-            <w:r>
-              <w:rPr>
-                <w:noProof/>
-                <w:webHidden/>
-              </w:rPr>
-            </w:r>
-            <w:r>
-              <w:rPr>
-                <w:noProof/>
-                <w:webHidden/>
-              </w:rPr>
-              <w:fldChar w:fldCharType="separate"/>
-            </w:r>
-            <w:r>
-              <w:rPr>
-                <w:noProof/>
-                <w:webHidden/>
-              </w:rPr>
-              <w:t>18</w:t>
+              <w:t>21</w:t>
             </w:r>
             <w:r>
               <w:rPr>
@@ -3825,7 +3818,7 @@
         <w:pStyle w:val="Titre1"/>
         <w:jc w:val="both"/>
       </w:pPr>
-      <w:bookmarkStart w:id="1" w:name="_Toc72138786"/>
+      <w:bookmarkStart w:id="1" w:name="_Toc72160391"/>
       <w:r>
         <w:lastRenderedPageBreak/>
         <w:t>Introduction</w:t>
@@ -3911,7 +3904,7 @@
         <w:jc w:val="both"/>
       </w:pPr>
       <w:bookmarkStart w:id="2" w:name="_Toc70408037"/>
-      <w:bookmarkStart w:id="3" w:name="_Toc72138787"/>
+      <w:bookmarkStart w:id="3" w:name="_Toc72160392"/>
       <w:r>
         <w:t>Cahier des charges</w:t>
       </w:r>
@@ -3924,7 +3917,7 @@
         <w:jc w:val="both"/>
       </w:pPr>
       <w:bookmarkStart w:id="4" w:name="_Toc70408039"/>
-      <w:bookmarkStart w:id="5" w:name="_Toc72138788"/>
+      <w:bookmarkStart w:id="5" w:name="_Toc72160393"/>
       <w:r>
         <w:t>Matériels et logiciels à disposition</w:t>
       </w:r>
@@ -4041,7 +4034,7 @@
         <w:jc w:val="both"/>
       </w:pPr>
       <w:bookmarkStart w:id="6" w:name="_Toc70408040"/>
-      <w:bookmarkStart w:id="7" w:name="_Toc72138789"/>
+      <w:bookmarkStart w:id="7" w:name="_Toc72160394"/>
       <w:r>
         <w:t>Descriptif complet du projet</w:t>
       </w:r>
@@ -4054,7 +4047,7 @@
         <w:jc w:val="both"/>
       </w:pPr>
       <w:bookmarkStart w:id="8" w:name="_Toc70408043"/>
-      <w:bookmarkStart w:id="9" w:name="_Toc72138790"/>
+      <w:bookmarkStart w:id="9" w:name="_Toc72160395"/>
       <w:r>
         <w:t>Description de l’application</w:t>
       </w:r>
@@ -4117,7 +4110,7 @@
         <w:pStyle w:val="Titre3"/>
         <w:jc w:val="both"/>
       </w:pPr>
-      <w:bookmarkStart w:id="10" w:name="_Toc72138791"/>
+      <w:bookmarkStart w:id="10" w:name="_Toc72160396"/>
       <w:r>
         <w:t xml:space="preserve">Planification </w:t>
       </w:r>
@@ -4248,7 +4241,7 @@
         <w:pStyle w:val="Titre3"/>
         <w:jc w:val="both"/>
       </w:pPr>
-      <w:bookmarkStart w:id="11" w:name="_Toc72138792"/>
+      <w:bookmarkStart w:id="11" w:name="_Toc72160397"/>
       <w:r>
         <w:t>Planification effective</w:t>
       </w:r>
@@ -4259,7 +4252,7 @@
         <w:pStyle w:val="Titre3"/>
         <w:jc w:val="both"/>
       </w:pPr>
-      <w:bookmarkStart w:id="12" w:name="_Toc72138793"/>
+      <w:bookmarkStart w:id="12" w:name="_Toc72160398"/>
       <w:r>
         <w:t>Product Backlog</w:t>
       </w:r>
@@ -5688,7 +5681,7 @@
         <w:jc w:val="both"/>
       </w:pPr>
       <w:bookmarkStart w:id="13" w:name="_Toc70408044"/>
-      <w:bookmarkStart w:id="14" w:name="_Toc72138794"/>
+      <w:bookmarkStart w:id="14" w:name="_Toc72160399"/>
       <w:r>
         <w:t xml:space="preserve">Modèle </w:t>
       </w:r>
@@ -5774,7 +5767,7 @@
         <w:jc w:val="both"/>
       </w:pPr>
       <w:bookmarkStart w:id="15" w:name="_Toc70408045"/>
-      <w:bookmarkStart w:id="16" w:name="_Toc72138795"/>
+      <w:bookmarkStart w:id="16" w:name="_Toc72160400"/>
       <w:r>
         <w:t xml:space="preserve">Points techniques </w:t>
       </w:r>
@@ -5892,7 +5885,7 @@
         <w:pStyle w:val="Titre2"/>
         <w:jc w:val="both"/>
       </w:pPr>
-      <w:bookmarkStart w:id="17" w:name="_Toc72138796"/>
+      <w:bookmarkStart w:id="17" w:name="_Toc72160401"/>
       <w:r>
         <w:t>Livrables</w:t>
       </w:r>
@@ -5979,7 +5972,7 @@
         <w:jc w:val="both"/>
       </w:pPr>
       <w:bookmarkStart w:id="18" w:name="_Toc70408042"/>
-      <w:bookmarkStart w:id="19" w:name="_Toc72138797"/>
+      <w:bookmarkStart w:id="19" w:name="_Toc72160402"/>
       <w:r>
         <w:lastRenderedPageBreak/>
         <w:t>Méthodologie</w:t>
@@ -6089,7 +6082,7 @@
           <w:szCs w:val="22"/>
         </w:rPr>
       </w:pPr>
-      <w:bookmarkStart w:id="20" w:name="_Toc72138798"/>
+      <w:bookmarkStart w:id="20" w:name="_Toc72160403"/>
       <w:r>
         <w:t>S’informer</w:t>
       </w:r>
@@ -6116,7 +6109,7 @@
         <w:pStyle w:val="Titre2"/>
         <w:jc w:val="both"/>
       </w:pPr>
-      <w:bookmarkStart w:id="21" w:name="_Toc72138799"/>
+      <w:bookmarkStart w:id="21" w:name="_Toc72160404"/>
       <w:r>
         <w:t>Planifier</w:t>
       </w:r>
@@ -6208,7 +6201,7 @@
         <w:pStyle w:val="Titre2"/>
         <w:jc w:val="both"/>
       </w:pPr>
-      <w:bookmarkStart w:id="22" w:name="_Toc72138800"/>
+      <w:bookmarkStart w:id="22" w:name="_Toc72160405"/>
       <w:r>
         <w:lastRenderedPageBreak/>
         <w:t>Décider</w:t>
@@ -6237,7 +6230,7 @@
         <w:pStyle w:val="Titre2"/>
         <w:jc w:val="both"/>
       </w:pPr>
-      <w:bookmarkStart w:id="23" w:name="_Toc72138801"/>
+      <w:bookmarkStart w:id="23" w:name="_Toc72160406"/>
       <w:r>
         <w:t>Réaliser</w:t>
       </w:r>
@@ -6256,7 +6249,7 @@
         <w:pStyle w:val="Titre2"/>
         <w:jc w:val="both"/>
       </w:pPr>
-      <w:bookmarkStart w:id="24" w:name="_Toc72138802"/>
+      <w:bookmarkStart w:id="24" w:name="_Toc72160407"/>
       <w:r>
         <w:t>Contrôler</w:t>
       </w:r>
@@ -6289,7 +6282,7 @@
         <w:pStyle w:val="Titre2"/>
         <w:jc w:val="both"/>
       </w:pPr>
-      <w:bookmarkStart w:id="25" w:name="_Toc72138803"/>
+      <w:bookmarkStart w:id="25" w:name="_Toc72160408"/>
       <w:r>
         <w:t>Evaluer</w:t>
       </w:r>
@@ -6393,7 +6386,7 @@
         <w:jc w:val="both"/>
       </w:pPr>
       <w:bookmarkStart w:id="26" w:name="_Toc70408046"/>
-      <w:bookmarkStart w:id="27" w:name="_Toc72138804"/>
+      <w:bookmarkStart w:id="27" w:name="_Toc72160409"/>
       <w:r>
         <w:rPr>
           <w:noProof/>
@@ -6473,7 +6466,7 @@
         <w:pStyle w:val="Titre2"/>
         <w:jc w:val="both"/>
       </w:pPr>
-      <w:bookmarkStart w:id="28" w:name="_Toc72138805"/>
+      <w:bookmarkStart w:id="28" w:name="_Toc72160410"/>
       <w:r>
         <w:t>Laragon</w:t>
       </w:r>
@@ -6497,7 +6490,7 @@
         <w:pStyle w:val="Titre2"/>
         <w:jc w:val="both"/>
       </w:pPr>
-      <w:bookmarkStart w:id="29" w:name="_Toc72138806"/>
+      <w:bookmarkStart w:id="29" w:name="_Toc72160411"/>
       <w:r>
         <w:rPr>
           <w:noProof/>
@@ -6695,7 +6688,7 @@
         <w:pStyle w:val="Titre2"/>
         <w:jc w:val="both"/>
       </w:pPr>
-      <w:bookmarkStart w:id="30" w:name="_Toc72138807"/>
+      <w:bookmarkStart w:id="30" w:name="_Toc72160412"/>
       <w:r>
         <w:t>MySQL Workbench</w:t>
       </w:r>
@@ -6787,7 +6780,7 @@
         <w:pStyle w:val="Titre2"/>
         <w:jc w:val="both"/>
       </w:pPr>
-      <w:bookmarkStart w:id="31" w:name="_Toc72138808"/>
+      <w:bookmarkStart w:id="31" w:name="_Toc72160413"/>
       <w:r>
         <w:t>Github</w:t>
       </w:r>
@@ -6879,7 +6872,7 @@
       <w:pPr>
         <w:pStyle w:val="Titre2"/>
       </w:pPr>
-      <w:bookmarkStart w:id="32" w:name="_Toc72138809"/>
+      <w:bookmarkStart w:id="32" w:name="_Toc72160414"/>
       <w:r>
         <w:t>Antidote</w:t>
       </w:r>
@@ -6926,7 +6919,7 @@
         <w:pStyle w:val="Titre1"/>
         <w:jc w:val="both"/>
       </w:pPr>
-      <w:bookmarkStart w:id="33" w:name="_Toc72138810"/>
+      <w:bookmarkStart w:id="33" w:name="_Toc72160415"/>
       <w:r>
         <w:lastRenderedPageBreak/>
         <w:t>Architecture</w:t>
@@ -7124,7 +7117,7 @@
         <w:pStyle w:val="Titre1"/>
       </w:pPr>
       <w:bookmarkStart w:id="34" w:name="_Toc70408048"/>
-      <w:bookmarkStart w:id="35" w:name="_Toc72138811"/>
+      <w:bookmarkStart w:id="35" w:name="_Toc72160416"/>
       <w:r>
         <w:lastRenderedPageBreak/>
         <w:t>Analyse organique</w:t>
@@ -7138,7 +7131,7 @@
         <w:jc w:val="both"/>
       </w:pPr>
       <w:bookmarkStart w:id="36" w:name="_Toc70408049"/>
-      <w:bookmarkStart w:id="37" w:name="_Toc72138812"/>
+      <w:bookmarkStart w:id="37" w:name="_Toc72160417"/>
       <w:r>
         <w:t>Fonctionnalités intégrés</w:t>
       </w:r>
@@ -7641,10 +7634,7 @@
         <w:t xml:space="preserve"> </w:t>
       </w:r>
       <w:r>
-        <w:t>soit</w:t>
-      </w:r>
-      <w:r>
-        <w:t xml:space="preserve"> voir la liste des catégories, soit afficher </w:t>
+        <w:t xml:space="preserve">soit voir la liste des catégories, soit afficher </w:t>
       </w:r>
       <w:r>
         <w:t>tous les objets contenus dans chacune d’entre-elle</w:t>
@@ -7708,7 +7698,7 @@
         <w:jc w:val="both"/>
       </w:pPr>
       <w:bookmarkStart w:id="38" w:name="_Toc70408051"/>
-      <w:bookmarkStart w:id="39" w:name="_Toc72138813"/>
+      <w:bookmarkStart w:id="39" w:name="_Toc72160418"/>
       <w:r>
         <w:lastRenderedPageBreak/>
         <w:t>Diagrammes de classes</w:t>
@@ -7720,9 +7710,350 @@
       <w:pPr>
         <w:pStyle w:val="Titre2"/>
       </w:pPr>
+      <w:bookmarkStart w:id="40" w:name="_Toc72160420"/>
+      <w:bookmarkStart w:id="41" w:name="_Toc72160419"/>
+      <w:r>
+        <w:rPr>
+          <w:noProof/>
+          <w:lang w:eastAsia="fr-CH"/>
+        </w:rPr>
+        <w:drawing>
+          <wp:anchor distT="0" distB="0" distL="114300" distR="114300" simplePos="0" relativeHeight="251667456" behindDoc="1" locked="0" layoutInCell="1" allowOverlap="1">
+            <wp:simplePos x="0" y="0"/>
+            <wp:positionH relativeFrom="margin">
+              <wp:align>right</wp:align>
+            </wp:positionH>
+            <wp:positionV relativeFrom="paragraph">
+              <wp:posOffset>31115</wp:posOffset>
+            </wp:positionV>
+            <wp:extent cx="1524000" cy="7448550"/>
+            <wp:effectExtent l="0" t="0" r="0" b="0"/>
+            <wp:wrapTight wrapText="bothSides">
+              <wp:wrapPolygon edited="0">
+                <wp:start x="0" y="0"/>
+                <wp:lineTo x="0" y="21545"/>
+                <wp:lineTo x="21330" y="21545"/>
+                <wp:lineTo x="21330" y="0"/>
+                <wp:lineTo x="0" y="0"/>
+              </wp:wrapPolygon>
+            </wp:wrapTight>
+            <wp:docPr id="11" name="Image 11"/>
+            <wp:cNvGraphicFramePr>
+              <a:graphicFrameLocks xmlns:a="http://schemas.openxmlformats.org/drawingml/2006/main" noChangeAspect="1"/>
+            </wp:cNvGraphicFramePr>
+            <a:graphic xmlns:a="http://schemas.openxmlformats.org/drawingml/2006/main">
+              <a:graphicData uri="http://schemas.openxmlformats.org/drawingml/2006/picture">
+                <pic:pic xmlns:pic="http://schemas.openxmlformats.org/drawingml/2006/picture">
+                  <pic:nvPicPr>
+                    <pic:cNvPr id="1" name=""/>
+                    <pic:cNvPicPr/>
+                  </pic:nvPicPr>
+                  <pic:blipFill rotWithShape="1">
+                    <a:blip r:embed="rId18">
+                      <a:extLst>
+                        <a:ext uri="{28A0092B-C50C-407E-A947-70E740481C1C}">
+                          <a14:useLocalDpi xmlns:a14="http://schemas.microsoft.com/office/drawing/2010/main" val="0"/>
+                        </a:ext>
+                      </a:extLst>
+                    </a:blip>
+                    <a:srcRect r="37008"/>
+                    <a:stretch/>
+                  </pic:blipFill>
+                  <pic:spPr bwMode="auto">
+                    <a:xfrm>
+                      <a:off x="0" y="0"/>
+                      <a:ext cx="1524000" cy="7448550"/>
+                    </a:xfrm>
+                    <a:prstGeom prst="rect">
+                      <a:avLst/>
+                    </a:prstGeom>
+                    <a:ln>
+                      <a:noFill/>
+                    </a:ln>
+                    <a:extLst>
+                      <a:ext uri="{53640926-AAD7-44D8-BBD7-CCE9431645EC}">
+                        <a14:shadowObscured xmlns:a14="http://schemas.microsoft.com/office/drawing/2010/main"/>
+                      </a:ext>
+                    </a:extLst>
+                  </pic:spPr>
+                </pic:pic>
+              </a:graphicData>
+            </a:graphic>
+            <wp14:sizeRelH relativeFrom="margin">
+              <wp14:pctWidth>0</wp14:pctWidth>
+            </wp14:sizeRelH>
+          </wp:anchor>
+        </w:drawing>
+      </w:r>
+      <w:bookmarkEnd w:id="41"/>
       <w:r>
         <w:t>Structure</w:t>
       </w:r>
+      <w:bookmarkEnd w:id="40"/>
+    </w:p>
+    <w:p>
+      <w:r>
+        <w:t>Mon programme est développé avec une architecture MVC. Ce qui signifie que la séparation des fichiers est bien précise et permet une compréhension plus facile.</w:t>
+      </w:r>
+    </w:p>
+    <w:p>
+      <w:pPr>
+        <w:pStyle w:val="Paragraphedeliste"/>
+        <w:numPr>
+          <w:ilvl w:val="0"/>
+          <w:numId w:val="12"/>
+        </w:numPr>
+      </w:pPr>
+      <w:r>
+        <w:t>annexes/ : ce dossier contient uniquement les documents tel que la documentations les plannings etc. Aucun lien avec le code.</w:t>
+      </w:r>
+    </w:p>
+    <w:p>
+      <w:pPr>
+        <w:pStyle w:val="Paragraphedeliste"/>
+        <w:numPr>
+          <w:ilvl w:val="0"/>
+          <w:numId w:val="12"/>
+        </w:numPr>
+      </w:pPr>
+      <w:r>
+        <w:t xml:space="preserve">commons/ : </w:t>
+      </w:r>
+      <w:r>
+        <w:t xml:space="preserve">L’use case de base du </w:t>
+      </w:r>
+      <w:r>
+        <w:t>programme. Ce dossier était fourni avec l’énoncé et uniquement la classe Session a été modifié.</w:t>
+      </w:r>
+      <w:r>
+        <w:t xml:space="preserve"> </w:t>
+      </w:r>
+      <w:r>
+        <w:t>Il a</w:t>
+      </w:r>
+      <w:r>
+        <w:t xml:space="preserve"> les fichiers utiles à la forme de base du site. </w:t>
+      </w:r>
+    </w:p>
+    <w:p>
+      <w:pPr>
+        <w:pStyle w:val="Paragraphedeliste"/>
+        <w:numPr>
+          <w:ilvl w:val="1"/>
+          <w:numId w:val="12"/>
+        </w:numPr>
+      </w:pPr>
+      <w:r>
+        <w:t>commons/</w:t>
+      </w:r>
+      <w:r>
+        <w:t>controller</w:t>
+      </w:r>
+      <w:r>
+        <w:t xml:space="preserve"> : </w:t>
+      </w:r>
+      <w:r>
+        <w:t>Ce sont</w:t>
+      </w:r>
+      <w:r>
+        <w:t xml:space="preserve"> tous les contrôleurs de base et nécessaires pour le projet (accessDenied, home, Routes).</w:t>
+      </w:r>
+    </w:p>
+    <w:p>
+      <w:pPr>
+        <w:pStyle w:val="Paragraphedeliste"/>
+        <w:numPr>
+          <w:ilvl w:val="1"/>
+          <w:numId w:val="12"/>
+        </w:numPr>
+      </w:pPr>
+      <w:r>
+        <w:t xml:space="preserve">commons/model : </w:t>
+      </w:r>
+      <w:r>
+        <w:t>Possède</w:t>
+      </w:r>
+      <w:r>
+        <w:t xml:space="preserve"> les modèles FlashMessages, Menu, Session, DbConnection. Ils seront utiles pour tout le projet.</w:t>
+      </w:r>
+    </w:p>
+    <w:p>
+      <w:pPr>
+        <w:pStyle w:val="Paragraphedeliste"/>
+        <w:numPr>
+          <w:ilvl w:val="1"/>
+          <w:numId w:val="12"/>
+        </w:numPr>
+      </w:pPr>
+      <w:r>
+        <w:t xml:space="preserve">commons/views : </w:t>
+      </w:r>
+      <w:r>
+        <w:t>Contient les vues pouvant être appelées à tout moment afin d’afficher une erreur ou des flashMessages etc…</w:t>
+      </w:r>
+    </w:p>
+    <w:p>
+      <w:pPr>
+        <w:pStyle w:val="Paragraphedeliste"/>
+        <w:numPr>
+          <w:ilvl w:val="0"/>
+          <w:numId w:val="12"/>
+        </w:numPr>
+      </w:pPr>
+      <w:r>
+        <w:t>css/ : toute la css du projet</w:t>
+      </w:r>
+    </w:p>
+    <w:p>
+      <w:pPr>
+        <w:pStyle w:val="Paragraphedeliste"/>
+        <w:numPr>
+          <w:ilvl w:val="0"/>
+          <w:numId w:val="12"/>
+        </w:numPr>
+      </w:pPr>
+      <w:r>
+        <w:t>db/ : contient une exportation de la base de donnée</w:t>
+      </w:r>
+    </w:p>
+    <w:p>
+      <w:pPr>
+        <w:pStyle w:val="Paragraphedeliste"/>
+        <w:numPr>
+          <w:ilvl w:val="0"/>
+          <w:numId w:val="12"/>
+        </w:numPr>
+      </w:pPr>
+      <w:r>
+        <w:t>images/ : possède les images du site</w:t>
+      </w:r>
+    </w:p>
+    <w:p>
+      <w:pPr>
+        <w:pStyle w:val="Paragraphedeliste"/>
+        <w:numPr>
+          <w:ilvl w:val="0"/>
+          <w:numId w:val="12"/>
+        </w:numPr>
+      </w:pPr>
+      <w:r>
+        <w:t xml:space="preserve">js/ : tous les scripts </w:t>
+      </w:r>
+      <w:r>
+        <w:t>JavaScript</w:t>
+      </w:r>
+      <w:bookmarkStart w:id="42" w:name="_GoBack"/>
+      <w:bookmarkEnd w:id="42"/>
+      <w:r>
+        <w:t xml:space="preserve"> du site</w:t>
+      </w:r>
+    </w:p>
+    <w:p>
+      <w:pPr>
+        <w:pStyle w:val="Paragraphedeliste"/>
+        <w:numPr>
+          <w:ilvl w:val="0"/>
+          <w:numId w:val="12"/>
+        </w:numPr>
+      </w:pPr>
+      <w:r>
+        <w:t>uc/ : Tous les cas d’utilisation de la méthode MVC se trouve dans de dossier. A chaque fois qu’une nouvelle table de la base de données est utilisé dans le code, on créer un nouveau cas d’utilisation à l’intérieur.</w:t>
+      </w:r>
+      <w:r>
+        <w:t xml:space="preserve"> </w:t>
+      </w:r>
+      <w:r>
+        <w:t>Tous les sous-dossiers de uc/ fonctionne de la même manière. Pour cela, je vais expliquer uniquement le fonctionnement général.</w:t>
+      </w:r>
+    </w:p>
+    <w:p>
+      <w:pPr>
+        <w:pStyle w:val="Paragraphedeliste"/>
+        <w:numPr>
+          <w:ilvl w:val="1"/>
+          <w:numId w:val="12"/>
+        </w:numPr>
+      </w:pPr>
+      <w:r>
+        <w:t>uc/*</w:t>
+      </w:r>
+      <w:r>
+        <w:t>/</w:t>
+      </w:r>
+      <w:r>
+        <w:t> :</w:t>
+      </w:r>
+      <w:r>
+        <w:t xml:space="preserve"> Pour chaque cas d’utilisation, on retrouve une architecture MVC ainsi qu’un register.php . Le register est indispensable car il permet d’enregistrer l’use case à l’index du site.</w:t>
+      </w:r>
+    </w:p>
+    <w:p>
+      <w:pPr>
+        <w:pStyle w:val="Paragraphedeliste"/>
+        <w:numPr>
+          <w:ilvl w:val="2"/>
+          <w:numId w:val="12"/>
+        </w:numPr>
+      </w:pPr>
+      <w:r>
+        <w:t>uc/*/controllers : Le sous dossier controller contient tous les contrôleurs utiles pour manipuler les données de la base</w:t>
+      </w:r>
+    </w:p>
+    <w:p>
+      <w:pPr>
+        <w:pStyle w:val="Paragraphedeliste"/>
+        <w:numPr>
+          <w:ilvl w:val="2"/>
+          <w:numId w:val="12"/>
+        </w:numPr>
+      </w:pPr>
+      <w:r>
+        <w:t xml:space="preserve">uc/*/model </w:t>
+      </w:r>
+      <w:r>
+        <w:t xml:space="preserve">: </w:t>
+      </w:r>
+      <w:r>
+        <w:t>Les modèles de chaque cas se trouvent dans le dossier modèle. Ils serviront à stocker les données ainsi qu’à les récupérer de la base et faire des manipulations dessus.</w:t>
+      </w:r>
+    </w:p>
+    <w:p>
+      <w:pPr>
+        <w:pStyle w:val="Paragraphedeliste"/>
+        <w:numPr>
+          <w:ilvl w:val="2"/>
+          <w:numId w:val="12"/>
+        </w:numPr>
+      </w:pPr>
+      <w:r>
+        <w:lastRenderedPageBreak/>
+        <w:t>uc/*/views : Toutes les vues de chaque use cases se trouvent dans ce dossier. Elles seront appelées afin d’afficher les données traitées.</w:t>
+      </w:r>
+    </w:p>
+    <w:p>
+      <w:pPr>
+        <w:pStyle w:val="Paragraphedeliste"/>
+        <w:numPr>
+          <w:ilvl w:val="0"/>
+          <w:numId w:val="12"/>
+        </w:numPr>
+      </w:pPr>
+      <w:r>
+        <w:t>index.php : l’index est le routeur du projet. Il redirige vers chaque contrôleur selon la requête et importe tous les cas d’utilisations.</w:t>
+      </w:r>
+    </w:p>
+    <w:p>
+      <w:pPr>
+        <w:ind w:left="360"/>
+      </w:pPr>
+      <w:r>
+        <w:t>Tous les .htaccess ont uniquement « deny from all » comme contenu. Cela servira à bloquer tout personne essayant de se balader dans les données à l’aide de l’url ou autre. Uniquement l’index.php peut être appelés et il inclura les fichiers selon les requêtes.</w:t>
+      </w:r>
+    </w:p>
+    <w:p>
+      <w:r>
+        <w:br w:type="page"/>
+      </w:r>
     </w:p>
     <w:p/>
     <w:p>
@@ -7730,47 +8061,8 @@
         <w:pStyle w:val="Titre1"/>
         <w:jc w:val="both"/>
       </w:pPr>
-      <w:bookmarkStart w:id="40" w:name="_Toc72138814"/>
-      <w:r>
-        <w:t>Diagramme de navigation</w:t>
-      </w:r>
-      <w:bookmarkEnd w:id="40"/>
-    </w:p>
-    <w:p>
-      <w:pPr>
-        <w:pStyle w:val="Titre1"/>
-        <w:jc w:val="both"/>
-      </w:pPr>
-      <w:bookmarkStart w:id="41" w:name="_Toc70408047"/>
-      <w:bookmarkStart w:id="42" w:name="_Toc72138815"/>
-      <w:r>
-        <w:t>Analyse fonctionnelle</w:t>
-      </w:r>
-      <w:bookmarkEnd w:id="41"/>
-      <w:bookmarkEnd w:id="42"/>
-    </w:p>
-    <w:p>
-      <w:pPr>
-        <w:jc w:val="both"/>
-        <w:rPr>
-          <w:rFonts w:asciiTheme="majorHAnsi" w:eastAsiaTheme="majorEastAsia" w:hAnsiTheme="majorHAnsi" w:cstheme="majorBidi"/>
-          <w:color w:val="2E74B5" w:themeColor="accent1" w:themeShade="BF"/>
-          <w:sz w:val="32"/>
-          <w:szCs w:val="32"/>
-        </w:rPr>
-      </w:pPr>
-      <w:r>
-        <w:br w:type="page"/>
-      </w:r>
-    </w:p>
-    <w:p>
-      <w:pPr>
-        <w:pStyle w:val="Titre1"/>
-        <w:jc w:val="both"/>
-      </w:pPr>
-      <w:bookmarkStart w:id="43" w:name="_Toc72138816"/>
-      <w:r>
-        <w:lastRenderedPageBreak/>
+      <w:bookmarkStart w:id="43" w:name="_Toc72160421"/>
+      <w:r>
         <w:t>Plan</w:t>
       </w:r>
       <w:r>
@@ -7783,7 +8075,16 @@
         <w:jc w:val="both"/>
       </w:pPr>
       <w:r>
-        <w:t>J’ai décidé de mettre en place un plan de test afin de vérifier plus facilement que tout fonctionne.</w:t>
+        <w:t>J’ai décidé de mettre en place un plan de test</w:t>
+      </w:r>
+      <w:r>
+        <w:t>s</w:t>
+      </w:r>
+      <w:r>
+        <w:t xml:space="preserve"> afin de vérifier plus facilement que tout fonctionne.</w:t>
+      </w:r>
+      <w:r>
+        <w:t xml:space="preserve"> De plus, il est rédigé afin que n’importe qui puisse exécuter les tests sans problèmes de compréhension.</w:t>
       </w:r>
     </w:p>
     <w:tbl>
@@ -8036,7 +8337,7 @@
               <w:rPr>
                 <w:rFonts w:cs="Arial"/>
               </w:rPr>
-              <w:t>Redirection sur la même page avec un message d’erreur</w:t>
+              <w:t>Affichage d’un message d’erreur</w:t>
             </w:r>
           </w:p>
         </w:tc>
@@ -8220,7 +8521,7 @@
               <w:rPr>
                 <w:rFonts w:cs="Arial"/>
               </w:rPr>
-              <w:t>Redirection sur la même page avec un message d’erreur</w:t>
+              <w:t>Affichage d’un message d’erreur</w:t>
             </w:r>
           </w:p>
         </w:tc>
@@ -8385,7 +8686,7 @@
               <w:rPr>
                 <w:rFonts w:cs="Arial"/>
               </w:rPr>
-              <w:t>Message d’erreur</w:t>
+              <w:t>Affichage d’un message d’erreur</w:t>
             </w:r>
           </w:p>
         </w:tc>
@@ -8471,7 +8772,19 @@
               <w:rPr>
                 <w:rFonts w:cs="Arial"/>
               </w:rPr>
-              <w:t>Vide la session et déconnecte l’utilisateur</w:t>
+              <w:t>Déconnecte</w:t>
+            </w:r>
+            <w:r>
+              <w:rPr>
+                <w:rFonts w:cs="Arial"/>
+              </w:rPr>
+              <w:t xml:space="preserve"> l’utilisateur et le redirige sur la page d’accueil</w:t>
+            </w:r>
+            <w:r>
+              <w:rPr>
+                <w:rFonts w:cs="Arial"/>
+              </w:rPr>
+              <w:t xml:space="preserve"> </w:t>
             </w:r>
           </w:p>
         </w:tc>
@@ -8596,27 +8909,21 @@
               <w:jc w:val="both"/>
               <w:rPr>
                 <w:rFonts w:cs="Arial"/>
-              </w:rPr>
-            </w:pPr>
-            <w:r>
-              <w:rPr>
-                <w:rFonts w:cs="Arial"/>
                 <w:b/>
               </w:rPr>
-              <w:t>Vérification d’email :</w:t>
-            </w:r>
+            </w:pPr>
             <w:r>
               <w:rPr>
                 <w:rFonts w:cs="Arial"/>
                 <w:b/>
               </w:rPr>
-              <w:t xml:space="preserve"> </w:t>
-            </w:r>
-            <w:r>
-              <w:rPr>
-                <w:rFonts w:cs="Arial"/>
-              </w:rPr>
-              <w:t>Entre son email dans le formulaire sur la page de vérification</w:t>
+              <w:t xml:space="preserve">Vérification d’email : </w:t>
+            </w:r>
+            <w:r>
+              <w:rPr>
+                <w:rFonts w:cs="Arial"/>
+              </w:rPr>
+              <w:t>Entre le bon email lors de la vérification</w:t>
             </w:r>
           </w:p>
         </w:tc>
@@ -8636,7 +8943,7 @@
               <w:rPr>
                 <w:rFonts w:cs="Arial"/>
               </w:rPr>
-              <w:t>Redirige sur la page login avec un message de succès et valide l’utilisateur</w:t>
+              <w:t>Valide le compte + message de succès</w:t>
             </w:r>
           </w:p>
         </w:tc>
@@ -8675,21 +8982,20 @@
               <w:jc w:val="both"/>
               <w:rPr>
                 <w:rFonts w:cs="Arial"/>
+              </w:rPr>
+            </w:pPr>
+            <w:r>
+              <w:rPr>
+                <w:rFonts w:cs="Arial"/>
                 <w:b/>
               </w:rPr>
-            </w:pPr>
-            <w:r>
-              <w:rPr>
-                <w:rFonts w:cs="Arial"/>
-                <w:b/>
-              </w:rPr>
               <w:t xml:space="preserve">Vérification d’email : </w:t>
             </w:r>
             <w:r>
               <w:rPr>
                 <w:rFonts w:cs="Arial"/>
               </w:rPr>
-              <w:t>Entre le bon email lors de la vérification</w:t>
+              <w:t>Entre un mauvais email lors de la vérification</w:t>
             </w:r>
           </w:p>
         </w:tc>
@@ -8709,7 +9015,7 @@
               <w:rPr>
                 <w:rFonts w:cs="Arial"/>
               </w:rPr>
-              <w:t>Valide le compte + message de succès</w:t>
+              <w:t>Message d’erreur</w:t>
             </w:r>
           </w:p>
         </w:tc>
@@ -8745,6 +9051,9 @@
           </w:tcPr>
           <w:p>
             <w:pPr>
+              <w:tabs>
+                <w:tab w:val="left" w:pos="2790"/>
+              </w:tabs>
               <w:jc w:val="both"/>
               <w:rPr>
                 <w:rFonts w:cs="Arial"/>
@@ -8755,13 +9064,13 @@
                 <w:rFonts w:cs="Arial"/>
                 <w:b/>
               </w:rPr>
-              <w:t xml:space="preserve">Vérification d’email : </w:t>
-            </w:r>
-            <w:r>
-              <w:rPr>
-                <w:rFonts w:cs="Arial"/>
-              </w:rPr>
-              <w:t>Entre un mauvais email lors de la vérification</w:t>
+              <w:t>Vérification d’email :</w:t>
+            </w:r>
+            <w:r>
+              <w:rPr>
+                <w:rFonts w:cs="Arial"/>
+              </w:rPr>
+              <w:t xml:space="preserve"> Modifie le token lors de la vérification</w:t>
             </w:r>
           </w:p>
         </w:tc>
@@ -8817,9 +9126,6 @@
           </w:tcPr>
           <w:p>
             <w:pPr>
-              <w:tabs>
-                <w:tab w:val="left" w:pos="2790"/>
-              </w:tabs>
               <w:jc w:val="both"/>
               <w:rPr>
                 <w:rFonts w:cs="Arial"/>
@@ -8830,21 +9136,20 @@
                 <w:rFonts w:cs="Arial"/>
                 <w:b/>
               </w:rPr>
-              <w:t>Vérification d’email :</w:t>
-            </w:r>
-            <w:r>
-              <w:rPr>
-                <w:rFonts w:cs="Arial"/>
-              </w:rPr>
-              <w:t xml:space="preserve"> Modifie le token</w:t>
-            </w:r>
-            <w:bookmarkStart w:id="44" w:name="_GoBack"/>
-            <w:bookmarkEnd w:id="44"/>
-            <w:r>
-              <w:rPr>
-                <w:rFonts w:cs="Arial"/>
-              </w:rPr>
-              <w:t xml:space="preserve"> lors de la vérification</w:t>
+              <w:t>Changement de mot de passe :</w:t>
+            </w:r>
+            <w:r>
+              <w:rPr>
+                <w:rFonts w:cs="Arial"/>
+                <w:b/>
+              </w:rPr>
+              <w:t xml:space="preserve"> </w:t>
+            </w:r>
+            <w:r>
+              <w:rPr>
+                <w:rFonts w:cs="Arial"/>
+              </w:rPr>
+              <w:t>Met son email dans le premier formulaire</w:t>
             </w:r>
           </w:p>
         </w:tc>
@@ -8864,7 +9169,7 @@
               <w:rPr>
                 <w:rFonts w:cs="Arial"/>
               </w:rPr>
-              <w:t>Message d’erreur</w:t>
+              <w:t>Reçois un mail avec un lien</w:t>
             </w:r>
           </w:p>
         </w:tc>
@@ -8923,7 +9228,7 @@
               <w:rPr>
                 <w:rFonts w:cs="Arial"/>
               </w:rPr>
-              <w:t>Met son email dans le premier formulaire</w:t>
+              <w:t>clique sur le lien</w:t>
             </w:r>
           </w:p>
         </w:tc>
@@ -8943,7 +9248,7 @@
               <w:rPr>
                 <w:rFonts w:cs="Arial"/>
               </w:rPr>
-              <w:t>Reçois un mail avec un lien</w:t>
+              <w:t xml:space="preserve">Redirigé vers un formulaire </w:t>
             </w:r>
           </w:p>
         </w:tc>
@@ -8968,6 +9273,7 @@
               <w:rPr>
                 <w:rFonts w:cs="Arial"/>
               </w:rPr>
+              <w:lastRenderedPageBreak/>
               <w:t>14</w:t>
             </w:r>
           </w:p>
@@ -9002,7 +9308,7 @@
               <w:rPr>
                 <w:rFonts w:cs="Arial"/>
               </w:rPr>
-              <w:t>clique sur le lien</w:t>
+              <w:t>rentre le bon email et le nouveau mot de passe dans les deux champs</w:t>
             </w:r>
           </w:p>
         </w:tc>
@@ -9022,7 +9328,7 @@
               <w:rPr>
                 <w:rFonts w:cs="Arial"/>
               </w:rPr>
-              <w:t xml:space="preserve">Redirigé vers un formulaire </w:t>
+              <w:t xml:space="preserve">Redirigé vers la page login avec message de succès </w:t>
             </w:r>
           </w:p>
         </w:tc>
@@ -9047,7 +9353,6 @@
               <w:rPr>
                 <w:rFonts w:cs="Arial"/>
               </w:rPr>
-              <w:lastRenderedPageBreak/>
               <w:t>15</w:t>
             </w:r>
           </w:p>
@@ -9082,7 +9387,7 @@
               <w:rPr>
                 <w:rFonts w:cs="Arial"/>
               </w:rPr>
-              <w:t>rentre le bon email et le nouveau mot de passe dans les deux champs</w:t>
+              <w:t>met le mauvais email</w:t>
             </w:r>
           </w:p>
         </w:tc>
@@ -9102,7 +9407,7 @@
               <w:rPr>
                 <w:rFonts w:cs="Arial"/>
               </w:rPr>
-              <w:t xml:space="preserve">Redirigé vers la page login avec message de succès </w:t>
+              <w:t>Message d’erreur</w:t>
             </w:r>
           </w:p>
         </w:tc>
@@ -9148,26 +9453,13 @@
                 <w:rFonts w:cs="Arial"/>
                 <w:b/>
               </w:rPr>
-              <w:t>Changement de mot de passe :</w:t>
-            </w:r>
-            <w:r>
-              <w:rPr>
-                <w:rFonts w:cs="Arial"/>
-                <w:b/>
-              </w:rPr>
-              <w:t xml:space="preserve"> </w:t>
-            </w:r>
-            <w:r>
-              <w:rPr>
-                <w:rFonts w:cs="Arial"/>
-              </w:rPr>
-              <w:t xml:space="preserve">met </w:t>
-            </w:r>
-            <w:r>
-              <w:rPr>
-                <w:rFonts w:cs="Arial"/>
-              </w:rPr>
-              <w:t>le mauvais email</w:t>
+              <w:t xml:space="preserve">Profil : </w:t>
+            </w:r>
+            <w:r>
+              <w:rPr>
+                <w:rFonts w:cs="Arial"/>
+              </w:rPr>
+              <w:t>affichage du profil</w:t>
             </w:r>
           </w:p>
         </w:tc>
@@ -9187,7 +9479,7 @@
               <w:rPr>
                 <w:rFonts w:cs="Arial"/>
               </w:rPr>
-              <w:t>Message d’erreur</w:t>
+              <w:t>Affiche les données de l’utilisateur</w:t>
             </w:r>
           </w:p>
         </w:tc>
@@ -9226,6 +9518,1123 @@
               <w:jc w:val="both"/>
               <w:rPr>
                 <w:rFonts w:cs="Arial"/>
+              </w:rPr>
+            </w:pPr>
+            <w:r>
+              <w:rPr>
+                <w:rFonts w:cs="Arial"/>
+                <w:b/>
+              </w:rPr>
+              <w:t xml:space="preserve">Profil : </w:t>
+            </w:r>
+            <w:r>
+              <w:rPr>
+                <w:rFonts w:cs="Arial"/>
+              </w:rPr>
+              <w:t>Change le nom et/ou le prénom et/ou l’adresse puis clique sur modifier</w:t>
+            </w:r>
+          </w:p>
+        </w:tc>
+        <w:tc>
+          <w:tcPr>
+            <w:tcW w:w="4231" w:type="dxa"/>
+            <w:shd w:val="clear" w:color="auto" w:fill="auto"/>
+          </w:tcPr>
+          <w:p>
+            <w:pPr>
+              <w:jc w:val="both"/>
+              <w:rPr>
+                <w:rFonts w:cs="Arial"/>
+              </w:rPr>
+            </w:pPr>
+            <w:r>
+              <w:rPr>
+                <w:rFonts w:cs="Arial"/>
+              </w:rPr>
+              <w:t>Modifie les données et affiche un message de succès</w:t>
+            </w:r>
+          </w:p>
+        </w:tc>
+      </w:tr>
+      <w:tr>
+        <w:trPr>
+          <w:trHeight w:val="557"/>
+        </w:trPr>
+        <w:tc>
+          <w:tcPr>
+            <w:tcW w:w="993" w:type="dxa"/>
+            <w:shd w:val="clear" w:color="auto" w:fill="auto"/>
+          </w:tcPr>
+          <w:p>
+            <w:pPr>
+              <w:jc w:val="both"/>
+              <w:rPr>
+                <w:rFonts w:cs="Arial"/>
+              </w:rPr>
+            </w:pPr>
+            <w:r>
+              <w:rPr>
+                <w:rFonts w:cs="Arial"/>
+              </w:rPr>
+              <w:t>18</w:t>
+            </w:r>
+          </w:p>
+        </w:tc>
+        <w:tc>
+          <w:tcPr>
+            <w:tcW w:w="4763" w:type="dxa"/>
+            <w:shd w:val="clear" w:color="auto" w:fill="auto"/>
+          </w:tcPr>
+          <w:p>
+            <w:pPr>
+              <w:jc w:val="both"/>
+              <w:rPr>
+                <w:rFonts w:cs="Arial"/>
+              </w:rPr>
+            </w:pPr>
+            <w:r>
+              <w:rPr>
+                <w:rFonts w:cs="Arial"/>
+                <w:b/>
+              </w:rPr>
+              <w:t xml:space="preserve">Profil : </w:t>
+            </w:r>
+            <w:r>
+              <w:rPr>
+                <w:rFonts w:cs="Arial"/>
+              </w:rPr>
+              <w:t>change l’email puis clique sur modifier</w:t>
+            </w:r>
+          </w:p>
+        </w:tc>
+        <w:tc>
+          <w:tcPr>
+            <w:tcW w:w="4231" w:type="dxa"/>
+            <w:shd w:val="clear" w:color="auto" w:fill="auto"/>
+          </w:tcPr>
+          <w:p>
+            <w:pPr>
+              <w:jc w:val="both"/>
+              <w:rPr>
+                <w:rFonts w:cs="Arial"/>
+              </w:rPr>
+            </w:pPr>
+            <w:r>
+              <w:rPr>
+                <w:rFonts w:cs="Arial"/>
+              </w:rPr>
+              <w:t xml:space="preserve">Envoie un mail avec un lien. </w:t>
+            </w:r>
+            <w:r>
+              <w:rPr>
+                <w:rFonts w:cs="Arial"/>
+              </w:rPr>
+              <w:t>Le lien redirige sur une page</w:t>
+            </w:r>
+          </w:p>
+        </w:tc>
+      </w:tr>
+      <w:tr>
+        <w:trPr>
+          <w:trHeight w:val="557"/>
+        </w:trPr>
+        <w:tc>
+          <w:tcPr>
+            <w:tcW w:w="993" w:type="dxa"/>
+            <w:shd w:val="clear" w:color="auto" w:fill="auto"/>
+          </w:tcPr>
+          <w:p>
+            <w:pPr>
+              <w:jc w:val="both"/>
+              <w:rPr>
+                <w:rFonts w:cs="Arial"/>
+              </w:rPr>
+            </w:pPr>
+            <w:r>
+              <w:rPr>
+                <w:rFonts w:cs="Arial"/>
+              </w:rPr>
+              <w:t>19</w:t>
+            </w:r>
+          </w:p>
+        </w:tc>
+        <w:tc>
+          <w:tcPr>
+            <w:tcW w:w="4763" w:type="dxa"/>
+            <w:shd w:val="clear" w:color="auto" w:fill="auto"/>
+          </w:tcPr>
+          <w:p>
+            <w:pPr>
+              <w:jc w:val="both"/>
+              <w:rPr>
+                <w:rFonts w:cs="Arial"/>
+              </w:rPr>
+            </w:pPr>
+            <w:r>
+              <w:rPr>
+                <w:rFonts w:cs="Arial"/>
+                <w:b/>
+              </w:rPr>
+              <w:t xml:space="preserve">Profil : </w:t>
+            </w:r>
+            <w:r>
+              <w:rPr>
+                <w:rFonts w:cs="Arial"/>
+              </w:rPr>
+              <w:t>vérifie l’email en entrant sont email actuel et son nouvel email.</w:t>
+            </w:r>
+          </w:p>
+        </w:tc>
+        <w:tc>
+          <w:tcPr>
+            <w:tcW w:w="4231" w:type="dxa"/>
+            <w:shd w:val="clear" w:color="auto" w:fill="auto"/>
+          </w:tcPr>
+          <w:p>
+            <w:pPr>
+              <w:jc w:val="both"/>
+              <w:rPr>
+                <w:rFonts w:cs="Arial"/>
+              </w:rPr>
+            </w:pPr>
+            <w:r>
+              <w:rPr>
+                <w:rFonts w:cs="Arial"/>
+              </w:rPr>
+              <w:t>Modifie le mail du compte. Envoie un mail au nouvel email pour confirmer.</w:t>
+            </w:r>
+          </w:p>
+        </w:tc>
+      </w:tr>
+      <w:tr>
+        <w:trPr>
+          <w:trHeight w:val="557"/>
+        </w:trPr>
+        <w:tc>
+          <w:tcPr>
+            <w:tcW w:w="993" w:type="dxa"/>
+            <w:shd w:val="clear" w:color="auto" w:fill="auto"/>
+          </w:tcPr>
+          <w:p>
+            <w:pPr>
+              <w:jc w:val="both"/>
+              <w:rPr>
+                <w:rFonts w:cs="Arial"/>
+              </w:rPr>
+            </w:pPr>
+            <w:r>
+              <w:rPr>
+                <w:rFonts w:cs="Arial"/>
+              </w:rPr>
+              <w:t>20</w:t>
+            </w:r>
+          </w:p>
+        </w:tc>
+        <w:tc>
+          <w:tcPr>
+            <w:tcW w:w="4763" w:type="dxa"/>
+            <w:shd w:val="clear" w:color="auto" w:fill="auto"/>
+          </w:tcPr>
+          <w:p>
+            <w:pPr>
+              <w:jc w:val="both"/>
+              <w:rPr>
+                <w:rFonts w:cs="Arial"/>
+              </w:rPr>
+            </w:pPr>
+            <w:r>
+              <w:rPr>
+                <w:rFonts w:cs="Arial"/>
+                <w:b/>
+              </w:rPr>
+              <w:t xml:space="preserve">Profil : </w:t>
+            </w:r>
+            <w:r>
+              <w:rPr>
+                <w:rFonts w:cs="Arial"/>
+              </w:rPr>
+              <w:t>vérifie l’email en entrant un faux email actuel et son nouvel email.</w:t>
+            </w:r>
+          </w:p>
+        </w:tc>
+        <w:tc>
+          <w:tcPr>
+            <w:tcW w:w="4231" w:type="dxa"/>
+            <w:shd w:val="clear" w:color="auto" w:fill="auto"/>
+          </w:tcPr>
+          <w:p>
+            <w:pPr>
+              <w:jc w:val="both"/>
+              <w:rPr>
+                <w:rFonts w:cs="Arial"/>
+              </w:rPr>
+            </w:pPr>
+            <w:r>
+              <w:rPr>
+                <w:rFonts w:cs="Arial"/>
+              </w:rPr>
+              <w:t>Message d’erreur</w:t>
+            </w:r>
+          </w:p>
+        </w:tc>
+      </w:tr>
+      <w:tr>
+        <w:trPr>
+          <w:trHeight w:val="557"/>
+        </w:trPr>
+        <w:tc>
+          <w:tcPr>
+            <w:tcW w:w="993" w:type="dxa"/>
+            <w:shd w:val="clear" w:color="auto" w:fill="auto"/>
+          </w:tcPr>
+          <w:p>
+            <w:pPr>
+              <w:jc w:val="both"/>
+              <w:rPr>
+                <w:rFonts w:cs="Arial"/>
+              </w:rPr>
+            </w:pPr>
+            <w:r>
+              <w:rPr>
+                <w:rFonts w:cs="Arial"/>
+              </w:rPr>
+              <w:t>21</w:t>
+            </w:r>
+          </w:p>
+        </w:tc>
+        <w:tc>
+          <w:tcPr>
+            <w:tcW w:w="4763" w:type="dxa"/>
+            <w:shd w:val="clear" w:color="auto" w:fill="auto"/>
+          </w:tcPr>
+          <w:p>
+            <w:pPr>
+              <w:jc w:val="both"/>
+              <w:rPr>
+                <w:rFonts w:cs="Arial"/>
+              </w:rPr>
+            </w:pPr>
+            <w:r>
+              <w:rPr>
+                <w:rFonts w:cs="Arial"/>
+                <w:b/>
+              </w:rPr>
+              <w:t xml:space="preserve">Profil : </w:t>
+            </w:r>
+            <w:r>
+              <w:rPr>
+                <w:rFonts w:cs="Arial"/>
+              </w:rPr>
+              <w:t>modifie le token de validation</w:t>
+            </w:r>
+          </w:p>
+        </w:tc>
+        <w:tc>
+          <w:tcPr>
+            <w:tcW w:w="4231" w:type="dxa"/>
+            <w:shd w:val="clear" w:color="auto" w:fill="auto"/>
+          </w:tcPr>
+          <w:p>
+            <w:pPr>
+              <w:jc w:val="both"/>
+              <w:rPr>
+                <w:rFonts w:cs="Arial"/>
+              </w:rPr>
+            </w:pPr>
+            <w:r>
+              <w:rPr>
+                <w:rFonts w:cs="Arial"/>
+              </w:rPr>
+              <w:t>Message d’erreur</w:t>
+            </w:r>
+          </w:p>
+        </w:tc>
+      </w:tr>
+      <w:tr>
+        <w:trPr>
+          <w:trHeight w:val="557"/>
+        </w:trPr>
+        <w:tc>
+          <w:tcPr>
+            <w:tcW w:w="993" w:type="dxa"/>
+            <w:shd w:val="clear" w:color="auto" w:fill="auto"/>
+          </w:tcPr>
+          <w:p>
+            <w:pPr>
+              <w:jc w:val="both"/>
+              <w:rPr>
+                <w:rFonts w:cs="Arial"/>
+              </w:rPr>
+            </w:pPr>
+            <w:r>
+              <w:rPr>
+                <w:rFonts w:cs="Arial"/>
+              </w:rPr>
+              <w:t>22</w:t>
+            </w:r>
+          </w:p>
+        </w:tc>
+        <w:tc>
+          <w:tcPr>
+            <w:tcW w:w="4763" w:type="dxa"/>
+            <w:shd w:val="clear" w:color="auto" w:fill="auto"/>
+          </w:tcPr>
+          <w:p>
+            <w:pPr>
+              <w:jc w:val="both"/>
+              <w:rPr>
+                <w:rFonts w:cs="Arial"/>
+              </w:rPr>
+            </w:pPr>
+            <w:r>
+              <w:rPr>
+                <w:rFonts w:cs="Arial"/>
+                <w:b/>
+              </w:rPr>
+              <w:t xml:space="preserve">Profil : </w:t>
+            </w:r>
+            <w:r>
+              <w:rPr>
+                <w:rFonts w:cs="Arial"/>
+              </w:rPr>
+              <w:t xml:space="preserve">met son ancien mot de passe ainsi que le nouveau mot de passe </w:t>
+            </w:r>
+          </w:p>
+        </w:tc>
+        <w:tc>
+          <w:tcPr>
+            <w:tcW w:w="4231" w:type="dxa"/>
+            <w:shd w:val="clear" w:color="auto" w:fill="auto"/>
+          </w:tcPr>
+          <w:p>
+            <w:pPr>
+              <w:jc w:val="both"/>
+              <w:rPr>
+                <w:rFonts w:cs="Arial"/>
+              </w:rPr>
+            </w:pPr>
+            <w:r>
+              <w:rPr>
+                <w:rFonts w:cs="Arial"/>
+              </w:rPr>
+              <w:t>Modifie le mot de passe et affiche un message de succès.</w:t>
+            </w:r>
+          </w:p>
+        </w:tc>
+      </w:tr>
+      <w:tr>
+        <w:trPr>
+          <w:trHeight w:val="557"/>
+        </w:trPr>
+        <w:tc>
+          <w:tcPr>
+            <w:tcW w:w="993" w:type="dxa"/>
+            <w:shd w:val="clear" w:color="auto" w:fill="auto"/>
+          </w:tcPr>
+          <w:p>
+            <w:pPr>
+              <w:jc w:val="both"/>
+              <w:rPr>
+                <w:rFonts w:cs="Arial"/>
+              </w:rPr>
+            </w:pPr>
+            <w:r>
+              <w:rPr>
+                <w:rFonts w:cs="Arial"/>
+              </w:rPr>
+              <w:t>23</w:t>
+            </w:r>
+          </w:p>
+        </w:tc>
+        <w:tc>
+          <w:tcPr>
+            <w:tcW w:w="4763" w:type="dxa"/>
+            <w:shd w:val="clear" w:color="auto" w:fill="auto"/>
+          </w:tcPr>
+          <w:p>
+            <w:pPr>
+              <w:jc w:val="both"/>
+              <w:rPr>
+                <w:rFonts w:cs="Arial"/>
+              </w:rPr>
+            </w:pPr>
+            <w:r>
+              <w:rPr>
+                <w:rFonts w:cs="Arial"/>
+                <w:b/>
+              </w:rPr>
+              <w:t xml:space="preserve">Profil : </w:t>
+            </w:r>
+            <w:r>
+              <w:rPr>
+                <w:rFonts w:cs="Arial"/>
+              </w:rPr>
+              <w:t>met le mot de passe actuel mais pas de nouveau mot de passe</w:t>
+            </w:r>
+          </w:p>
+        </w:tc>
+        <w:tc>
+          <w:tcPr>
+            <w:tcW w:w="4231" w:type="dxa"/>
+            <w:shd w:val="clear" w:color="auto" w:fill="auto"/>
+          </w:tcPr>
+          <w:p>
+            <w:pPr>
+              <w:jc w:val="both"/>
+              <w:rPr>
+                <w:rFonts w:cs="Arial"/>
+              </w:rPr>
+            </w:pPr>
+            <w:r>
+              <w:rPr>
+                <w:rFonts w:cs="Arial"/>
+              </w:rPr>
+              <w:t>Message d’erreur</w:t>
+            </w:r>
+          </w:p>
+        </w:tc>
+      </w:tr>
+      <w:tr>
+        <w:trPr>
+          <w:trHeight w:val="557"/>
+        </w:trPr>
+        <w:tc>
+          <w:tcPr>
+            <w:tcW w:w="993" w:type="dxa"/>
+            <w:shd w:val="clear" w:color="auto" w:fill="auto"/>
+          </w:tcPr>
+          <w:p>
+            <w:pPr>
+              <w:jc w:val="both"/>
+              <w:rPr>
+                <w:rFonts w:cs="Arial"/>
+              </w:rPr>
+            </w:pPr>
+            <w:r>
+              <w:rPr>
+                <w:rFonts w:cs="Arial"/>
+              </w:rPr>
+              <w:t>24</w:t>
+            </w:r>
+          </w:p>
+        </w:tc>
+        <w:tc>
+          <w:tcPr>
+            <w:tcW w:w="4763" w:type="dxa"/>
+            <w:shd w:val="clear" w:color="auto" w:fill="auto"/>
+          </w:tcPr>
+          <w:p>
+            <w:pPr>
+              <w:jc w:val="both"/>
+              <w:rPr>
+                <w:rFonts w:cs="Arial"/>
+              </w:rPr>
+            </w:pPr>
+            <w:r>
+              <w:rPr>
+                <w:rFonts w:cs="Arial"/>
+                <w:b/>
+              </w:rPr>
+              <w:t>Profil :</w:t>
+            </w:r>
+            <w:r>
+              <w:rPr>
+                <w:rFonts w:cs="Arial"/>
+              </w:rPr>
+              <w:t xml:space="preserve"> met le nouveau mot de passe mais pas l’actuel</w:t>
+            </w:r>
+          </w:p>
+        </w:tc>
+        <w:tc>
+          <w:tcPr>
+            <w:tcW w:w="4231" w:type="dxa"/>
+            <w:shd w:val="clear" w:color="auto" w:fill="auto"/>
+          </w:tcPr>
+          <w:p>
+            <w:pPr>
+              <w:jc w:val="both"/>
+              <w:rPr>
+                <w:rFonts w:cs="Arial"/>
+              </w:rPr>
+            </w:pPr>
+            <w:r>
+              <w:rPr>
+                <w:rFonts w:cs="Arial"/>
+              </w:rPr>
+              <w:t>Message d’erreur</w:t>
+            </w:r>
+          </w:p>
+        </w:tc>
+      </w:tr>
+      <w:tr>
+        <w:trPr>
+          <w:trHeight w:val="557"/>
+        </w:trPr>
+        <w:tc>
+          <w:tcPr>
+            <w:tcW w:w="993" w:type="dxa"/>
+            <w:shd w:val="clear" w:color="auto" w:fill="auto"/>
+          </w:tcPr>
+          <w:p>
+            <w:pPr>
+              <w:jc w:val="both"/>
+              <w:rPr>
+                <w:rFonts w:cs="Arial"/>
+              </w:rPr>
+            </w:pPr>
+            <w:r>
+              <w:rPr>
+                <w:rFonts w:cs="Arial"/>
+              </w:rPr>
+              <w:t>25</w:t>
+            </w:r>
+          </w:p>
+        </w:tc>
+        <w:tc>
+          <w:tcPr>
+            <w:tcW w:w="4763" w:type="dxa"/>
+            <w:shd w:val="clear" w:color="auto" w:fill="auto"/>
+          </w:tcPr>
+          <w:p>
+            <w:pPr>
+              <w:jc w:val="both"/>
+              <w:rPr>
+                <w:rFonts w:cs="Arial"/>
+              </w:rPr>
+            </w:pPr>
+            <w:r>
+              <w:rPr>
+                <w:rFonts w:cs="Arial"/>
+                <w:b/>
+              </w:rPr>
+              <w:t xml:space="preserve">Profil : </w:t>
+            </w:r>
+            <w:r>
+              <w:rPr>
+                <w:rFonts w:cs="Arial"/>
+              </w:rPr>
+              <w:t>met le mauvais mot de passe actuel</w:t>
+            </w:r>
+          </w:p>
+        </w:tc>
+        <w:tc>
+          <w:tcPr>
+            <w:tcW w:w="4231" w:type="dxa"/>
+            <w:shd w:val="clear" w:color="auto" w:fill="auto"/>
+          </w:tcPr>
+          <w:p>
+            <w:pPr>
+              <w:jc w:val="both"/>
+              <w:rPr>
+                <w:rFonts w:cs="Arial"/>
+              </w:rPr>
+            </w:pPr>
+            <w:r>
+              <w:rPr>
+                <w:rFonts w:cs="Arial"/>
+              </w:rPr>
+              <w:t>Message d’erreur</w:t>
+            </w:r>
+          </w:p>
+        </w:tc>
+      </w:tr>
+      <w:tr>
+        <w:trPr>
+          <w:trHeight w:val="557"/>
+        </w:trPr>
+        <w:tc>
+          <w:tcPr>
+            <w:tcW w:w="993" w:type="dxa"/>
+            <w:shd w:val="clear" w:color="auto" w:fill="auto"/>
+          </w:tcPr>
+          <w:p>
+            <w:pPr>
+              <w:jc w:val="both"/>
+              <w:rPr>
+                <w:rFonts w:cs="Arial"/>
+              </w:rPr>
+            </w:pPr>
+            <w:r>
+              <w:rPr>
+                <w:rFonts w:cs="Arial"/>
+              </w:rPr>
+              <w:t>26</w:t>
+            </w:r>
+          </w:p>
+        </w:tc>
+        <w:tc>
+          <w:tcPr>
+            <w:tcW w:w="4763" w:type="dxa"/>
+            <w:shd w:val="clear" w:color="auto" w:fill="auto"/>
+          </w:tcPr>
+          <w:p>
+            <w:pPr>
+              <w:jc w:val="both"/>
+              <w:rPr>
+                <w:rFonts w:cs="Arial"/>
+              </w:rPr>
+            </w:pPr>
+            <w:r>
+              <w:rPr>
+                <w:rFonts w:cs="Arial"/>
+                <w:b/>
+              </w:rPr>
+              <w:t xml:space="preserve">Profil : </w:t>
+            </w:r>
+            <w:r>
+              <w:rPr>
+                <w:rFonts w:cs="Arial"/>
+              </w:rPr>
+              <w:t>tente de modifier le profil avec le rôle NotVerified ou Banned</w:t>
+            </w:r>
+          </w:p>
+        </w:tc>
+        <w:tc>
+          <w:tcPr>
+            <w:tcW w:w="4231" w:type="dxa"/>
+            <w:shd w:val="clear" w:color="auto" w:fill="auto"/>
+          </w:tcPr>
+          <w:p>
+            <w:pPr>
+              <w:jc w:val="both"/>
+              <w:rPr>
+                <w:rFonts w:cs="Arial"/>
+              </w:rPr>
+            </w:pPr>
+            <w:r>
+              <w:rPr>
+                <w:rFonts w:cs="Arial"/>
+              </w:rPr>
+              <w:t>Impossible</w:t>
+            </w:r>
+          </w:p>
+        </w:tc>
+      </w:tr>
+      <w:tr>
+        <w:trPr>
+          <w:trHeight w:val="557"/>
+        </w:trPr>
+        <w:tc>
+          <w:tcPr>
+            <w:tcW w:w="993" w:type="dxa"/>
+            <w:shd w:val="clear" w:color="auto" w:fill="auto"/>
+          </w:tcPr>
+          <w:p>
+            <w:pPr>
+              <w:jc w:val="both"/>
+              <w:rPr>
+                <w:rFonts w:cs="Arial"/>
+              </w:rPr>
+            </w:pPr>
+            <w:r>
+              <w:rPr>
+                <w:rFonts w:cs="Arial"/>
+              </w:rPr>
+              <w:t>27</w:t>
+            </w:r>
+          </w:p>
+        </w:tc>
+        <w:tc>
+          <w:tcPr>
+            <w:tcW w:w="4763" w:type="dxa"/>
+            <w:shd w:val="clear" w:color="auto" w:fill="auto"/>
+          </w:tcPr>
+          <w:p>
+            <w:pPr>
+              <w:jc w:val="both"/>
+              <w:rPr>
+                <w:rFonts w:cs="Arial"/>
+              </w:rPr>
+            </w:pPr>
+            <w:r>
+              <w:rPr>
+                <w:rFonts w:cs="Arial"/>
+                <w:b/>
+              </w:rPr>
+              <w:t>Catégories</w:t>
+            </w:r>
+            <w:r>
+              <w:rPr>
+                <w:rFonts w:cs="Arial"/>
+                <w:b/>
+              </w:rPr>
+              <w:t xml:space="preserve"> : </w:t>
+            </w:r>
+            <w:r>
+              <w:rPr>
+                <w:rFonts w:cs="Arial"/>
+              </w:rPr>
+              <w:t>Voir l’arborescence des catégories dans le menu</w:t>
+            </w:r>
+          </w:p>
+        </w:tc>
+        <w:tc>
+          <w:tcPr>
+            <w:tcW w:w="4231" w:type="dxa"/>
+            <w:shd w:val="clear" w:color="auto" w:fill="auto"/>
+          </w:tcPr>
+          <w:p>
+            <w:pPr>
+              <w:jc w:val="both"/>
+              <w:rPr>
+                <w:rFonts w:cs="Arial"/>
+              </w:rPr>
+            </w:pPr>
+            <w:r>
+              <w:rPr>
+                <w:rFonts w:cs="Arial"/>
+              </w:rPr>
+              <w:t>Affiche l’arborescence dans le menu catégorie avec les sous menus etc.</w:t>
+            </w:r>
+          </w:p>
+        </w:tc>
+      </w:tr>
+      <w:tr>
+        <w:trPr>
+          <w:trHeight w:val="557"/>
+        </w:trPr>
+        <w:tc>
+          <w:tcPr>
+            <w:tcW w:w="993" w:type="dxa"/>
+            <w:shd w:val="clear" w:color="auto" w:fill="auto"/>
+          </w:tcPr>
+          <w:p>
+            <w:pPr>
+              <w:jc w:val="both"/>
+              <w:rPr>
+                <w:rFonts w:cs="Arial"/>
+              </w:rPr>
+            </w:pPr>
+            <w:r>
+              <w:rPr>
+                <w:rFonts w:cs="Arial"/>
+              </w:rPr>
+              <w:t>28</w:t>
+            </w:r>
+          </w:p>
+        </w:tc>
+        <w:tc>
+          <w:tcPr>
+            <w:tcW w:w="4763" w:type="dxa"/>
+            <w:shd w:val="clear" w:color="auto" w:fill="auto"/>
+          </w:tcPr>
+          <w:p>
+            <w:pPr>
+              <w:jc w:val="both"/>
+              <w:rPr>
+                <w:rFonts w:cs="Arial"/>
+              </w:rPr>
+            </w:pPr>
+            <w:r>
+              <w:rPr>
+                <w:rFonts w:cs="Arial"/>
+                <w:b/>
+              </w:rPr>
+              <w:t xml:space="preserve">Catégories : </w:t>
+            </w:r>
+            <w:r>
+              <w:rPr>
+                <w:rFonts w:cs="Arial"/>
+              </w:rPr>
+              <w:t>Clique sur une catégorie de l’arborescence</w:t>
+            </w:r>
+          </w:p>
+        </w:tc>
+        <w:tc>
+          <w:tcPr>
+            <w:tcW w:w="4231" w:type="dxa"/>
+            <w:shd w:val="clear" w:color="auto" w:fill="auto"/>
+          </w:tcPr>
+          <w:p>
+            <w:pPr>
+              <w:jc w:val="both"/>
+              <w:rPr>
+                <w:rFonts w:cs="Arial"/>
+              </w:rPr>
+            </w:pPr>
+            <w:r>
+              <w:rPr>
+                <w:rFonts w:cs="Arial"/>
+              </w:rPr>
+              <w:t>Affiche la page de la catégorie avec la ligne d’Ariane.</w:t>
+            </w:r>
+          </w:p>
+        </w:tc>
+      </w:tr>
+      <w:tr>
+        <w:trPr>
+          <w:trHeight w:val="557"/>
+        </w:trPr>
+        <w:tc>
+          <w:tcPr>
+            <w:tcW w:w="993" w:type="dxa"/>
+            <w:shd w:val="clear" w:color="auto" w:fill="auto"/>
+          </w:tcPr>
+          <w:p>
+            <w:pPr>
+              <w:jc w:val="both"/>
+              <w:rPr>
+                <w:rFonts w:cs="Arial"/>
+              </w:rPr>
+            </w:pPr>
+            <w:r>
+              <w:rPr>
+                <w:rFonts w:cs="Arial"/>
+              </w:rPr>
+              <w:t>29</w:t>
+            </w:r>
+          </w:p>
+        </w:tc>
+        <w:tc>
+          <w:tcPr>
+            <w:tcW w:w="4763" w:type="dxa"/>
+            <w:shd w:val="clear" w:color="auto" w:fill="auto"/>
+          </w:tcPr>
+          <w:p>
+            <w:pPr>
+              <w:jc w:val="both"/>
+              <w:rPr>
+                <w:rFonts w:cs="Arial"/>
+                <w:b/>
+              </w:rPr>
+            </w:pPr>
+          </w:p>
+        </w:tc>
+        <w:tc>
+          <w:tcPr>
+            <w:tcW w:w="4231" w:type="dxa"/>
+            <w:shd w:val="clear" w:color="auto" w:fill="auto"/>
+          </w:tcPr>
+          <w:p>
+            <w:pPr>
+              <w:jc w:val="both"/>
+              <w:rPr>
+                <w:rFonts w:cs="Arial"/>
+              </w:rPr>
+            </w:pPr>
+          </w:p>
+        </w:tc>
+      </w:tr>
+      <w:tr>
+        <w:trPr>
+          <w:trHeight w:val="557"/>
+        </w:trPr>
+        <w:tc>
+          <w:tcPr>
+            <w:tcW w:w="993" w:type="dxa"/>
+            <w:shd w:val="clear" w:color="auto" w:fill="auto"/>
+          </w:tcPr>
+          <w:p>
+            <w:pPr>
+              <w:jc w:val="both"/>
+              <w:rPr>
+                <w:rFonts w:cs="Arial"/>
+              </w:rPr>
+            </w:pPr>
+          </w:p>
+        </w:tc>
+        <w:tc>
+          <w:tcPr>
+            <w:tcW w:w="4763" w:type="dxa"/>
+            <w:shd w:val="clear" w:color="auto" w:fill="auto"/>
+          </w:tcPr>
+          <w:p>
+            <w:pPr>
+              <w:jc w:val="both"/>
+              <w:rPr>
+                <w:rFonts w:cs="Arial"/>
+                <w:b/>
+              </w:rPr>
+            </w:pPr>
+          </w:p>
+        </w:tc>
+        <w:tc>
+          <w:tcPr>
+            <w:tcW w:w="4231" w:type="dxa"/>
+            <w:shd w:val="clear" w:color="auto" w:fill="auto"/>
+          </w:tcPr>
+          <w:p>
+            <w:pPr>
+              <w:jc w:val="both"/>
+              <w:rPr>
+                <w:rFonts w:cs="Arial"/>
+              </w:rPr>
+            </w:pPr>
+          </w:p>
+        </w:tc>
+      </w:tr>
+      <w:tr>
+        <w:trPr>
+          <w:trHeight w:val="557"/>
+        </w:trPr>
+        <w:tc>
+          <w:tcPr>
+            <w:tcW w:w="993" w:type="dxa"/>
+            <w:shd w:val="clear" w:color="auto" w:fill="auto"/>
+          </w:tcPr>
+          <w:p>
+            <w:pPr>
+              <w:jc w:val="both"/>
+              <w:rPr>
+                <w:rFonts w:cs="Arial"/>
+              </w:rPr>
+            </w:pPr>
+          </w:p>
+        </w:tc>
+        <w:tc>
+          <w:tcPr>
+            <w:tcW w:w="4763" w:type="dxa"/>
+            <w:shd w:val="clear" w:color="auto" w:fill="auto"/>
+          </w:tcPr>
+          <w:p>
+            <w:pPr>
+              <w:jc w:val="both"/>
+              <w:rPr>
+                <w:rFonts w:cs="Arial"/>
+                <w:b/>
+              </w:rPr>
+            </w:pPr>
+          </w:p>
+        </w:tc>
+        <w:tc>
+          <w:tcPr>
+            <w:tcW w:w="4231" w:type="dxa"/>
+            <w:shd w:val="clear" w:color="auto" w:fill="auto"/>
+          </w:tcPr>
+          <w:p>
+            <w:pPr>
+              <w:jc w:val="both"/>
+              <w:rPr>
+                <w:rFonts w:cs="Arial"/>
+              </w:rPr>
+            </w:pPr>
+          </w:p>
+        </w:tc>
+      </w:tr>
+      <w:tr>
+        <w:trPr>
+          <w:trHeight w:val="557"/>
+        </w:trPr>
+        <w:tc>
+          <w:tcPr>
+            <w:tcW w:w="993" w:type="dxa"/>
+            <w:shd w:val="clear" w:color="auto" w:fill="auto"/>
+          </w:tcPr>
+          <w:p>
+            <w:pPr>
+              <w:jc w:val="both"/>
+              <w:rPr>
+                <w:rFonts w:cs="Arial"/>
+              </w:rPr>
+            </w:pPr>
+          </w:p>
+        </w:tc>
+        <w:tc>
+          <w:tcPr>
+            <w:tcW w:w="4763" w:type="dxa"/>
+            <w:shd w:val="clear" w:color="auto" w:fill="auto"/>
+          </w:tcPr>
+          <w:p>
+            <w:pPr>
+              <w:jc w:val="both"/>
+              <w:rPr>
+                <w:rFonts w:cs="Arial"/>
+                <w:b/>
+              </w:rPr>
+            </w:pPr>
+          </w:p>
+        </w:tc>
+        <w:tc>
+          <w:tcPr>
+            <w:tcW w:w="4231" w:type="dxa"/>
+            <w:shd w:val="clear" w:color="auto" w:fill="auto"/>
+          </w:tcPr>
+          <w:p>
+            <w:pPr>
+              <w:jc w:val="both"/>
+              <w:rPr>
+                <w:rFonts w:cs="Arial"/>
+              </w:rPr>
+            </w:pPr>
+          </w:p>
+        </w:tc>
+      </w:tr>
+      <w:tr>
+        <w:trPr>
+          <w:trHeight w:val="557"/>
+        </w:trPr>
+        <w:tc>
+          <w:tcPr>
+            <w:tcW w:w="993" w:type="dxa"/>
+            <w:shd w:val="clear" w:color="auto" w:fill="auto"/>
+          </w:tcPr>
+          <w:p>
+            <w:pPr>
+              <w:jc w:val="both"/>
+              <w:rPr>
+                <w:rFonts w:cs="Arial"/>
+              </w:rPr>
+            </w:pPr>
+          </w:p>
+        </w:tc>
+        <w:tc>
+          <w:tcPr>
+            <w:tcW w:w="4763" w:type="dxa"/>
+            <w:shd w:val="clear" w:color="auto" w:fill="auto"/>
+          </w:tcPr>
+          <w:p>
+            <w:pPr>
+              <w:jc w:val="both"/>
+              <w:rPr>
+                <w:rFonts w:cs="Arial"/>
+                <w:b/>
+              </w:rPr>
+            </w:pPr>
+          </w:p>
+        </w:tc>
+        <w:tc>
+          <w:tcPr>
+            <w:tcW w:w="4231" w:type="dxa"/>
+            <w:shd w:val="clear" w:color="auto" w:fill="auto"/>
+          </w:tcPr>
+          <w:p>
+            <w:pPr>
+              <w:jc w:val="both"/>
+              <w:rPr>
+                <w:rFonts w:cs="Arial"/>
+              </w:rPr>
+            </w:pPr>
+          </w:p>
+        </w:tc>
+      </w:tr>
+      <w:tr>
+        <w:trPr>
+          <w:trHeight w:val="557"/>
+        </w:trPr>
+        <w:tc>
+          <w:tcPr>
+            <w:tcW w:w="993" w:type="dxa"/>
+            <w:shd w:val="clear" w:color="auto" w:fill="auto"/>
+          </w:tcPr>
+          <w:p>
+            <w:pPr>
+              <w:jc w:val="both"/>
+              <w:rPr>
+                <w:rFonts w:cs="Arial"/>
+              </w:rPr>
+            </w:pPr>
+          </w:p>
+        </w:tc>
+        <w:tc>
+          <w:tcPr>
+            <w:tcW w:w="4763" w:type="dxa"/>
+            <w:shd w:val="clear" w:color="auto" w:fill="auto"/>
+          </w:tcPr>
+          <w:p>
+            <w:pPr>
+              <w:jc w:val="both"/>
+              <w:rPr>
+                <w:rFonts w:cs="Arial"/>
                 <w:b/>
               </w:rPr>
             </w:pPr>
@@ -9262,11 +10671,11 @@
         <w:pStyle w:val="Titre1"/>
         <w:jc w:val="both"/>
       </w:pPr>
-      <w:bookmarkStart w:id="45" w:name="_Toc72138817"/>
+      <w:bookmarkStart w:id="44" w:name="_Toc72160422"/>
       <w:r>
         <w:t>Rapport de test</w:t>
       </w:r>
-      <w:bookmarkEnd w:id="45"/>
+      <w:bookmarkEnd w:id="44"/>
     </w:p>
     <w:tbl>
       <w:tblPr>
@@ -9979,6 +11388,12 @@
                 <w:rFonts w:cs="Arial"/>
               </w:rPr>
             </w:pPr>
+            <w:r>
+              <w:rPr>
+                <w:rFonts w:cs="Arial"/>
+              </w:rPr>
+              <w:t>04.05.2021</w:t>
+            </w:r>
           </w:p>
         </w:tc>
         <w:tc>
@@ -10013,6 +11428,12 @@
                 <w:rFonts w:cs="Arial"/>
               </w:rPr>
             </w:pPr>
+            <w:r>
+              <w:rPr>
+                <w:rFonts w:cs="Arial"/>
+              </w:rPr>
+              <w:t>Changement de rôle</w:t>
+            </w:r>
           </w:p>
         </w:tc>
         <w:tc>
@@ -10027,6 +11448,12 @@
                 <w:rFonts w:cs="Arial"/>
               </w:rPr>
             </w:pPr>
+            <w:r>
+              <w:rPr>
+                <w:rFonts w:cs="Arial"/>
+              </w:rPr>
+              <w:t>OK</w:t>
+            </w:r>
           </w:p>
         </w:tc>
       </w:tr>
@@ -10149,7 +11576,7 @@
               <w:rPr>
                 <w:rFonts w:cs="Arial"/>
               </w:rPr>
-              <w:t>10</w:t>
+              <w:t>11</w:t>
             </w:r>
           </w:p>
         </w:tc>
@@ -10189,7 +11616,7 @@
               <w:rPr>
                 <w:rFonts w:cs="Arial"/>
               </w:rPr>
-              <w:t>KO</w:t>
+              <w:t>OK</w:t>
             </w:r>
           </w:p>
         </w:tc>
@@ -10231,7 +11658,7 @@
               <w:rPr>
                 <w:rFonts w:cs="Arial"/>
               </w:rPr>
-              <w:t>10</w:t>
+              <w:t>12</w:t>
             </w:r>
           </w:p>
         </w:tc>
@@ -10251,7 +11678,7 @@
               <w:rPr>
                 <w:rFonts w:cs="Arial"/>
               </w:rPr>
-              <w:t>Message de validation + redirection sur la page login</w:t>
+              <w:t>Message d’erreur</w:t>
             </w:r>
           </w:p>
         </w:tc>
@@ -10313,7 +11740,7 @@
               <w:rPr>
                 <w:rFonts w:cs="Arial"/>
               </w:rPr>
-              <w:t>11</w:t>
+              <w:t>13</w:t>
             </w:r>
           </w:p>
         </w:tc>
@@ -10333,7 +11760,7 @@
               <w:rPr>
                 <w:rFonts w:cs="Arial"/>
               </w:rPr>
-              <w:t>Message d’erreur</w:t>
+              <w:t>Reçois un mail</w:t>
             </w:r>
           </w:p>
         </w:tc>
@@ -10395,7 +11822,7 @@
               <w:rPr>
                 <w:rFonts w:cs="Arial"/>
               </w:rPr>
-              <w:t>12</w:t>
+              <w:t>14</w:t>
             </w:r>
           </w:p>
         </w:tc>
@@ -10415,7 +11842,7 @@
               <w:rPr>
                 <w:rFonts w:cs="Arial"/>
               </w:rPr>
-              <w:t>Message d’erreur</w:t>
+              <w:t>Redirection sur une page avec un formulaire</w:t>
             </w:r>
           </w:p>
         </w:tc>
@@ -10449,15 +11876,15 @@
           <w:p>
             <w:pPr>
               <w:jc w:val="both"/>
-              <w:rPr>
-                <w:rFonts w:cs="Arial"/>
-              </w:rPr>
-            </w:pPr>
-            <w:r>
-              <w:rPr>
-                <w:rFonts w:cs="Arial"/>
-              </w:rPr>
-              <w:t>04.05.2021</w:t>
+            </w:pPr>
+            <w:r>
+              <w:rPr>
+                <w:rFonts w:cs="Arial"/>
+              </w:rPr>
+              <w:t>04.05</w:t>
+            </w:r>
+            <w:r>
+              <w:t>.2021</w:t>
             </w:r>
           </w:p>
         </w:tc>
@@ -10477,7 +11904,7 @@
               <w:rPr>
                 <w:rFonts w:cs="Arial"/>
               </w:rPr>
-              <w:t>13</w:t>
+              <w:t>15</w:t>
             </w:r>
           </w:p>
         </w:tc>
@@ -10497,7 +11924,7 @@
               <w:rPr>
                 <w:rFonts w:cs="Arial"/>
               </w:rPr>
-              <w:t>Reçois un mail</w:t>
+              <w:t>Redirection + message succes</w:t>
             </w:r>
           </w:p>
         </w:tc>
@@ -10559,7 +11986,7 @@
               <w:rPr>
                 <w:rFonts w:cs="Arial"/>
               </w:rPr>
-              <w:t>14</w:t>
+              <w:t>16</w:t>
             </w:r>
           </w:p>
         </w:tc>
@@ -10579,7 +12006,7 @@
               <w:rPr>
                 <w:rFonts w:cs="Arial"/>
               </w:rPr>
-              <w:t>Redirection sur une page avec un formulaire</w:t>
+              <w:t>Affiche les données de l’utilisateur</w:t>
             </w:r>
           </w:p>
         </w:tc>
@@ -10613,15 +12040,15 @@
           <w:p>
             <w:pPr>
               <w:jc w:val="both"/>
-            </w:pPr>
-            <w:r>
-              <w:rPr>
-                <w:rFonts w:cs="Arial"/>
-              </w:rPr>
-              <w:t>04.05</w:t>
-            </w:r>
-            <w:r>
-              <w:t>.2021</w:t>
+              <w:rPr>
+                <w:rFonts w:cs="Arial"/>
+              </w:rPr>
+            </w:pPr>
+            <w:r>
+              <w:rPr>
+                <w:rFonts w:cs="Arial"/>
+              </w:rPr>
+              <w:t>17.05.2021</w:t>
             </w:r>
           </w:p>
         </w:tc>
@@ -10641,7 +12068,7 @@
               <w:rPr>
                 <w:rFonts w:cs="Arial"/>
               </w:rPr>
-              <w:t>15</w:t>
+              <w:t>17</w:t>
             </w:r>
           </w:p>
         </w:tc>
@@ -10657,12 +12084,6 @@
                 <w:rFonts w:cs="Arial"/>
               </w:rPr>
             </w:pPr>
-            <w:r>
-              <w:rPr>
-                <w:rFonts w:cs="Arial"/>
-              </w:rPr>
-              <w:t>Redirection + message succes</w:t>
-            </w:r>
           </w:p>
         </w:tc>
         <w:tc>
@@ -10677,12 +12098,6 @@
                 <w:rFonts w:cs="Arial"/>
               </w:rPr>
             </w:pPr>
-            <w:r>
-              <w:rPr>
-                <w:rFonts w:cs="Arial"/>
-              </w:rPr>
-              <w:t>OK</w:t>
-            </w:r>
           </w:p>
         </w:tc>
       </w:tr>
@@ -10699,12 +12114,6 @@
                 <w:rFonts w:cs="Arial"/>
               </w:rPr>
             </w:pPr>
-            <w:r>
-              <w:rPr>
-                <w:rFonts w:cs="Arial"/>
-              </w:rPr>
-              <w:t>04.05.2021</w:t>
-            </w:r>
           </w:p>
         </w:tc>
         <w:tc>
@@ -10723,7 +12132,7 @@
               <w:rPr>
                 <w:rFonts w:cs="Arial"/>
               </w:rPr>
-              <w:t>16</w:t>
+              <w:t>18</w:t>
             </w:r>
           </w:p>
         </w:tc>
@@ -10739,12 +12148,6 @@
                 <w:rFonts w:cs="Arial"/>
               </w:rPr>
             </w:pPr>
-            <w:r>
-              <w:rPr>
-                <w:rFonts w:cs="Arial"/>
-              </w:rPr>
-              <w:t>Message d’erreur</w:t>
-            </w:r>
           </w:p>
         </w:tc>
         <w:tc>
@@ -10759,12 +12162,6 @@
                 <w:rFonts w:cs="Arial"/>
               </w:rPr>
             </w:pPr>
-            <w:r>
-              <w:rPr>
-                <w:rFonts w:cs="Arial"/>
-              </w:rPr>
-              <w:t>OK</w:t>
-            </w:r>
           </w:p>
         </w:tc>
       </w:tr>
@@ -10799,7 +12196,7 @@
               <w:rPr>
                 <w:rFonts w:cs="Arial"/>
               </w:rPr>
-              <w:t>17</w:t>
+              <w:t>19</w:t>
             </w:r>
           </w:p>
         </w:tc>
@@ -10863,7 +12260,7 @@
               <w:rPr>
                 <w:rFonts w:cs="Arial"/>
               </w:rPr>
-              <w:t>18</w:t>
+              <w:t>20</w:t>
             </w:r>
           </w:p>
         </w:tc>
@@ -10923,12 +12320,6 @@
                 <w:rFonts w:cs="Arial"/>
               </w:rPr>
             </w:pPr>
-            <w:r>
-              <w:rPr>
-                <w:rFonts w:cs="Arial"/>
-              </w:rPr>
-              <w:t>19</w:t>
-            </w:r>
           </w:p>
         </w:tc>
         <w:tc>
@@ -10987,12 +12378,6 @@
                 <w:rFonts w:cs="Arial"/>
               </w:rPr>
             </w:pPr>
-            <w:r>
-              <w:rPr>
-                <w:rFonts w:cs="Arial"/>
-              </w:rPr>
-              <w:t>20</w:t>
-            </w:r>
           </w:p>
         </w:tc>
         <w:tc>
@@ -11093,96 +12478,96 @@
         <w:pStyle w:val="Titre1"/>
         <w:jc w:val="both"/>
       </w:pPr>
-      <w:bookmarkStart w:id="46" w:name="_Toc70408053"/>
-      <w:bookmarkStart w:id="47" w:name="_Toc72138818"/>
+      <w:bookmarkStart w:id="45" w:name="_Toc70408053"/>
+      <w:bookmarkStart w:id="46" w:name="_Toc72160423"/>
       <w:r>
         <w:t>Conclusion</w:t>
       </w:r>
+      <w:bookmarkEnd w:id="45"/>
       <w:bookmarkEnd w:id="46"/>
+    </w:p>
+    <w:p>
+      <w:pPr>
+        <w:pStyle w:val="Titre2"/>
+        <w:jc w:val="both"/>
+      </w:pPr>
+      <w:bookmarkStart w:id="47" w:name="_Toc70408054"/>
+      <w:bookmarkStart w:id="48" w:name="_Toc72160424"/>
+      <w:r>
+        <w:t>Difficultés rencontrées</w:t>
+      </w:r>
       <w:bookmarkEnd w:id="47"/>
+      <w:bookmarkEnd w:id="48"/>
     </w:p>
     <w:p>
       <w:pPr>
         <w:pStyle w:val="Titre2"/>
         <w:jc w:val="both"/>
       </w:pPr>
-      <w:bookmarkStart w:id="48" w:name="_Toc70408054"/>
-      <w:bookmarkStart w:id="49" w:name="_Toc72138819"/>
-      <w:r>
-        <w:t>Difficultés rencontrées</w:t>
-      </w:r>
-      <w:bookmarkEnd w:id="48"/>
+      <w:bookmarkStart w:id="49" w:name="_Toc70408055"/>
+      <w:bookmarkStart w:id="50" w:name="_Toc72160425"/>
+      <w:r>
+        <w:t>Amélioration possible</w:t>
+      </w:r>
       <w:bookmarkEnd w:id="49"/>
+      <w:bookmarkEnd w:id="50"/>
     </w:p>
     <w:p>
       <w:pPr>
         <w:pStyle w:val="Titre2"/>
         <w:jc w:val="both"/>
       </w:pPr>
-      <w:bookmarkStart w:id="50" w:name="_Toc70408055"/>
-      <w:bookmarkStart w:id="51" w:name="_Toc72138820"/>
-      <w:r>
-        <w:t>Amélioration possible</w:t>
-      </w:r>
-      <w:bookmarkEnd w:id="50"/>
+      <w:bookmarkStart w:id="51" w:name="_Toc70408056"/>
+      <w:bookmarkStart w:id="52" w:name="_Toc72160426"/>
+      <w:r>
+        <w:t>Bilan personnel</w:t>
+      </w:r>
       <w:bookmarkEnd w:id="51"/>
+      <w:bookmarkEnd w:id="52"/>
+    </w:p>
+    <w:p>
+      <w:pPr>
+        <w:jc w:val="both"/>
+      </w:pPr>
+    </w:p>
+    <w:p>
+      <w:pPr>
+        <w:pStyle w:val="Titre1"/>
+        <w:jc w:val="both"/>
+      </w:pPr>
+      <w:bookmarkStart w:id="53" w:name="_Toc72160427"/>
+      <w:r>
+        <w:t>Annexes</w:t>
+      </w:r>
+      <w:bookmarkEnd w:id="53"/>
+      <w:r>
+        <w:t xml:space="preserve"> </w:t>
+      </w:r>
     </w:p>
     <w:p>
       <w:pPr>
         <w:pStyle w:val="Titre2"/>
         <w:jc w:val="both"/>
       </w:pPr>
-      <w:bookmarkStart w:id="52" w:name="_Toc70408056"/>
-      <w:bookmarkStart w:id="53" w:name="_Toc72138821"/>
-      <w:r>
-        <w:t>Bilan personnel</w:t>
-      </w:r>
-      <w:bookmarkEnd w:id="52"/>
-      <w:bookmarkEnd w:id="53"/>
-    </w:p>
-    <w:p>
-      <w:pPr>
-        <w:jc w:val="both"/>
-      </w:pPr>
-    </w:p>
-    <w:p>
-      <w:pPr>
-        <w:pStyle w:val="Titre1"/>
-        <w:jc w:val="both"/>
-      </w:pPr>
-      <w:bookmarkStart w:id="54" w:name="_Toc72138822"/>
-      <w:r>
-        <w:t>Annexes</w:t>
+      <w:bookmarkStart w:id="54" w:name="_Toc72160428"/>
+      <w:r>
+        <w:t>Glossaire</w:t>
       </w:r>
       <w:bookmarkEnd w:id="54"/>
-      <w:r>
-        <w:t xml:space="preserve"> </w:t>
-      </w:r>
     </w:p>
     <w:p>
       <w:pPr>
         <w:pStyle w:val="Titre2"/>
         <w:jc w:val="both"/>
       </w:pPr>
-      <w:bookmarkStart w:id="55" w:name="_Toc72138823"/>
-      <w:r>
-        <w:t>Glossaire</w:t>
+      <w:bookmarkStart w:id="55" w:name="_Toc72160429"/>
+      <w:r>
+        <w:t>Sources</w:t>
       </w:r>
       <w:bookmarkEnd w:id="55"/>
     </w:p>
     <w:p>
       <w:pPr>
-        <w:pStyle w:val="Titre2"/>
-        <w:jc w:val="both"/>
-      </w:pPr>
-      <w:bookmarkStart w:id="56" w:name="_Toc72138824"/>
-      <w:r>
-        <w:t>Sources</w:t>
-      </w:r>
-      <w:bookmarkEnd w:id="56"/>
-    </w:p>
-    <w:p>
-      <w:pPr>
         <w:jc w:val="both"/>
       </w:pPr>
       <w:r>
@@ -11227,8 +12612,8 @@
       </w:pPr>
     </w:p>
     <w:sectPr>
-      <w:headerReference w:type="default" r:id="rId18"/>
-      <w:footerReference w:type="default" r:id="rId19"/>
+      <w:headerReference w:type="default" r:id="rId19"/>
+      <w:footerReference w:type="default" r:id="rId20"/>
       <w:pgSz w:w="11906" w:h="16838"/>
       <w:pgMar w:top="1417" w:right="1417" w:bottom="1417" w:left="1417" w:header="708" w:footer="708" w:gutter="0"/>
       <w:pgNumType w:start="0"/>
@@ -11339,7 +12724,7 @@
                 <w:bCs/>
                 <w:noProof/>
               </w:rPr>
-              <w:t>18</w:t>
+              <w:t>17</w:t>
             </w:r>
             <w:r>
               <w:rPr>
@@ -11384,7 +12769,7 @@
                 <w:bCs/>
                 <w:noProof/>
               </w:rPr>
-              <w:t>19</w:t>
+              <w:t>21</w:t>
             </w:r>
             <w:r>
               <w:rPr>
@@ -12504,6 +13889,119 @@
     </w:lvl>
   </w:abstractNum>
   <w:abstractNum w:abstractNumId="9" w15:restartNumberingAfterBreak="0">
+    <w:nsid w:val="56CE65A8"/>
+    <w:multiLevelType w:val="hybridMultilevel"/>
+    <w:tmpl w:val="B10A387E"/>
+    <w:lvl w:ilvl="0" w:tplc="100C0003">
+      <w:start w:val="1"/>
+      <w:numFmt w:val="bullet"/>
+      <w:lvlText w:val="o"/>
+      <w:lvlJc w:val="left"/>
+      <w:pPr>
+        <w:ind w:left="720" w:hanging="360"/>
+      </w:pPr>
+      <w:rPr>
+        <w:rFonts w:ascii="Courier New" w:hAnsi="Courier New" w:cs="Courier New" w:hint="default"/>
+      </w:rPr>
+    </w:lvl>
+    <w:lvl w:ilvl="1" w:tplc="100C000B">
+      <w:start w:val="1"/>
+      <w:numFmt w:val="bullet"/>
+      <w:lvlText w:val=""/>
+      <w:lvlJc w:val="left"/>
+      <w:pPr>
+        <w:ind w:left="1440" w:hanging="360"/>
+      </w:pPr>
+      <w:rPr>
+        <w:rFonts w:ascii="Wingdings" w:hAnsi="Wingdings" w:hint="default"/>
+      </w:rPr>
+    </w:lvl>
+    <w:lvl w:ilvl="2" w:tplc="100C0005">
+      <w:start w:val="1"/>
+      <w:numFmt w:val="bullet"/>
+      <w:lvlText w:val=""/>
+      <w:lvlJc w:val="left"/>
+      <w:pPr>
+        <w:ind w:left="2160" w:hanging="360"/>
+      </w:pPr>
+      <w:rPr>
+        <w:rFonts w:ascii="Wingdings" w:hAnsi="Wingdings" w:hint="default"/>
+      </w:rPr>
+    </w:lvl>
+    <w:lvl w:ilvl="3" w:tplc="100C0001" w:tentative="1">
+      <w:start w:val="1"/>
+      <w:numFmt w:val="bullet"/>
+      <w:lvlText w:val=""/>
+      <w:lvlJc w:val="left"/>
+      <w:pPr>
+        <w:ind w:left="2880" w:hanging="360"/>
+      </w:pPr>
+      <w:rPr>
+        <w:rFonts w:ascii="Symbol" w:hAnsi="Symbol" w:hint="default"/>
+      </w:rPr>
+    </w:lvl>
+    <w:lvl w:ilvl="4" w:tplc="100C0003" w:tentative="1">
+      <w:start w:val="1"/>
+      <w:numFmt w:val="bullet"/>
+      <w:lvlText w:val="o"/>
+      <w:lvlJc w:val="left"/>
+      <w:pPr>
+        <w:ind w:left="3600" w:hanging="360"/>
+      </w:pPr>
+      <w:rPr>
+        <w:rFonts w:ascii="Courier New" w:hAnsi="Courier New" w:cs="Courier New" w:hint="default"/>
+      </w:rPr>
+    </w:lvl>
+    <w:lvl w:ilvl="5" w:tplc="100C0005" w:tentative="1">
+      <w:start w:val="1"/>
+      <w:numFmt w:val="bullet"/>
+      <w:lvlText w:val=""/>
+      <w:lvlJc w:val="left"/>
+      <w:pPr>
+        <w:ind w:left="4320" w:hanging="360"/>
+      </w:pPr>
+      <w:rPr>
+        <w:rFonts w:ascii="Wingdings" w:hAnsi="Wingdings" w:hint="default"/>
+      </w:rPr>
+    </w:lvl>
+    <w:lvl w:ilvl="6" w:tplc="100C0001" w:tentative="1">
+      <w:start w:val="1"/>
+      <w:numFmt w:val="bullet"/>
+      <w:lvlText w:val=""/>
+      <w:lvlJc w:val="left"/>
+      <w:pPr>
+        <w:ind w:left="5040" w:hanging="360"/>
+      </w:pPr>
+      <w:rPr>
+        <w:rFonts w:ascii="Symbol" w:hAnsi="Symbol" w:hint="default"/>
+      </w:rPr>
+    </w:lvl>
+    <w:lvl w:ilvl="7" w:tplc="100C0003" w:tentative="1">
+      <w:start w:val="1"/>
+      <w:numFmt w:val="bullet"/>
+      <w:lvlText w:val="o"/>
+      <w:lvlJc w:val="left"/>
+      <w:pPr>
+        <w:ind w:left="5760" w:hanging="360"/>
+      </w:pPr>
+      <w:rPr>
+        <w:rFonts w:ascii="Courier New" w:hAnsi="Courier New" w:cs="Courier New" w:hint="default"/>
+      </w:rPr>
+    </w:lvl>
+    <w:lvl w:ilvl="8" w:tplc="100C0005" w:tentative="1">
+      <w:start w:val="1"/>
+      <w:numFmt w:val="bullet"/>
+      <w:lvlText w:val=""/>
+      <w:lvlJc w:val="left"/>
+      <w:pPr>
+        <w:ind w:left="6480" w:hanging="360"/>
+      </w:pPr>
+      <w:rPr>
+        <w:rFonts w:ascii="Wingdings" w:hAnsi="Wingdings" w:hint="default"/>
+      </w:rPr>
+    </w:lvl>
+  </w:abstractNum>
+  <w:abstractNum w:abstractNumId="10" w15:restartNumberingAfterBreak="0">
     <w:nsid w:val="5C3E754F"/>
     <w:multiLevelType w:val="hybridMultilevel"/>
     <w:tmpl w:val="50ECD6F0"/>
@@ -12616,7 +14114,7 @@
       </w:rPr>
     </w:lvl>
   </w:abstractNum>
-  <w:abstractNum w:abstractNumId="10" w15:restartNumberingAfterBreak="0">
+  <w:abstractNum w:abstractNumId="11" w15:restartNumberingAfterBreak="0">
     <w:nsid w:val="5F785ABE"/>
     <w:multiLevelType w:val="hybridMultilevel"/>
     <w:tmpl w:val="FA10D1E4"/>
@@ -12748,19 +14246,22 @@
     <w:abstractNumId w:val="0"/>
   </w:num>
   <w:num w:numId="7">
-    <w:abstractNumId w:val="10"/>
+    <w:abstractNumId w:val="11"/>
   </w:num>
   <w:num w:numId="8">
     <w:abstractNumId w:val="8"/>
   </w:num>
   <w:num w:numId="9">
-    <w:abstractNumId w:val="9"/>
+    <w:abstractNumId w:val="10"/>
   </w:num>
   <w:num w:numId="10">
     <w:abstractNumId w:val="2"/>
   </w:num>
   <w:num w:numId="11">
     <w:abstractNumId w:val="1"/>
+  </w:num>
+  <w:num w:numId="12">
+    <w:abstractNumId w:val="9"/>
   </w:num>
 </w:numbering>
 </file>
@@ -13400,7 +14901,6 @@
   <w:style w:type="character" w:default="1" w:styleId="Policepardfaut">
     <w:name w:val="Default Paragraph Font"/>
     <w:uiPriority w:val="1"/>
-    <w:semiHidden/>
     <w:unhideWhenUsed/>
   </w:style>
   <w:style w:type="table" w:default="1" w:styleId="TableauNormal">
@@ -13971,6 +15471,7 @@
     <w:rsid w:val="006B51D3"/>
     <w:rsid w:val="00736246"/>
     <w:rsid w:val="007E2D43"/>
+    <w:rsid w:val="00837757"/>
     <w:rsid w:val="009F2673"/>
     <w:rsid w:val="00B5356D"/>
     <w:rsid w:val="00BF232F"/>

</xml_diff>

<commit_message>
Correction des fautes de langues
</commit_message>
<xml_diff>
--- a/annexes/Documentation TPI.docx
+++ b/annexes/Documentation TPI.docx
@@ -122,7 +122,25 @@
                         <w:sz w:val="88"/>
                         <w:szCs w:val="88"/>
                       </w:rPr>
-                      <w:t>Application web de e-Commerce, partie administration</w:t>
+                      <w:t>Application web de e-</w:t>
+                    </w:r>
+                    <w:r>
+                      <w:rPr>
+                        <w:rFonts w:asciiTheme="majorHAnsi" w:eastAsiaTheme="majorEastAsia" w:hAnsiTheme="majorHAnsi" w:cstheme="majorBidi"/>
+                        <w:color w:val="5B9BD5" w:themeColor="accent1"/>
+                        <w:sz w:val="88"/>
+                        <w:szCs w:val="88"/>
+                      </w:rPr>
+                      <w:t>c</w:t>
+                    </w:r>
+                    <w:r>
+                      <w:rPr>
+                        <w:rFonts w:asciiTheme="majorHAnsi" w:eastAsiaTheme="majorEastAsia" w:hAnsiTheme="majorHAnsi" w:cstheme="majorBidi"/>
+                        <w:color w:val="5B9BD5" w:themeColor="accent1"/>
+                        <w:sz w:val="88"/>
+                        <w:szCs w:val="88"/>
+                      </w:rPr>
+                      <w:t>ommerce, partie administration</w:t>
                     </w:r>
                   </w:p>
                 </w:sdtContent>
@@ -4441,7 +4459,31 @@
         <w:jc w:val="both"/>
       </w:pPr>
       <w:r>
-        <w:t>Un serveur web au choix (Laragon, EasyPhP, Wamp, Xamp)</w:t>
+        <w:t xml:space="preserve">Un serveur web au choix (Laragon, </w:t>
+      </w:r>
+      <w:proofErr w:type="spellStart"/>
+      <w:r>
+        <w:t>EasyPhP</w:t>
+      </w:r>
+      <w:proofErr w:type="spellEnd"/>
+      <w:r>
+        <w:t xml:space="preserve">, </w:t>
+      </w:r>
+      <w:proofErr w:type="spellStart"/>
+      <w:r>
+        <w:t>Wamp</w:t>
+      </w:r>
+      <w:proofErr w:type="spellEnd"/>
+      <w:r>
+        <w:t xml:space="preserve">, </w:t>
+      </w:r>
+      <w:proofErr w:type="spellStart"/>
+      <w:r>
+        <w:t>Xamp</w:t>
+      </w:r>
+      <w:proofErr w:type="spellEnd"/>
+      <w:r>
+        <w:t>)</w:t>
       </w:r>
     </w:p>
     <w:p>
@@ -4454,7 +4496,15 @@
         <w:jc w:val="both"/>
       </w:pPr>
       <w:r>
-        <w:t>Un navigateur web (Firefox, Chrome, Edge)</w:t>
+        <w:t xml:space="preserve">Un navigateur web (Firefox, Chrome, </w:t>
+      </w:r>
+      <w:proofErr w:type="spellStart"/>
+      <w:r>
+        <w:t>Edge</w:t>
+      </w:r>
+      <w:proofErr w:type="spellEnd"/>
+      <w:r>
+        <w:t>)</w:t>
       </w:r>
     </w:p>
     <w:p>
@@ -4467,15 +4517,7 @@
         <w:jc w:val="both"/>
       </w:pPr>
       <w:r>
-        <w:t xml:space="preserve">Un outil de </w:t>
-      </w:r>
-      <w:bookmarkStart w:id="6" w:name="_GoBack"/>
-      <w:r>
-        <w:t>versionning</w:t>
-      </w:r>
-      <w:bookmarkEnd w:id="6"/>
-      <w:r>
-        <w:t xml:space="preserve"> (Github)</w:t>
+        <w:t>Un outil de versionning (Github)</w:t>
       </w:r>
     </w:p>
     <w:p>
@@ -4488,7 +4530,15 @@
         <w:jc w:val="both"/>
       </w:pPr>
       <w:r>
-        <w:t>Un logiciel de gestion de base de données (PHPMyAdmin, MySQL Workbench)</w:t>
+        <w:t>Un logiciel de gestion de base de données (</w:t>
+      </w:r>
+      <w:proofErr w:type="spellStart"/>
+      <w:r>
+        <w:t>PHPMyAdmin</w:t>
+      </w:r>
+      <w:proofErr w:type="spellEnd"/>
+      <w:r>
+        <w:t>, MySQL Workbench)</w:t>
       </w:r>
     </w:p>
     <w:p>
@@ -4501,7 +4551,15 @@
         <w:jc w:val="both"/>
       </w:pPr>
       <w:r>
-        <w:t>Des logiciels de bureautiques (Word, Excel, Figma)</w:t>
+        <w:t xml:space="preserve">Des logiciels de bureautiques (Word, Excel, </w:t>
+      </w:r>
+      <w:proofErr w:type="spellStart"/>
+      <w:r>
+        <w:t>Figma</w:t>
+      </w:r>
+      <w:proofErr w:type="spellEnd"/>
+      <w:r>
+        <w:t>)</w:t>
       </w:r>
     </w:p>
     <w:p>
@@ -4514,11 +4572,11 @@
         <w:pStyle w:val="Titre2"/>
         <w:jc w:val="both"/>
       </w:pPr>
-      <w:bookmarkStart w:id="7" w:name="_Toc72394784"/>
+      <w:bookmarkStart w:id="6" w:name="_Toc72394784"/>
       <w:r>
         <w:t>Livrables</w:t>
       </w:r>
-      <w:bookmarkEnd w:id="7"/>
+      <w:bookmarkEnd w:id="6"/>
     </w:p>
     <w:p>
       <w:pPr>
@@ -4612,18 +4670,21 @@
         <w:pStyle w:val="Titre2"/>
         <w:jc w:val="both"/>
       </w:pPr>
-      <w:bookmarkStart w:id="8" w:name="_Toc72394785"/>
+      <w:bookmarkStart w:id="7" w:name="_Toc72394785"/>
       <w:r>
         <w:t>Organisation</w:t>
       </w:r>
-      <w:bookmarkEnd w:id="8"/>
-    </w:p>
-    <w:p>
-      <w:pPr>
-        <w:jc w:val="both"/>
-      </w:pPr>
-      <w:r>
-        <w:t xml:space="preserve">Elève </w:t>
+      <w:bookmarkEnd w:id="7"/>
+    </w:p>
+    <w:p>
+      <w:pPr>
+        <w:jc w:val="both"/>
+      </w:pPr>
+      <w:r>
+        <w:t>É</w:t>
+      </w:r>
+      <w:r>
+        <w:t xml:space="preserve">lève </w:t>
       </w:r>
       <w:r>
         <w:rPr>
@@ -4753,33 +4814,39 @@
         <w:pStyle w:val="Titre2"/>
         <w:jc w:val="both"/>
       </w:pPr>
-      <w:bookmarkStart w:id="9" w:name="_Toc70408040"/>
-      <w:bookmarkStart w:id="10" w:name="_Toc72394786"/>
+      <w:bookmarkStart w:id="8" w:name="_Toc70408040"/>
+      <w:bookmarkStart w:id="9" w:name="_Toc72394786"/>
       <w:r>
         <w:t>Descriptif complet du projet</w:t>
       </w:r>
+      <w:bookmarkEnd w:id="8"/>
       <w:bookmarkEnd w:id="9"/>
+    </w:p>
+    <w:p>
+      <w:pPr>
+        <w:pStyle w:val="Titre3"/>
+        <w:jc w:val="both"/>
+      </w:pPr>
+      <w:bookmarkStart w:id="10" w:name="_Toc70408043"/>
+      <w:bookmarkStart w:id="11" w:name="_Toc72394787"/>
+      <w:r>
+        <w:t>Description de l’application</w:t>
+      </w:r>
       <w:bookmarkEnd w:id="10"/>
-    </w:p>
-    <w:p>
-      <w:pPr>
-        <w:pStyle w:val="Titre3"/>
-        <w:jc w:val="both"/>
-      </w:pPr>
-      <w:bookmarkStart w:id="11" w:name="_Toc70408043"/>
-      <w:bookmarkStart w:id="12" w:name="_Toc72394787"/>
-      <w:r>
-        <w:t>Description de l’application</w:t>
-      </w:r>
       <w:bookmarkEnd w:id="11"/>
-      <w:bookmarkEnd w:id="12"/>
-    </w:p>
-    <w:p>
-      <w:pPr>
-        <w:jc w:val="both"/>
-      </w:pPr>
-      <w:r>
-        <w:t>Le but de ce projet est de développer une application de commerce en ligne, comportant un catalogue, des articles classés dans une hiérarchie de catégories, une gestion de panier de commande, une gestion de stock et de livraison, en plus de la traditionnelle gestion des utilisateurs.</w:t>
+    </w:p>
+    <w:p>
+      <w:pPr>
+        <w:jc w:val="both"/>
+      </w:pPr>
+      <w:r>
+        <w:t>Le but de ce projet est de développer une application de commerce en ligne, comportant un catalogue, des articles classés dans une hiérarchie de catégories, une gestion de panier de commande</w:t>
+      </w:r>
+      <w:r>
+        <w:t>s</w:t>
+      </w:r>
+      <w:r>
+        <w:t>, une gestion de stock et de livraison, en plus de la traditionnelle gestion des utilisateurs.</w:t>
       </w:r>
     </w:p>
     <w:p>
@@ -4865,11 +4932,11 @@
         <w:pStyle w:val="Titre3"/>
         <w:jc w:val="both"/>
       </w:pPr>
-      <w:bookmarkStart w:id="13" w:name="_Toc72394788"/>
+      <w:bookmarkStart w:id="12" w:name="_Toc72394788"/>
       <w:r>
         <w:t>Product Backlog</w:t>
       </w:r>
-      <w:bookmarkEnd w:id="13"/>
+      <w:bookmarkEnd w:id="12"/>
       <w:r>
         <w:t xml:space="preserve"> </w:t>
       </w:r>
@@ -5080,7 +5147,25 @@
               <w:jc w:val="both"/>
             </w:pPr>
             <w:r>
-              <w:t>Une fois l’inscription réalisé, l’utilisateur peut se connecter mais son rôle est « NotVerified » afin de devenir « Customer » il a reçu un mail au moment de son inscription afin de confirmer son adresse email. Il lui suffit de cliquer sur le lien et de rentrer son email.</w:t>
+              <w:t>Une fois l’inscription réalisé</w:t>
+            </w:r>
+            <w:r>
+              <w:t>e</w:t>
+            </w:r>
+            <w:r>
+              <w:t>, l’utilisateur peut se connecter</w:t>
+            </w:r>
+            <w:r>
+              <w:t>,</w:t>
+            </w:r>
+            <w:r>
+              <w:t xml:space="preserve"> mais son rôle est « NotVerified » afin de devenir « Customer »</w:t>
+            </w:r>
+            <w:r>
+              <w:t>. I</w:t>
+            </w:r>
+            <w:r>
+              <w:t>l a reçu un mail au moment de son inscription afin de confirmer son adresse email. Il lui suffit de cliquer sur le lien et de rentrer son email.</w:t>
             </w:r>
           </w:p>
         </w:tc>
@@ -5207,7 +5292,13 @@
               <w:jc w:val="both"/>
             </w:pPr>
             <w:r>
-              <w:t>Après avoir créé son compte, l’utilisateur souhaite se connecter afin de pouvoir accéder au contenu du site. Il lui suffit d’entrer son email et son mot de passe. Si l’utilisateur loupe trois fois la connexion, cela est noté dans les logs.</w:t>
+              <w:t xml:space="preserve">Après avoir créé son compte, l’utilisateur souhaite se connecter afin de pouvoir accéder au contenu du site. Il lui suffit d’entrer son email et son mot de passe. Si l’utilisateur </w:t>
+            </w:r>
+            <w:r>
+              <w:t>se trompe</w:t>
+            </w:r>
+            <w:r>
+              <w:t xml:space="preserve"> trois fois la connexion, cela est noté dans les logs.</w:t>
             </w:r>
           </w:p>
         </w:tc>
@@ -6107,6 +6198,9 @@
             <w:r>
               <w:t>L’administrateur peut supprimer les utilisateurs dont la date de validation est expiré</w:t>
             </w:r>
+            <w:r>
+              <w:t>e</w:t>
+            </w:r>
           </w:p>
         </w:tc>
       </w:tr>
@@ -6232,7 +6326,27 @@
               <w:jc w:val="both"/>
             </w:pPr>
             <w:r>
-              <w:t xml:space="preserve">L’administrateur à accès à un CRUD sur la table catégories. Il peut créer </w:t>
+              <w:t xml:space="preserve">L’administrateur </w:t>
+            </w:r>
+            <w:r>
+              <w:t>a</w:t>
+            </w:r>
+            <w:r>
+              <w:t xml:space="preserve"> accès à un CRUD sur la table </w:t>
+            </w:r>
+            <w:r>
+              <w:t xml:space="preserve">" </w:t>
+            </w:r>
+            <w:proofErr w:type="spellStart"/>
+            <w:r>
+              <w:t>categories</w:t>
+            </w:r>
+            <w:proofErr w:type="spellEnd"/>
+            <w:r>
+              <w:t xml:space="preserve"> "</w:t>
+            </w:r>
+            <w:r>
+              <w:t xml:space="preserve">. Il peut créer </w:t>
             </w:r>
             <w:r>
               <w:t>des catégories</w:t>
@@ -6241,7 +6355,13 @@
               <w:t xml:space="preserve"> et les rattacher à n’importe quelle autre catégorie.</w:t>
             </w:r>
             <w:r>
-              <w:t xml:space="preserve"> Il peut les déplacer ou il veut dans l’arborescence sauf dans ses catégories enfants. Il peut supprimer celles qui n’ont pas d’enfants.</w:t>
+              <w:t xml:space="preserve"> Il peut les déplacer ou il veut dans l’arborescence sauf dans ses catégories enfants. Il peut supprimer celles qui n’ont pas d’</w:t>
+            </w:r>
+            <w:r>
+              <w:t>enfant</w:t>
+            </w:r>
+            <w:r>
+              <w:t>.</w:t>
             </w:r>
           </w:p>
         </w:tc>
@@ -6369,7 +6489,19 @@
               <w:jc w:val="both"/>
             </w:pPr>
             <w:r>
-              <w:t>Lorsqu’on souhaite voir le contenu de une seule catégorie, un ligne contenant les parents de la catégorie doit s’afficher.</w:t>
+              <w:t>Lorsqu’on souhaite voir le contenu d</w:t>
+            </w:r>
+            <w:r>
+              <w:t>’</w:t>
+            </w:r>
+            <w:r>
+              <w:t>une seule catégorie, un</w:t>
+            </w:r>
+            <w:r>
+              <w:t>e</w:t>
+            </w:r>
+            <w:r>
+              <w:t xml:space="preserve"> ligne contenant les parents de la catégorie doit s’afficher.</w:t>
             </w:r>
           </w:p>
         </w:tc>
@@ -6423,11 +6555,11 @@
         <w:pStyle w:val="Titre3"/>
         <w:jc w:val="both"/>
       </w:pPr>
-      <w:bookmarkStart w:id="14" w:name="_Toc72394789"/>
+      <w:bookmarkStart w:id="13" w:name="_Toc72394789"/>
       <w:r>
         <w:t>Planning prévisionnel</w:t>
       </w:r>
-      <w:bookmarkEnd w:id="14"/>
+      <w:bookmarkEnd w:id="13"/>
     </w:p>
     <w:p>
       <w:pPr>
@@ -6489,7 +6621,13 @@
         </w:drawing>
       </w:r>
       <w:r>
-        <w:t>Le planning prévisionnel est l’assemblage des taches que je devais réaliser avec l’ordre dans lequel je pensais les réaliser. Le but est de le respecter au maximum afin de bien organiser son travail et savoir si on est dans les temps. Il peut ne pas être respecter en fonction de si on a bien estimé le temps des taches ou pas.</w:t>
+        <w:t>Le planning prévisionnel est l’assemblage des taches que je devais réaliser avec l’ordre dans lequel je pensais les réaliser. Le but est de le respecter au maximum afin de bien organiser son travail et savoir si on est dans les temps. Il peut ne pas être respect</w:t>
+      </w:r>
+      <w:r>
+        <w:t>é</w:t>
+      </w:r>
+      <w:r>
+        <w:t xml:space="preserve"> en fonction de si on a bien estimé le temps des taches ou pas.</w:t>
       </w:r>
     </w:p>
     <w:p>
@@ -6566,8 +6704,8 @@
         <w:pStyle w:val="Titre3"/>
         <w:jc w:val="both"/>
       </w:pPr>
-      <w:bookmarkStart w:id="15" w:name="_Toc70408044"/>
-      <w:bookmarkStart w:id="16" w:name="_Toc72394790"/>
+      <w:bookmarkStart w:id="14" w:name="_Toc70408044"/>
+      <w:bookmarkStart w:id="15" w:name="_Toc72394790"/>
       <w:r>
         <w:rPr>
           <w:noProof/>
@@ -6627,11 +6765,14 @@
       <w:r>
         <w:t xml:space="preserve">Modèle </w:t>
       </w:r>
+      <w:bookmarkEnd w:id="14"/>
+      <w:r>
+        <w:t>l</w:t>
+      </w:r>
+      <w:r>
+        <w:t>ogique de données</w:t>
+      </w:r>
       <w:bookmarkEnd w:id="15"/>
-      <w:r>
-        <w:t>Logique de données</w:t>
-      </w:r>
-      <w:bookmarkEnd w:id="16"/>
     </w:p>
     <w:p>
       <w:pPr>
@@ -6720,21 +6861,27 @@
         </w:drawing>
       </w:r>
       <w:r>
-        <w:t>Le modèle ci-dessus est celui qui m’as été fournis avec l’énoncé</w:t>
+        <w:t>Le modèle ci-dessus est celui qui m’a été fourni avec l’énoncé</w:t>
       </w:r>
       <w:r>
         <w:t>.</w:t>
       </w:r>
       <w:r>
-        <w:t xml:space="preserve"> Il contient tout ce qu’il faut pour que le projet puisse fonctionner avec les fonctionnalités de base. Mais pour les fonctionnalités que je devais faire, j’ai dût rajouter des champs ainsi qu’une table.</w:t>
-      </w:r>
-    </w:p>
-    <w:p>
-      <w:pPr>
-        <w:jc w:val="both"/>
-      </w:pPr>
-      <w:r>
-        <w:t xml:space="preserve">Voici à quoi ressemble maintenant mon modèle de base de données. Comme nous sommes trois sur le projet et que nous avions chacun une partie à développer, je n’ai pas eu besoin d’utiliser toute la base de données. Pour cela, je vais mettre en avant les tables qui me sont nécessaire afin de réaliser ma partie. </w:t>
+        <w:t xml:space="preserve"> Il contient tout ce qu’il faut pour que le projet puisse fonctionner avec les fonctionnalités de base. Mais pour les fonctionnalités que je devais faire, j’ai dû rajouter des champs ainsi qu’une table.</w:t>
+      </w:r>
+    </w:p>
+    <w:p>
+      <w:pPr>
+        <w:jc w:val="both"/>
+      </w:pPr>
+      <w:r>
+        <w:t>Voici à quoi ressemble maintenant mon modèle de base de données. Comme nous sommes trois sur le projet et que nous avions chacun une partie à développer, je n’ai pas eu besoin d’utiliser toute la base de données. Pour cela, je vais mettre en avant les tables qui me sont nécessaire</w:t>
+      </w:r>
+      <w:r>
+        <w:t>s</w:t>
+      </w:r>
+      <w:r>
+        <w:t xml:space="preserve"> afin de réaliser ma partie. </w:t>
       </w:r>
     </w:p>
     <w:p>
@@ -6797,15 +6944,27 @@
         <w:t xml:space="preserve">Les tables ci-dessus sont les seules que je manipule dans ma partie. </w:t>
       </w:r>
       <w:r>
-        <w:t>On peut remarquer dans la table « users » que des champs ont été rajouté par rapport à celui que l’on m’a donné de base.</w:t>
-      </w:r>
-    </w:p>
-    <w:p>
-      <w:pPr>
-        <w:jc w:val="both"/>
-      </w:pPr>
-      <w:r>
-        <w:t>Ils m’ont été utile pour la validation de l’email et la récupération de mot de passe. Le but était de faire en sorte d’avoir une date limite ainsi qu’une clé permettant de prouver la demande et de sécuriser un maximum les demandes. C’était pour moi la meilleure façon de faire afin que cela ne soit pas complexe et sécurisé.</w:t>
+        <w:t>On peut remarquer dans la table « users » que des champs ont été rajouté</w:t>
+      </w:r>
+      <w:r>
+        <w:t>s</w:t>
+      </w:r>
+      <w:r>
+        <w:t xml:space="preserve"> par rapport à celui que l’on m’a donné de base.</w:t>
+      </w:r>
+    </w:p>
+    <w:p>
+      <w:pPr>
+        <w:jc w:val="both"/>
+      </w:pPr>
+      <w:r>
+        <w:t>Ils m’ont été utile</w:t>
+      </w:r>
+      <w:r>
+        <w:t>s</w:t>
+      </w:r>
+      <w:r>
+        <w:t xml:space="preserve"> pour la validation de l’email et la récupération de mot de passe. Le but était de faire en sorte d’avoir une date limite ainsi qu’une clé permettant de prouver la demande et de sécuriser un maximum les demandes. C’était pour moi la meilleure façon de faire afin que cela ne soit pas complexe et sécurisé.</w:t>
       </w:r>
     </w:p>
     <w:p>
@@ -6821,7 +6980,13 @@
         <w:jc w:val="both"/>
       </w:pPr>
       <w:r>
-        <w:t>De plus, la table « logs » a été rajouté. J’avais le choix entre deux possibilités. Soit enregistrer les logs dans la base de données, soit les enregistrer dans un fichier texte. J’ai choisi de créer une table dans la base de données pour plusieurs raisons :</w:t>
+        <w:t>De plus, la table « logs » a été rajouté</w:t>
+      </w:r>
+      <w:r>
+        <w:t>e</w:t>
+      </w:r>
+      <w:r>
+        <w:t>. J’avais le choix entre deux possibilités. Soit enregistrer les logs dans la base de données, soit les enregistrer dans un fichier texte. J’ai choisi de créer une table dans la base de données pour plusieurs raisons :</w:t>
       </w:r>
     </w:p>
     <w:p>
@@ -6834,7 +6999,13 @@
         <w:jc w:val="both"/>
       </w:pPr>
       <w:r>
-        <w:t>L’architecture utilisé dans ce programme (MVC), facilitait l’utilisation de la base de données.</w:t>
+        <w:t>L’architecture utilisé</w:t>
+      </w:r>
+      <w:r>
+        <w:t>e</w:t>
+      </w:r>
+      <w:r>
+        <w:t xml:space="preserve"> dans ce programme (MVC) facilitait l’utilisation de la base de données.</w:t>
       </w:r>
     </w:p>
     <w:p>
@@ -6847,7 +7018,7 @@
         <w:jc w:val="both"/>
       </w:pPr>
       <w:r>
-        <w:t>Plus propre et plus facile dans la base de données que dans une fichier texte.</w:t>
+        <w:t>Plus propre et plus facile dans la base de données que dans un fichier texte.</w:t>
       </w:r>
     </w:p>
     <w:p>
@@ -6876,8 +7047,8 @@
         <w:pStyle w:val="Titre2"/>
         <w:jc w:val="both"/>
       </w:pPr>
+      <w:bookmarkStart w:id="16" w:name="_Toc72394791"/>
       <w:bookmarkStart w:id="17" w:name="_Toc70408045"/>
-      <w:bookmarkStart w:id="18" w:name="_Toc72394791"/>
       <w:r>
         <w:lastRenderedPageBreak/>
         <w:t xml:space="preserve">Points techniques </w:t>
@@ -6885,7 +7056,7 @@
       <w:r>
         <w:t>évalués</w:t>
       </w:r>
-      <w:bookmarkEnd w:id="18"/>
+      <w:bookmarkEnd w:id="16"/>
     </w:p>
     <w:p>
       <w:pPr>
@@ -6912,7 +7083,13 @@
         <w:t>A15</w:t>
       </w:r>
       <w:r>
-        <w:t xml:space="preserve"> : Les fonctionnalités des autres utilisateurs, en lien avec la table users, sont réalisées.</w:t>
+        <w:t xml:space="preserve"> : Les fonctionnalités des autres utilisateurs, en lien avec la table us</w:t>
+      </w:r>
+      <w:r>
+        <w:t>ers</w:t>
+      </w:r>
+      <w:r>
+        <w:t>, sont réalisées.</w:t>
       </w:r>
     </w:p>
     <w:p>
@@ -6926,7 +7103,7 @@
         <w:t>A16</w:t>
       </w:r>
       <w:r>
-        <w:t xml:space="preserve"> : Les mots de passes sont gérés de manière sécurisée.</w:t>
+        <w:t xml:space="preserve"> : Les mots de passe sont gérés de manière sécurisée.</w:t>
       </w:r>
     </w:p>
     <w:p>
@@ -7002,13 +7179,13 @@
         <w:pStyle w:val="Titre1"/>
         <w:jc w:val="both"/>
       </w:pPr>
-      <w:bookmarkStart w:id="19" w:name="_Toc70408042"/>
-      <w:bookmarkStart w:id="20" w:name="_Toc72394792"/>
+      <w:bookmarkStart w:id="18" w:name="_Toc70408042"/>
+      <w:bookmarkStart w:id="19" w:name="_Toc72394792"/>
       <w:r>
         <w:t>Méthodologie</w:t>
       </w:r>
+      <w:bookmarkEnd w:id="18"/>
       <w:bookmarkEnd w:id="19"/>
-      <w:bookmarkEnd w:id="20"/>
     </w:p>
     <w:p>
       <w:pPr>
@@ -7126,39 +7303,45 @@
           <w:szCs w:val="22"/>
         </w:rPr>
       </w:pPr>
-      <w:bookmarkStart w:id="21" w:name="_Toc72394793"/>
+      <w:bookmarkStart w:id="20" w:name="_Toc72394793"/>
       <w:r>
         <w:lastRenderedPageBreak/>
         <w:t>S’informer</w:t>
       </w:r>
+      <w:bookmarkEnd w:id="20"/>
+    </w:p>
+    <w:p>
+      <w:pPr>
+        <w:jc w:val="both"/>
+      </w:pPr>
+      <w:r>
+        <w:t>La première étape de cette méthodologie était de lire en profondeur mon énoncé afin de bien comprendre le sujet. De plus, j’ai dû faire des recherches afin de savoir comment je pouvais faire certaines choses tel</w:t>
+      </w:r>
+      <w:r>
+        <w:t>les</w:t>
+      </w:r>
+      <w:r>
+        <w:t xml:space="preserve"> que la vérification de l’email ou encore le changement de mot de passe. </w:t>
+      </w:r>
+    </w:p>
+    <w:p>
+      <w:pPr>
+        <w:jc w:val="both"/>
+      </w:pPr>
+      <w:r>
+        <w:t>Puis j’ai posé mes questions à mon maître de TPI pour être certain d’avoir bien compris certaines choses.</w:t>
+      </w:r>
+    </w:p>
+    <w:p>
+      <w:pPr>
+        <w:pStyle w:val="Titre2"/>
+        <w:jc w:val="both"/>
+      </w:pPr>
+      <w:bookmarkStart w:id="21" w:name="_Toc72394794"/>
+      <w:r>
+        <w:t>Planifier</w:t>
+      </w:r>
       <w:bookmarkEnd w:id="21"/>
-    </w:p>
-    <w:p>
-      <w:pPr>
-        <w:jc w:val="both"/>
-      </w:pPr>
-      <w:r>
-        <w:t xml:space="preserve">La première étape de cette méthodologie était de lire en profondeur mon énoncé afin de bien comprendre le sujet. De plus, j’ai dû faire des recherches afin de savoir comment je pouvais faire certaines choses tel que la vérification de l’email ou encore le changement de mot de passe. </w:t>
-      </w:r>
-    </w:p>
-    <w:p>
-      <w:pPr>
-        <w:jc w:val="both"/>
-      </w:pPr>
-      <w:r>
-        <w:t>Puis j’ai posé mes questions à mon maître de TPI pour être certain d’avoir bien compris certaines choses.</w:t>
-      </w:r>
-    </w:p>
-    <w:p>
-      <w:pPr>
-        <w:pStyle w:val="Titre2"/>
-        <w:jc w:val="both"/>
-      </w:pPr>
-      <w:bookmarkStart w:id="22" w:name="_Toc72394794"/>
-      <w:r>
-        <w:t>Planifier</w:t>
-      </w:r>
-      <w:bookmarkEnd w:id="22"/>
     </w:p>
     <w:p>
       <w:pPr>
@@ -7233,7 +7416,7 @@
         <w:t>Backlog</w:t>
       </w:r>
       <w:r>
-        <w:t xml:space="preserve"> terminé, j’ai mis en place mon planning prévisionnel afin de savoir quand est-ce que je pensais faire mes taches au départ du projet.</w:t>
+        <w:t xml:space="preserve"> terminé, j’ai mis en place mon planning prévisionnel afin de savoir quand je pensais faire mes taches au départ du projet.</w:t>
       </w:r>
     </w:p>
     <w:p>
@@ -7241,10 +7424,38 @@
         <w:pStyle w:val="Titre2"/>
         <w:jc w:val="both"/>
       </w:pPr>
-      <w:bookmarkStart w:id="23" w:name="_Toc72394795"/>
+      <w:bookmarkStart w:id="22" w:name="_Toc72394795"/>
       <w:r>
         <w:t>Décider</w:t>
       </w:r>
+      <w:bookmarkEnd w:id="22"/>
+    </w:p>
+    <w:p>
+      <w:pPr>
+        <w:jc w:val="both"/>
+      </w:pPr>
+      <w:r>
+        <w:t>Durant tout mon TPI</w:t>
+      </w:r>
+      <w:r>
+        <w:t xml:space="preserve">, il </w:t>
+      </w:r>
+      <w:r>
+        <w:t>a fallu que je prenne des décisions sur la manière de faire certaines choses. Je pense par exemple au changement d’email ou j’ai pris au du temps à prendre la décision sur quelle procédure je devrais utiliser pour être le plus efficace possible</w:t>
+      </w:r>
+      <w:r>
+        <w:t>.</w:t>
+      </w:r>
+    </w:p>
+    <w:p>
+      <w:pPr>
+        <w:pStyle w:val="Titre2"/>
+        <w:jc w:val="both"/>
+      </w:pPr>
+      <w:bookmarkStart w:id="23" w:name="_Toc72394796"/>
+      <w:r>
+        <w:t>Réaliser</w:t>
+      </w:r>
       <w:bookmarkEnd w:id="23"/>
     </w:p>
     <w:p>
@@ -7252,16 +7463,19 @@
         <w:jc w:val="both"/>
       </w:pPr>
       <w:r>
-        <w:t>Durant tout mon TPI</w:t>
-      </w:r>
-      <w:r>
-        <w:t xml:space="preserve">, il </w:t>
-      </w:r>
-      <w:r>
-        <w:t>a fallu que je prenne des décisions sur la manière de faire certaines choses. Je pense par exemple au changement d’email ou j’ai pris au du temps à prendre la décision sur quelle procédure je devrais utiliser pour être le plus efficace possible</w:t>
-      </w:r>
-      <w:r>
-        <w:t>.</w:t>
+        <w:t>La réalisation représente la partie la plus importante de cette méthodologie. Elle consiste à réaliser les t</w:t>
+      </w:r>
+      <w:r>
+        <w:t>â</w:t>
+      </w:r>
+      <w:r>
+        <w:t>ches mises en place lors de la planification et de la manière qui a été choisi</w:t>
+      </w:r>
+      <w:r>
+        <w:t>e</w:t>
+      </w:r>
+      <w:r>
+        <w:t xml:space="preserve"> lors de l’étape Décider.</w:t>
       </w:r>
     </w:p>
     <w:p>
@@ -7269,9 +7483,9 @@
         <w:pStyle w:val="Titre2"/>
         <w:jc w:val="both"/>
       </w:pPr>
-      <w:bookmarkStart w:id="24" w:name="_Toc72394796"/>
-      <w:r>
-        <w:t>Réaliser</w:t>
+      <w:bookmarkStart w:id="24" w:name="_Toc72394797"/>
+      <w:r>
+        <w:t>Contrôler</w:t>
       </w:r>
       <w:bookmarkEnd w:id="24"/>
     </w:p>
@@ -7280,7 +7494,47 @@
         <w:jc w:val="both"/>
       </w:pPr>
       <w:r>
-        <w:t>La réalisation représente la partie la plus importante de cette méthodologie. Elle consiste à réaliser les taches mises en place lors de la planification et de la manière qui a été choisis lors de l’étape Décider.</w:t>
+        <w:t>Chaque partie et fonctionnalité du site ont été testé</w:t>
+      </w:r>
+      <w:r>
+        <w:t>e</w:t>
+      </w:r>
+      <w:r>
+        <w:t>s et documenté</w:t>
+      </w:r>
+      <w:r>
+        <w:t>e</w:t>
+      </w:r>
+      <w:r>
+        <w:t>s dans ce fichier afin que n’importe quelle personne, interne ou externe au métier, puisse les réaliser sans difficulté.</w:t>
+      </w:r>
+    </w:p>
+    <w:p>
+      <w:pPr>
+        <w:jc w:val="both"/>
+      </w:pPr>
+      <w:r>
+        <w:t xml:space="preserve">Chaque test a été effectué sous plusieurs navigateurs afin de vérifier qu’il n’y </w:t>
+      </w:r>
+      <w:r>
+        <w:t>a</w:t>
+      </w:r>
+      <w:r>
+        <w:t xml:space="preserve"> pas de </w:t>
+      </w:r>
+      <w:r>
+        <w:t>problème</w:t>
+      </w:r>
+      <w:r>
+        <w:t xml:space="preserve"> de compatibilités.</w:t>
+      </w:r>
+    </w:p>
+    <w:p>
+      <w:pPr>
+        <w:jc w:val="both"/>
+      </w:pPr>
+      <w:r>
+        <w:br w:type="page"/>
       </w:r>
     </w:p>
     <w:p>
@@ -7288,53 +7542,15 @@
         <w:pStyle w:val="Titre2"/>
         <w:jc w:val="both"/>
       </w:pPr>
-      <w:bookmarkStart w:id="25" w:name="_Toc72394797"/>
-      <w:r>
-        <w:t>Contrôler</w:t>
+      <w:bookmarkStart w:id="25" w:name="_Toc72394798"/>
+      <w:r>
+        <w:lastRenderedPageBreak/>
+        <w:t>É</w:t>
+      </w:r>
+      <w:r>
+        <w:t>valuer</w:t>
       </w:r>
       <w:bookmarkEnd w:id="25"/>
-    </w:p>
-    <w:p>
-      <w:pPr>
-        <w:jc w:val="both"/>
-      </w:pPr>
-      <w:r>
-        <w:t>Chaque parties et fonctionnalités du site ont été testés et documentés dans ce fichier afin que n’importe quelle personne, interne ou externe au métier, puisse les réaliser sans difficulté.</w:t>
-      </w:r>
-    </w:p>
-    <w:p>
-      <w:pPr>
-        <w:jc w:val="both"/>
-      </w:pPr>
-      <w:r>
-        <w:t xml:space="preserve">Chaque test a été effectué sous plusieurs navigateurs afin de vérifier qu’il n’y </w:t>
-      </w:r>
-      <w:r>
-        <w:t>a</w:t>
-      </w:r>
-      <w:r>
-        <w:t xml:space="preserve"> pas de problèmes de compatibilités.</w:t>
-      </w:r>
-    </w:p>
-    <w:p>
-      <w:pPr>
-        <w:jc w:val="both"/>
-      </w:pPr>
-      <w:r>
-        <w:br w:type="page"/>
-      </w:r>
-    </w:p>
-    <w:p>
-      <w:pPr>
-        <w:pStyle w:val="Titre2"/>
-        <w:jc w:val="both"/>
-      </w:pPr>
-      <w:bookmarkStart w:id="26" w:name="_Toc72394798"/>
-      <w:r>
-        <w:lastRenderedPageBreak/>
-        <w:t>Evaluer</w:t>
-      </w:r>
-      <w:bookmarkEnd w:id="26"/>
     </w:p>
     <w:p>
       <w:pPr>
@@ -7365,7 +7581,13 @@
         <w:jc w:val="both"/>
       </w:pPr>
       <w:r>
-        <w:t>Qu’est-ce qui peut être améliorer ?</w:t>
+        <w:t>Qu’est-ce qui peut être amélior</w:t>
+      </w:r>
+      <w:r>
+        <w:t>é</w:t>
+      </w:r>
+      <w:r>
+        <w:t> ?</w:t>
       </w:r>
     </w:p>
     <w:p>
@@ -7433,8 +7655,8 @@
         <w:pStyle w:val="Titre1"/>
         <w:jc w:val="both"/>
       </w:pPr>
+      <w:bookmarkStart w:id="26" w:name="_Toc72394799"/>
       <w:bookmarkStart w:id="27" w:name="_Toc70408046"/>
-      <w:bookmarkStart w:id="28" w:name="_Toc72394799"/>
       <w:r>
         <w:rPr>
           <w:noProof/>
@@ -7507,42 +7729,54 @@
       <w:r>
         <w:t>Outils utilisés</w:t>
       </w:r>
+      <w:bookmarkEnd w:id="26"/>
+    </w:p>
+    <w:p>
+      <w:pPr>
+        <w:pStyle w:val="Titre2"/>
+        <w:jc w:val="both"/>
+      </w:pPr>
+      <w:bookmarkStart w:id="28" w:name="_Toc72394800"/>
+      <w:r>
+        <w:t>Laragon</w:t>
+      </w:r>
       <w:bookmarkEnd w:id="28"/>
     </w:p>
     <w:p>
       <w:pPr>
+        <w:jc w:val="both"/>
+      </w:pPr>
+      <w:r>
+        <w:t>Laragon est un environnement de développement web uniquement disponible sous Windows. Il intègre de différentes technologies tel</w:t>
+      </w:r>
+      <w:r>
+        <w:t>les</w:t>
+      </w:r>
+      <w:r>
+        <w:t xml:space="preserve"> qu’</w:t>
+      </w:r>
+      <w:r>
+        <w:t>a</w:t>
+      </w:r>
+      <w:r>
+        <w:t>pache, MySQL et PHP. Il est très pratique pour installer des packages et des librairies. De plus, il facilite l’envoi de mails afin de ne pas être mis en spam.</w:t>
+      </w:r>
+    </w:p>
+    <w:p>
+      <w:pPr>
+        <w:jc w:val="both"/>
+      </w:pPr>
+    </w:p>
+    <w:p>
+      <w:pPr>
         <w:pStyle w:val="Titre2"/>
         <w:jc w:val="both"/>
       </w:pPr>
-      <w:bookmarkStart w:id="29" w:name="_Toc72394800"/>
-      <w:r>
-        <w:t>Laragon</w:t>
+      <w:bookmarkStart w:id="29" w:name="_Toc72394801"/>
+      <w:r>
+        <w:t>Visual Studio Code</w:t>
       </w:r>
       <w:bookmarkEnd w:id="29"/>
-    </w:p>
-    <w:p>
-      <w:pPr>
-        <w:jc w:val="both"/>
-      </w:pPr>
-      <w:r>
-        <w:t>Laragon est un environnement de développement web uniquement disponible sous Windows. Il intègre de différentes technologies tel qu’Apache, MySQL et PHP. Il est très pratique pour installer des packages et des librairies. De plus, il facilite l’envoie de mails afin de ne pas être mis en spam.</w:t>
-      </w:r>
-    </w:p>
-    <w:p>
-      <w:pPr>
-        <w:jc w:val="both"/>
-      </w:pPr>
-    </w:p>
-    <w:p>
-      <w:pPr>
-        <w:pStyle w:val="Titre2"/>
-        <w:jc w:val="both"/>
-      </w:pPr>
-      <w:bookmarkStart w:id="30" w:name="_Toc72394801"/>
-      <w:r>
-        <w:t>Visual Studio Code</w:t>
-      </w:r>
-      <w:bookmarkEnd w:id="30"/>
       <w:r>
         <w:t xml:space="preserve"> </w:t>
       </w:r>
@@ -7620,7 +7854,7 @@
         </w:drawing>
       </w:r>
       <w:r>
-        <w:t>Visual studio code est un IDE puissant disponible sous Windows, Linux et Ubuntu. Il possède de base un support intégrant JavaScript, TypeScript et Node.js. Mais il dispose d’un très riches nombres d’extensions permettant de prendre en compte d’</w:t>
+        <w:t>Visual studio code est un IDE puissant disponible sous Windows, Linux et Ubuntu. Il possède de base un support intégrant JavaScript, TypeScript et Node.js. Mais il dispose d’un très riche nombre d’extensions permettant de prendre en compte d’</w:t>
       </w:r>
       <w:r>
         <w:t>autres</w:t>
@@ -7632,6 +7866,9 @@
         <w:t>langages tel</w:t>
       </w:r>
       <w:r>
+        <w:t>s</w:t>
+      </w:r>
+      <w:r>
         <w:t xml:space="preserve"> que C++, C#, Java, Python PHP et bien d’autres</w:t>
       </w:r>
       <w:r>
@@ -7652,8 +7889,13 @@
         <w:t> » et « </w:t>
       </w:r>
       <w:r>
-        <w:t>PHP Debug</w:t>
-      </w:r>
+        <w:t xml:space="preserve">PHP </w:t>
+      </w:r>
+      <w:proofErr w:type="spellStart"/>
+      <w:r>
+        <w:t>Debug</w:t>
+      </w:r>
+      <w:proofErr w:type="spellEnd"/>
       <w:r>
         <w:t xml:space="preserve"> ». </w:t>
       </w:r>
@@ -7736,11 +7978,11 @@
         <w:pStyle w:val="Titre2"/>
         <w:jc w:val="both"/>
       </w:pPr>
-      <w:bookmarkStart w:id="31" w:name="_Toc72394802"/>
+      <w:bookmarkStart w:id="30" w:name="_Toc72394802"/>
       <w:r>
         <w:t>MySQL Workbench</w:t>
       </w:r>
-      <w:bookmarkEnd w:id="31"/>
+      <w:bookmarkEnd w:id="30"/>
     </w:p>
     <w:p>
       <w:pPr>
@@ -7828,11 +8070,11 @@
         <w:pStyle w:val="Titre2"/>
         <w:jc w:val="both"/>
       </w:pPr>
-      <w:bookmarkStart w:id="32" w:name="_Toc72394803"/>
+      <w:bookmarkStart w:id="31" w:name="_Toc72394803"/>
       <w:r>
         <w:t>Github</w:t>
       </w:r>
-      <w:bookmarkEnd w:id="32"/>
+      <w:bookmarkEnd w:id="31"/>
     </w:p>
     <w:p>
       <w:pPr>
@@ -7927,11 +8169,11 @@
         <w:pStyle w:val="Titre2"/>
         <w:jc w:val="both"/>
       </w:pPr>
-      <w:bookmarkStart w:id="33" w:name="_Toc72394804"/>
+      <w:bookmarkStart w:id="32" w:name="_Toc72394804"/>
       <w:r>
         <w:t>Antidote</w:t>
       </w:r>
-      <w:bookmarkEnd w:id="33"/>
+      <w:bookmarkEnd w:id="32"/>
     </w:p>
     <w:p>
       <w:pPr>
@@ -7967,7 +8209,7 @@
         <w:pStyle w:val="Titre2"/>
         <w:jc w:val="both"/>
       </w:pPr>
-      <w:bookmarkStart w:id="34" w:name="_Toc72394805"/>
+      <w:bookmarkStart w:id="33" w:name="_Toc72394805"/>
       <w:r>
         <w:rPr>
           <w:noProof/>
@@ -8039,14 +8281,20 @@
       <w:r>
         <w:t>Xdebug</w:t>
       </w:r>
-      <w:bookmarkEnd w:id="34"/>
-    </w:p>
-    <w:p>
-      <w:pPr>
-        <w:jc w:val="both"/>
-      </w:pPr>
-      <w:r>
-        <w:t>Xdebug est une extension pour PHP permettant, comme son nom l’indique, de debugger du code PHP. Elle m’a permis d’avancer plus vite sans rester bloqué sur des bugs pendant trop longtemps.</w:t>
+      <w:bookmarkEnd w:id="33"/>
+    </w:p>
+    <w:p>
+      <w:pPr>
+        <w:jc w:val="both"/>
+      </w:pPr>
+      <w:r>
+        <w:t>Xdebug est une extension pour PHP permettant, comme son nom l’indique, de d</w:t>
+      </w:r>
+      <w:r>
+        <w:t>é</w:t>
+      </w:r>
+      <w:r>
+        <w:t>bugger du code PHP. Elle m’a permis d’avancer plus vite sans rester bloqué sur des bugs pendant trop longtemps.</w:t>
       </w:r>
     </w:p>
     <w:p>
@@ -8067,12 +8315,12 @@
         <w:pStyle w:val="Titre1"/>
         <w:jc w:val="both"/>
       </w:pPr>
-      <w:bookmarkStart w:id="35" w:name="_Toc72394806"/>
+      <w:bookmarkStart w:id="34" w:name="_Toc72394806"/>
       <w:r>
         <w:lastRenderedPageBreak/>
         <w:t>Architecture</w:t>
       </w:r>
-      <w:bookmarkEnd w:id="35"/>
+      <w:bookmarkEnd w:id="34"/>
     </w:p>
     <w:bookmarkEnd w:id="27"/>
     <w:p>
@@ -8080,7 +8328,13 @@
         <w:jc w:val="both"/>
       </w:pPr>
       <w:r>
-        <w:t xml:space="preserve">L’architecture de l’application se nomme Modèle Vue Contrôleur (MVC). Elle consiste </w:t>
+        <w:t xml:space="preserve">L’architecture de l’application se nomme Modèle </w:t>
+      </w:r>
+      <w:r>
+        <w:t>Vue</w:t>
+      </w:r>
+      <w:r>
+        <w:t xml:space="preserve"> Contrôleur (MVC). Elle consiste </w:t>
       </w:r>
       <w:r>
         <w:t>à</w:t>
@@ -8169,7 +8423,13 @@
         <w:t xml:space="preserve"> des données reçu par les </w:t>
       </w:r>
       <w:r>
-        <w:t xml:space="preserve">vues (formulaires) et les modèles afin de mettre à jour la vue si nécessaire ou la base de donnée. </w:t>
+        <w:t>vues (formulaires) et les modèles afin de mettre à jour la vue si nécessaire ou la base de donnée</w:t>
+      </w:r>
+      <w:r>
+        <w:t>s</w:t>
+      </w:r>
+      <w:r>
+        <w:t xml:space="preserve">. </w:t>
       </w:r>
     </w:p>
     <w:p>
@@ -8189,6 +8449,9 @@
       </w:r>
       <w:r>
         <w:t>contiennent les données que l’on va manipuler. Ils vont assurer leurs gestions. C’est le modèle qui contient les données de la base</w:t>
+      </w:r>
+      <w:r>
+        <w:t>.</w:t>
       </w:r>
     </w:p>
     <w:p>
@@ -8265,30 +8528,39 @@
         <w:pStyle w:val="Titre1"/>
         <w:jc w:val="both"/>
       </w:pPr>
-      <w:bookmarkStart w:id="36" w:name="_Toc70408048"/>
-      <w:bookmarkStart w:id="37" w:name="_Toc72394807"/>
+      <w:bookmarkStart w:id="35" w:name="_Toc70408048"/>
+      <w:bookmarkStart w:id="36" w:name="_Toc72394807"/>
       <w:r>
         <w:lastRenderedPageBreak/>
         <w:t xml:space="preserve">Analyse </w:t>
       </w:r>
+      <w:bookmarkEnd w:id="35"/>
+      <w:r>
+        <w:t>f</w:t>
+      </w:r>
+      <w:r>
+        <w:t>onctionnelle</w:t>
+      </w:r>
       <w:bookmarkEnd w:id="36"/>
-      <w:r>
-        <w:t>Fonctionnelle</w:t>
+    </w:p>
+    <w:p>
+      <w:pPr>
+        <w:pStyle w:val="Titre2"/>
+        <w:jc w:val="both"/>
+      </w:pPr>
+      <w:bookmarkStart w:id="37" w:name="_Toc70408049"/>
+      <w:bookmarkStart w:id="38" w:name="_Toc72394808"/>
+      <w:r>
+        <w:t>Fonctionnalités intégré</w:t>
+      </w:r>
+      <w:r>
+        <w:t>e</w:t>
+      </w:r>
+      <w:r>
+        <w:t>s</w:t>
       </w:r>
       <w:bookmarkEnd w:id="37"/>
-    </w:p>
-    <w:p>
-      <w:pPr>
-        <w:pStyle w:val="Titre2"/>
-        <w:jc w:val="both"/>
-      </w:pPr>
-      <w:bookmarkStart w:id="38" w:name="_Toc70408049"/>
-      <w:bookmarkStart w:id="39" w:name="_Toc72394808"/>
-      <w:r>
-        <w:t>Fonctionnalités intégrés</w:t>
-      </w:r>
       <w:bookmarkEnd w:id="38"/>
-      <w:bookmarkEnd w:id="39"/>
     </w:p>
     <w:p>
       <w:pPr>
@@ -8403,7 +8675,13 @@
         <w:jc w:val="both"/>
       </w:pPr>
       <w:r>
-        <w:t xml:space="preserve">Après son inscription, l’utilisateur crée </w:t>
+        <w:t>Après son inscription, l’utilisateur cré</w:t>
+      </w:r>
+      <w:r>
+        <w:t>é</w:t>
+      </w:r>
+      <w:r>
+        <w:t xml:space="preserve"> </w:t>
       </w:r>
       <w:r>
         <w:t xml:space="preserve">peut désormais se connecter. Mais il possède le rôle « NotVerified » ce qui le bride dans l’utilisation du site. </w:t>
@@ -8441,15 +8719,21 @@
         <w:jc w:val="both"/>
       </w:pPr>
       <w:r>
-        <w:t>Une fois l’email fournis, il clique sur le bouton valider et son compte sera mis à jour. Il pourra désormais apercevoir que son compte possède à présent le rôle « Customer ».</w:t>
-      </w:r>
-    </w:p>
-    <w:p>
-      <w:pPr>
-        <w:jc w:val="both"/>
-      </w:pPr>
-      <w:r>
-        <w:t>Pour cela, il dispose de 24h au maximum, après son compte pourra être supprimé par les admin et il ne pourra plus le valider.</w:t>
+        <w:t>Une fois l’email fourni, il clique sur le bouton valider et son compte sera mis à jour. Il pourra désormais apercevoir que son compte possède à présent le rôle « Customer ».</w:t>
+      </w:r>
+    </w:p>
+    <w:p>
+      <w:pPr>
+        <w:jc w:val="both"/>
+      </w:pPr>
+      <w:r>
+        <w:t>Pour cela, il dispose de 24h au maximum, après son compte pourra être supprimé par les admin</w:t>
+      </w:r>
+      <w:r>
+        <w:t>s</w:t>
+      </w:r>
+      <w:r>
+        <w:t xml:space="preserve"> et il ne pourra plus le valider.</w:t>
       </w:r>
     </w:p>
     <w:p>
@@ -8564,7 +8848,13 @@
         <w:jc w:val="both"/>
       </w:pPr>
       <w:r>
-        <w:t>Pour le mot de passe, il y a 3 champs dans la page. Un pour vérifier que l’on connaisse bien le mot de passe actuel, deux autre pour mettre le nouveau mot de passe. Si tous les champs sont bien remplis et que le mot de passe actuel est correct, lorsque l’on cliquera sur le bouton « Modifier », le mot de passe sera changé.</w:t>
+        <w:t>Pour le mot de passe, il y a 3 champs dans la page. Un pour vérifier que l’on connaisse bien le mot de passe actuel, deux autre</w:t>
+      </w:r>
+      <w:r>
+        <w:t>s</w:t>
+      </w:r>
+      <w:r>
+        <w:t xml:space="preserve"> pour mettre le nouveau mot de passe. Si tous les champs sont bien remplis et que le mot de passe actuel est correct, lorsque l’on cliquera sur le bouton « Modifier », le mot de passe sera changé.</w:t>
       </w:r>
     </w:p>
     <w:p>
@@ -8575,15 +8865,21 @@
         <w:t xml:space="preserve">Pour la modification de l’email, c’est un peu plus sécurisé. Lorsque l’on modifie le champ de l’email, cela va vérifier si l’email n’est pas déjà pris dans la base. S’il n’est pas déjà utilisé, un mail sera alors envoyé, avec un lien, sur notre email pour confirmer que nous voulons vraiment changer d’email. </w:t>
       </w:r>
       <w:r>
-        <w:t>Lorsque l’on clique sur le lien, on est redirigé sur une page nous demandant notre email actuel suivis de notre nouvel email et une clé de validation.</w:t>
-      </w:r>
-    </w:p>
-    <w:p>
-      <w:pPr>
-        <w:jc w:val="both"/>
-      </w:pPr>
-      <w:r>
-        <w:t xml:space="preserve">Lorsque vous rentrez votre email actuel puis votre nouvel email, cliquez sur modifier et elle sera alors modifier. Vous </w:t>
+        <w:t>Lorsque l’on clique sur le lien, on est redirigé sur une page nous demandant notre email actuel suivi de notre nouvel email et une clé de validation.</w:t>
+      </w:r>
+    </w:p>
+    <w:p>
+      <w:pPr>
+        <w:jc w:val="both"/>
+      </w:pPr>
+      <w:r>
+        <w:t>Lorsque vous rentrez votre email actuel puis votre nouvel email, cliquez sur modifier et elle sera alors modifi</w:t>
+      </w:r>
+      <w:r>
+        <w:t>é</w:t>
+      </w:r>
+      <w:r>
+        <w:t xml:space="preserve">. Vous </w:t>
       </w:r>
       <w:r>
         <w:t>recevrez</w:t>
@@ -8690,15 +8986,27 @@
         <w:t xml:space="preserve"> Grâce à cette liste, il a la possibilité de modifier </w:t>
       </w:r>
       <w:r>
-        <w:t>leurs données. Ceux-ci seront prévenu par mail.</w:t>
-      </w:r>
-    </w:p>
-    <w:p>
-      <w:pPr>
-        <w:jc w:val="both"/>
-      </w:pPr>
-      <w:r>
-        <w:t xml:space="preserve">De plus, il peut aussi supprimer les utilisateurs qui n’ont pas valider </w:t>
+        <w:t>leurs données. Ceux-ci seront prévenu</w:t>
+      </w:r>
+      <w:r>
+        <w:t>s</w:t>
+      </w:r>
+      <w:r>
+        <w:t xml:space="preserve"> par mail.</w:t>
+      </w:r>
+    </w:p>
+    <w:p>
+      <w:pPr>
+        <w:jc w:val="both"/>
+      </w:pPr>
+      <w:r>
+        <w:t>De plus, il peut aussi supprimer les utilisateurs qui n’ont pas valid</w:t>
+      </w:r>
+      <w:r>
+        <w:t>é</w:t>
+      </w:r>
+      <w:r>
+        <w:t xml:space="preserve"> </w:t>
       </w:r>
       <w:r>
         <w:t>leurs emails</w:t>
@@ -8707,18 +9015,36 @@
         <w:t xml:space="preserve"> </w:t>
       </w:r>
       <w:r>
-        <w:t>24h après leurs demande d’inscription.</w:t>
-      </w:r>
-      <w:r>
-        <w:t xml:space="preserve"> Il a aussi la permission de retiré ceux qui n’ont pas de commandes en cours et qui sont inactifs depuis plus d’un an.</w:t>
-      </w:r>
-    </w:p>
-    <w:p>
-      <w:pPr>
-        <w:jc w:val="both"/>
-      </w:pPr>
-      <w:r>
-        <w:t>Pour finir, les admins peuvent créer un nouvel utilisateur. Cet utilisateur sera créé en bypassant les vérifications d’email.</w:t>
+        <w:t>24h après leurs demande</w:t>
+      </w:r>
+      <w:r>
+        <w:t>s</w:t>
+      </w:r>
+      <w:r>
+        <w:t xml:space="preserve"> d’inscription.</w:t>
+      </w:r>
+      <w:r>
+        <w:t xml:space="preserve"> Il a aussi la permission de retir</w:t>
+      </w:r>
+      <w:r>
+        <w:t>er</w:t>
+      </w:r>
+      <w:r>
+        <w:t xml:space="preserve"> ceux qui n’ont pas de commandes en cours et qui sont inactifs depuis plus d’un an.</w:t>
+      </w:r>
+    </w:p>
+    <w:p>
+      <w:pPr>
+        <w:jc w:val="both"/>
+      </w:pPr>
+      <w:r>
+        <w:t xml:space="preserve">Pour finir, les admins peuvent créer un nouvel utilisateur. Cet utilisateur sera créé en </w:t>
+      </w:r>
+      <w:r>
+        <w:t>by</w:t>
+      </w:r>
+      <w:r>
+        <w:t>passant les vérifications d’email.</w:t>
       </w:r>
     </w:p>
     <w:p>
@@ -8735,7 +9061,13 @@
         <w:jc w:val="both"/>
       </w:pPr>
       <w:r>
-        <w:t xml:space="preserve">Il est aussi possible, via un compte admin de voir les logs du site. Les logs sont enregistrés dans la base de données lorsqu’un utilisateur essaie de se connecter 3x de suites ou plus avec le même email et qu’il échoue à chaque fois. </w:t>
+        <w:t>Il est aussi possible, via un compte admin de voir les logs du site. Les logs sont enregistrés dans la base de données lorsqu’un utilisateur essaie de se connecter 3</w:t>
+      </w:r>
+      <w:r>
+        <w:t xml:space="preserve"> fois</w:t>
+      </w:r>
+      <w:r>
+        <w:t xml:space="preserve"> de suite ou plus avec le même email et qu’il échoue à chaque fois. </w:t>
       </w:r>
     </w:p>
     <w:p>
@@ -8873,7 +9205,7 @@
         <w:pStyle w:val="Titre2"/>
         <w:jc w:val="both"/>
       </w:pPr>
-      <w:bookmarkStart w:id="40" w:name="_Toc72394809"/>
+      <w:bookmarkStart w:id="39" w:name="_Toc72394809"/>
       <w:r>
         <w:rPr>
           <w:noProof/>
@@ -8951,7 +9283,7 @@
       <w:r>
         <w:t>Structure</w:t>
       </w:r>
-      <w:bookmarkEnd w:id="40"/>
+      <w:bookmarkEnd w:id="39"/>
     </w:p>
     <w:p>
       <w:pPr>
@@ -8970,8 +9302,25 @@
         </w:numPr>
         <w:jc w:val="both"/>
       </w:pPr>
-      <w:r>
-        <w:t>annexes/ : ce dossier contient uniquement les documents tel que la documentations les plannings etc. Aucun lien avec le code.</w:t>
+      <w:proofErr w:type="gramStart"/>
+      <w:r>
+        <w:t>annexes</w:t>
+      </w:r>
+      <w:proofErr w:type="gramEnd"/>
+      <w:r>
+        <w:t>/ : ce dossier contient uniquement les documents tel</w:t>
+      </w:r>
+      <w:r>
+        <w:t>s</w:t>
+      </w:r>
+      <w:r>
+        <w:t xml:space="preserve"> que la documentation les plannings</w:t>
+      </w:r>
+      <w:r>
+        <w:t>,</w:t>
+      </w:r>
+      <w:r>
+        <w:t xml:space="preserve"> etc. Aucun lien avec le code.</w:t>
       </w:r>
     </w:p>
     <w:p>
@@ -8983,14 +9332,25 @@
         </w:numPr>
         <w:jc w:val="both"/>
       </w:pPr>
-      <w:r>
-        <w:t xml:space="preserve">commons/ : </w:t>
+      <w:proofErr w:type="gramStart"/>
+      <w:r>
+        <w:t>commons</w:t>
+      </w:r>
+      <w:proofErr w:type="gramEnd"/>
+      <w:r>
+        <w:t xml:space="preserve">/ : </w:t>
       </w:r>
       <w:r>
         <w:t xml:space="preserve">L’use case de base du </w:t>
       </w:r>
       <w:r>
-        <w:t>programme. Ce dossier était fourni avec l’énoncé et uniquement la classe Session a été modifié.</w:t>
+        <w:t>programme. Ce dossier était fourni avec l’énoncé et uniquement la classe Session a été modifié</w:t>
+      </w:r>
+      <w:r>
+        <w:t>e</w:t>
+      </w:r>
+      <w:r>
+        <w:t>.</w:t>
       </w:r>
       <w:r>
         <w:t xml:space="preserve"> </w:t>
@@ -9011,8 +9371,13 @@
         </w:numPr>
         <w:jc w:val="both"/>
       </w:pPr>
-      <w:r>
-        <w:t>commons/</w:t>
+      <w:proofErr w:type="gramStart"/>
+      <w:r>
+        <w:t>commons</w:t>
+      </w:r>
+      <w:proofErr w:type="gramEnd"/>
+      <w:r>
+        <w:t>/</w:t>
       </w:r>
       <w:r>
         <w:t>controller</w:t>
@@ -9036,11 +9401,19 @@
         </w:numPr>
         <w:jc w:val="both"/>
       </w:pPr>
-      <w:r>
-        <w:t xml:space="preserve">commons/model : </w:t>
-      </w:r>
-      <w:r>
-        <w:t>Possède</w:t>
+      <w:proofErr w:type="gramStart"/>
+      <w:r>
+        <w:t>commons</w:t>
+      </w:r>
+      <w:proofErr w:type="gramEnd"/>
+      <w:r>
+        <w:t xml:space="preserve">/model : </w:t>
+      </w:r>
+      <w:r>
+        <w:t>p</w:t>
+      </w:r>
+      <w:r>
+        <w:t>ossède</w:t>
       </w:r>
       <w:r>
         <w:t xml:space="preserve"> les modèles FlashMessages, Menu, Session, DbConnection. Ils seront utiles pour tout le projet.</w:t>
@@ -9055,11 +9428,25 @@
         </w:numPr>
         <w:jc w:val="both"/>
       </w:pPr>
-      <w:r>
-        <w:t xml:space="preserve">commons/views : </w:t>
-      </w:r>
-      <w:r>
-        <w:t>Contient les vues pouvant être appelées à tout moment afin d’afficher une erreur ou des flashMessages etc…</w:t>
+      <w:proofErr w:type="gramStart"/>
+      <w:r>
+        <w:t>commons</w:t>
+      </w:r>
+      <w:proofErr w:type="gramEnd"/>
+      <w:r>
+        <w:t xml:space="preserve">/views : </w:t>
+      </w:r>
+      <w:r>
+        <w:t>c</w:t>
+      </w:r>
+      <w:r>
+        <w:t>ontient les vues pouvant être appelées à tout moment afin d’afficher une erreur ou des flashMessages</w:t>
+      </w:r>
+      <w:r>
+        <w:t>,</w:t>
+      </w:r>
+      <w:r>
+        <w:t xml:space="preserve"> etc…</w:t>
       </w:r>
     </w:p>
     <w:p>
@@ -9071,8 +9458,13 @@
         </w:numPr>
         <w:jc w:val="both"/>
       </w:pPr>
-      <w:r>
-        <w:t>css/ : toute la css du projet</w:t>
+      <w:proofErr w:type="gramStart"/>
+      <w:r>
+        <w:t>css</w:t>
+      </w:r>
+      <w:proofErr w:type="gramEnd"/>
+      <w:r>
+        <w:t>/ : toute la css du projet</w:t>
       </w:r>
     </w:p>
     <w:p>
@@ -9084,8 +9476,16 @@
         </w:numPr>
         <w:jc w:val="both"/>
       </w:pPr>
-      <w:r>
-        <w:t>db/ : contient une exportation de la base de donnée</w:t>
+      <w:proofErr w:type="gramStart"/>
+      <w:r>
+        <w:t>db</w:t>
+      </w:r>
+      <w:proofErr w:type="gramEnd"/>
+      <w:r>
+        <w:t>/ : contient une exportation de la base de donnée</w:t>
+      </w:r>
+      <w:r>
+        <w:t>s</w:t>
       </w:r>
     </w:p>
     <w:p>
@@ -9097,8 +9497,13 @@
         </w:numPr>
         <w:jc w:val="both"/>
       </w:pPr>
-      <w:r>
-        <w:t>images/ : possède les images du site</w:t>
+      <w:proofErr w:type="gramStart"/>
+      <w:r>
+        <w:t>images</w:t>
+      </w:r>
+      <w:proofErr w:type="gramEnd"/>
+      <w:r>
+        <w:t>/ : possède les images du site</w:t>
       </w:r>
     </w:p>
     <w:p>
@@ -9110,8 +9515,15 @@
         </w:numPr>
         <w:jc w:val="both"/>
       </w:pPr>
-      <w:r>
-        <w:t xml:space="preserve">js/ : tous les scripts </w:t>
+      <w:proofErr w:type="spellStart"/>
+      <w:proofErr w:type="gramStart"/>
+      <w:r>
+        <w:t>js</w:t>
+      </w:r>
+      <w:proofErr w:type="spellEnd"/>
+      <w:proofErr w:type="gramEnd"/>
+      <w:r>
+        <w:t xml:space="preserve">/ : tous les scripts </w:t>
       </w:r>
       <w:r>
         <w:t>JavaScript</w:t>
@@ -9129,8 +9541,31 @@
         </w:numPr>
         <w:jc w:val="both"/>
       </w:pPr>
-      <w:r>
-        <w:t>uc/ : Tous les cas d’utilisation de la méthode MVC se trouve dans de dossier. A chaque fois qu’une nouvelle table de la base de données est utilisé dans le code, on créer un nouveau cas d’utilisation à l’intérieur.</w:t>
+      <w:proofErr w:type="gramStart"/>
+      <w:r>
+        <w:t>uc</w:t>
+      </w:r>
+      <w:proofErr w:type="gramEnd"/>
+      <w:r>
+        <w:t>/ : Tous les cas d’utilisation de la méthode MVC se trouve</w:t>
+      </w:r>
+      <w:r>
+        <w:t>nt</w:t>
+      </w:r>
+      <w:r>
+        <w:t xml:space="preserve"> dans de dossier. </w:t>
+      </w:r>
+      <w:r>
+        <w:t>À</w:t>
+      </w:r>
+      <w:r>
+        <w:t xml:space="preserve"> chaque fois qu’une nouvelle table de la base de données est utilisé</w:t>
+      </w:r>
+      <w:r>
+        <w:t>e</w:t>
+      </w:r>
+      <w:r>
+        <w:t xml:space="preserve"> dans le code, on créer un nouveau cas d’utilisation à l’intérieur.</w:t>
       </w:r>
       <w:r>
         <w:t xml:space="preserve"> </w:t>
@@ -9148,8 +9583,13 @@
         </w:numPr>
         <w:jc w:val="both"/>
       </w:pPr>
-      <w:r>
-        <w:t>uc/*</w:t>
+      <w:proofErr w:type="gramStart"/>
+      <w:r>
+        <w:t>uc</w:t>
+      </w:r>
+      <w:proofErr w:type="gramEnd"/>
+      <w:r>
+        <w:t>/*</w:t>
       </w:r>
       <w:r>
         <w:t>/</w:t>
@@ -9158,7 +9598,13 @@
         <w:t> :</w:t>
       </w:r>
       <w:r>
-        <w:t xml:space="preserve"> Pour chaque cas d’utilisation, on retrouve une architecture MVC ainsi qu’un register.php . Le register est indispensable car il permet d’enregistrer l’use case à l’index du site.</w:t>
+        <w:t xml:space="preserve"> Pour chaque cas d’utilisation, on retrouve une architecture MVC ainsi qu’un register.php . Le register est indispensable</w:t>
+      </w:r>
+      <w:r>
+        <w:t>,</w:t>
+      </w:r>
+      <w:r>
+        <w:t xml:space="preserve"> car il permet d’enregistrer l’use case à l’index du site.</w:t>
       </w:r>
       <w:r>
         <w:t xml:space="preserve"> Et de gérer les droits de chaque Routes.</w:t>
@@ -9173,8 +9619,25 @@
         </w:numPr>
         <w:jc w:val="both"/>
       </w:pPr>
-      <w:r>
-        <w:t>uc/*/controllers : Le sous dossier controller contient tous les contrôleurs utiles pour manipuler les données de la base</w:t>
+      <w:proofErr w:type="gramStart"/>
+      <w:r>
+        <w:t>uc</w:t>
+      </w:r>
+      <w:proofErr w:type="gramEnd"/>
+      <w:r>
+        <w:t xml:space="preserve">/*/controllers : </w:t>
+      </w:r>
+      <w:r>
+        <w:t>l</w:t>
+      </w:r>
+      <w:r>
+        <w:t>e sous dossier controller</w:t>
+      </w:r>
+      <w:r>
+        <w:t>s</w:t>
+      </w:r>
+      <w:r>
+        <w:t xml:space="preserve"> contient tous les contrôleurs utiles pour manipuler les données de la base</w:t>
       </w:r>
     </w:p>
     <w:p>
@@ -9186,8 +9649,13 @@
         </w:numPr>
         <w:jc w:val="both"/>
       </w:pPr>
-      <w:r>
-        <w:t xml:space="preserve">uc/*/model </w:t>
+      <w:proofErr w:type="gramStart"/>
+      <w:r>
+        <w:t>uc</w:t>
+      </w:r>
+      <w:proofErr w:type="gramEnd"/>
+      <w:r>
+        <w:t xml:space="preserve">/*/model </w:t>
       </w:r>
       <w:r>
         <w:t xml:space="preserve">: </w:t>
@@ -9196,7 +9664,13 @@
         <w:t>Les modèles de chaque cas se trouvent dans le dossier modèle. Ils serviront à stocker les données ainsi qu’à les récupérer de la base et faire des manipulations dessus.</w:t>
       </w:r>
       <w:r>
-        <w:t xml:space="preserve"> Les models ont un fonctionnement hybride. Ils stockent les valeurs de la base grâces à des instances, mais peuvent aussi exécuter des opérations grâce à des fonctions statiques</w:t>
+        <w:t xml:space="preserve"> Les mod</w:t>
+      </w:r>
+      <w:r>
+        <w:t>èle</w:t>
+      </w:r>
+      <w:r>
+        <w:t>s ont un fonctionnement hybride. Ils stockent les valeurs de la base grâces à des instances, mais peuvent aussi exécuter des opérations grâce à des fonctions statiques</w:t>
       </w:r>
     </w:p>
     <w:p>
@@ -9208,9 +9682,14 @@
         </w:numPr>
         <w:jc w:val="both"/>
       </w:pPr>
+      <w:proofErr w:type="gramStart"/>
       <w:r>
         <w:lastRenderedPageBreak/>
-        <w:t>uc/*/views : Toutes les vues de chaque use cases se trouvent dans ce dossier. Elles seront appelées afin d’afficher les données traitées.</w:t>
+        <w:t>uc</w:t>
+      </w:r>
+      <w:proofErr w:type="gramEnd"/>
+      <w:r>
+        <w:t>/*/views : Toutes les vues de chaque use cases se trouvent dans ce dossier. Elles seront appelées afin d’afficher les données traitées.</w:t>
       </w:r>
     </w:p>
     <w:p>
@@ -9232,13 +9711,27 @@
         <w:jc w:val="both"/>
       </w:pPr>
       <w:r>
-        <w:t xml:space="preserve">Tous les .htaccess ont uniquement « deny from all » comme contenu. Cela servira à bloquer tout personne essayant de se balader dans les données à l’aide de l’url ou autre. Uniquement </w:t>
-      </w:r>
+        <w:t>Tous les .htaccess ont uniquement « deny from all » comme contenu. Cela servira à bloquer tout</w:t>
+      </w:r>
+      <w:r>
+        <w:t>e</w:t>
+      </w:r>
+      <w:r>
+        <w:t xml:space="preserve"> personne essayant de se balader dans les données à l’aide de l’</w:t>
+      </w:r>
+      <w:r>
+        <w:t>URL</w:t>
+      </w:r>
+      <w:r>
+        <w:t xml:space="preserve"> ou autre. Uniquement </w:t>
+      </w:r>
+      <w:proofErr w:type="gramStart"/>
       <w:r>
         <w:t>l’index.php</w:t>
       </w:r>
-      <w:r>
-        <w:t xml:space="preserve"> peut être appelés et il inclura les fichiers selon les requêtes.</w:t>
+      <w:proofErr w:type="gramEnd"/>
+      <w:r>
+        <w:t xml:space="preserve"> peut être appelé et il inclura les fichiers selon les requêtes.</w:t>
       </w:r>
     </w:p>
     <w:p>
@@ -9252,11 +9745,11 @@
         <w:pStyle w:val="Titre2"/>
         <w:jc w:val="both"/>
       </w:pPr>
-      <w:bookmarkStart w:id="41" w:name="_Toc72394810"/>
+      <w:bookmarkStart w:id="40" w:name="_Toc72394810"/>
       <w:r>
         <w:t>Les uses cases</w:t>
       </w:r>
-      <w:bookmarkEnd w:id="41"/>
+      <w:bookmarkEnd w:id="40"/>
     </w:p>
     <w:p>
       <w:pPr>
@@ -9271,7 +9764,7 @@
         <w:jc w:val="both"/>
       </w:pPr>
       <w:r>
-        <w:t>Personnellement, j’ai utilisé 3 uses cases différents.</w:t>
+        <w:t>Personnellement, j’ai utilisé 3 use cases différents.</w:t>
       </w:r>
     </w:p>
     <w:p>
@@ -9318,7 +9811,13 @@
         <w:jc w:val="both"/>
       </w:pPr>
       <w:r>
-        <w:t>Chaque cas est constitué de 3 sous dossiers constituant l’architecture MVC ainsi que d’un fichier register.php.</w:t>
+        <w:t>Chaque cas est constitué de 3 sous</w:t>
+      </w:r>
+      <w:r>
+        <w:t>-</w:t>
+      </w:r>
+      <w:r>
+        <w:t>dossiers constituant l’architecture MVC ainsi que d’un fichier register.php.</w:t>
       </w:r>
     </w:p>
     <w:p>
@@ -9334,12 +9833,12 @@
         <w:pStyle w:val="Titre3"/>
         <w:jc w:val="both"/>
       </w:pPr>
-      <w:bookmarkStart w:id="42" w:name="_Toc72394811"/>
+      <w:bookmarkStart w:id="41" w:name="_Toc72394811"/>
       <w:r>
         <w:lastRenderedPageBreak/>
         <w:t>Users</w:t>
       </w:r>
-      <w:bookmarkEnd w:id="42"/>
+      <w:bookmarkEnd w:id="41"/>
     </w:p>
     <w:p>
       <w:pPr>
@@ -9378,6 +9877,9 @@
         <w:t xml:space="preserve"> m’a été fourni</w:t>
       </w:r>
       <w:r>
+        <w:t>e</w:t>
+      </w:r>
+      <w:r>
         <w:t xml:space="preserve">. Cette classe </w:t>
       </w:r>
       <w:r>
@@ -9389,7 +9891,34 @@
         <w:jc w:val="both"/>
       </w:pPr>
       <w:r>
-        <w:t>Etant donné que la table « users » a dû être modifier afin de pouvoir réaliser mes taches, j’ai aussi dû rajouter les champs supplémentaires dans cette classe ainsi que ses getter setter.</w:t>
+        <w:t>É</w:t>
+      </w:r>
+      <w:r>
+        <w:t>tant donné que la table « users » a dû être modifi</w:t>
+      </w:r>
+      <w:r>
+        <w:t>ée</w:t>
+      </w:r>
+      <w:r>
+        <w:t xml:space="preserve"> afin de pouvoir réaliser mes t</w:t>
+      </w:r>
+      <w:r>
+        <w:t>â</w:t>
+      </w:r>
+      <w:r>
+        <w:t>ches, j’ai aussi dû rajouter les champs supplémentaires dans cette classe ainsi que ses getter</w:t>
+      </w:r>
+      <w:r>
+        <w:t>s</w:t>
+      </w:r>
+      <w:r>
+        <w:t xml:space="preserve"> setter</w:t>
+      </w:r>
+      <w:r>
+        <w:t>s</w:t>
+      </w:r>
+      <w:r>
+        <w:t>.</w:t>
       </w:r>
     </w:p>
     <w:p>
@@ -9405,8 +9934,13 @@
         <w:pStyle w:val="Titre5"/>
         <w:jc w:val="both"/>
       </w:pPr>
-      <w:r>
-        <w:t xml:space="preserve">verifyRecoverTokenEmail </w:t>
+      <w:proofErr w:type="gramStart"/>
+      <w:r>
+        <w:t>verifyRecoverTokenEmail</w:t>
+      </w:r>
+      <w:proofErr w:type="gramEnd"/>
+      <w:r>
+        <w:t xml:space="preserve"> </w:t>
       </w:r>
     </w:p>
     <w:p>
@@ -9460,7 +9994,13 @@
         <w:jc w:val="both"/>
       </w:pPr>
       <w:r>
-        <w:t xml:space="preserve">Cette fonction est utilisée afin de sécurisé la récupération de mot de passe. En effet, elle oblige l’utilisateur à avoir un token et de connaitre son email afin d’éviter à un hacker de faire une demande de vérification de mot de passe sans avoir accès à l’email. En effet elle va vérifier dans la base de données </w:t>
+        <w:t>Cette fonction est utilisée afin de sécuris</w:t>
+      </w:r>
+      <w:r>
+        <w:t>er</w:t>
+      </w:r>
+      <w:r>
+        <w:t xml:space="preserve"> la récupération de mot de passe. En effet, elle oblige l’utilisateur à avoir un token et de connaitre son email afin d’éviter à un hacker de faire une demande de vérification de mot de passe sans avoir accès à l’email. En effet elle va vérifier dans la base de données </w:t>
       </w:r>
       <w:r>
         <w:t>si l’email entré possède bien le token entré par l’utilisateur (le token est mis automatiquement si on a accès au lien depuis son email).</w:t>
@@ -9471,10 +10011,12 @@
         <w:pStyle w:val="Titre5"/>
         <w:jc w:val="both"/>
       </w:pPr>
+      <w:proofErr w:type="gramStart"/>
       <w:r>
         <w:lastRenderedPageBreak/>
         <w:t>askRecover</w:t>
       </w:r>
+      <w:proofErr w:type="gramEnd"/>
       <w:r>
         <w:t xml:space="preserve"> </w:t>
       </w:r>
@@ -9530,7 +10072,13 @@
         <w:jc w:val="both"/>
       </w:pPr>
       <w:r>
-        <w:t>AskRecover est la méthode obligatoire afin de pouvoir utiliser celle présenté juste avant. Elle permet justement d’ajouter dans la base le token de vérification ainsi que la date de limite.</w:t>
+        <w:t>AskRecover est la méthode obligatoire afin de pouvoir utiliser celle présenté</w:t>
+      </w:r>
+      <w:r>
+        <w:t>e</w:t>
+      </w:r>
+      <w:r>
+        <w:t xml:space="preserve"> juste avant. Elle permet justement d’ajouter dans la base le token de vérification ainsi que la date de limite.</w:t>
       </w:r>
     </w:p>
     <w:p>
@@ -9673,7 +10221,13 @@
         <w:jc w:val="both"/>
       </w:pPr>
       <w:r>
-        <w:t xml:space="preserve">Celui la demande légèrement plus d’attention. Il sert à supprimer un utilisateur avec un id </w:t>
+        <w:t>Celui</w:t>
+      </w:r>
+      <w:r>
+        <w:t>-là</w:t>
+      </w:r>
+      <w:r>
+        <w:t xml:space="preserve"> demande légèrement plus d’attention. Il sert à supprimer un utilisateur avec un id </w:t>
       </w:r>
       <w:r>
         <w:t>donné. La</w:t>
@@ -9817,7 +10371,16 @@
         </w:rPr>
       </w:pPr>
       <w:r>
-        <w:t>Etant donné que l’on parle de la modification d’un utilisateur, la sécurité est plus importante ici que dans tous les autres. C’est pourquoi dès que je rentre dans le contrôleur je stock l’utilisateur concerné dans la session afin d’éviter toute manipulation frauduleuse.</w:t>
+        <w:t>É</w:t>
+      </w:r>
+      <w:r>
+        <w:t>tant donné que l’on parle de la modification d’un utilisateur, la sécurité est plus importante ici que dans tous les autres. C’est pourquoi dès que je rentre dans le contrôleur je stock</w:t>
+      </w:r>
+      <w:r>
+        <w:t>e</w:t>
+      </w:r>
+      <w:r>
+        <w:t xml:space="preserve"> l’utilisateur concerné dans la session afin d’éviter toute manipulation frauduleuse.</w:t>
       </w:r>
       <w:r>
         <w:rPr>
@@ -9992,7 +10555,7 @@
         </w:drawing>
       </w:r>
       <w:r>
-        <w:t>Il effectue la connexion de l’utilisateur et enregistre dans les logs au bout de 3 essaies manqués.</w:t>
+        <w:t>Il effectue la connexion de l’utilisateur et enregistre dans les logs au bout de 3 essais manqués.</w:t>
       </w:r>
       <w:r>
         <w:t xml:space="preserve"> </w:t>
@@ -10003,7 +10566,13 @@
         <w:jc w:val="both"/>
       </w:pPr>
       <w:r>
-        <w:t>Pour cela, je m’aide de la session afin de sauvegarder le nombre d’essais même après un rafraîchissement.</w:t>
+        <w:t xml:space="preserve">Pour cela, je m’aide de la session afin de sauvegarder le nombre d’essais même après un </w:t>
+      </w:r>
+      <w:r>
+        <w:t>rafraichissement</w:t>
+      </w:r>
+      <w:r>
+        <w:t>.</w:t>
       </w:r>
     </w:p>
     <w:p>
@@ -10020,7 +10589,13 @@
         <w:jc w:val="both"/>
       </w:pPr>
       <w:r>
-        <w:t xml:space="preserve">Dans cette partie, on s’occupe de la modification de l’email. Pour cela, la sécurité doit être maximale car si l’on perd l’accès à l’email du compte, on perd tous les moyens de récupération du mot de passe et de connexion. </w:t>
+        <w:t>Dans cette partie, on s’occupe de la modification de l’email. Pour cela, la sécurité doit être maximale</w:t>
+      </w:r>
+      <w:r>
+        <w:t>,</w:t>
+      </w:r>
+      <w:r>
+        <w:t xml:space="preserve"> car si l’on perd l’accès à l’email du compte, on perd tous les moyens de récupération du mot de passe et de connexion. </w:t>
       </w:r>
     </w:p>
     <w:p>
@@ -10101,17 +10676,19 @@
         <w:pStyle w:val="Titre5"/>
         <w:jc w:val="both"/>
       </w:pPr>
+      <w:proofErr w:type="spellStart"/>
       <w:r>
         <w:lastRenderedPageBreak/>
         <w:t>profil.php</w:t>
       </w:r>
-    </w:p>
-    <w:p>
-      <w:pPr>
-        <w:jc w:val="both"/>
-      </w:pPr>
-      <w:r>
-        <w:t>Ce fichier permet la modification du profil si l’utilisateur est vérifié et pas bannis.</w:t>
+      <w:proofErr w:type="spellEnd"/>
+    </w:p>
+    <w:p>
+      <w:pPr>
+        <w:jc w:val="both"/>
+      </w:pPr>
+      <w:r>
+        <w:t>Ce fichier permet la modification du profil si l’utilisateur est vérifié et pas banni.</w:t>
       </w:r>
     </w:p>
     <w:p>
@@ -10119,9 +10696,11 @@
         <w:pStyle w:val="Titre5"/>
         <w:jc w:val="both"/>
       </w:pPr>
+      <w:proofErr w:type="spellStart"/>
       <w:r>
         <w:t>recoverPassword.php</w:t>
       </w:r>
+      <w:proofErr w:type="spellEnd"/>
     </w:p>
     <w:p>
       <w:pPr>
@@ -10159,9 +10738,11 @@
         <w:pStyle w:val="Titre5"/>
         <w:jc w:val="both"/>
       </w:pPr>
+      <w:proofErr w:type="spellStart"/>
       <w:r>
         <w:t>showUsers.php</w:t>
       </w:r>
+      <w:proofErr w:type="spellEnd"/>
     </w:p>
     <w:p>
       <w:pPr>
@@ -10223,7 +10804,13 @@
         </w:drawing>
       </w:r>
       <w:r>
-        <w:t>L’affichage des utilisateurs est légèrement différent d’un affichage normal car j’ai fait une pagination ainsi qu’une recherche.</w:t>
+        <w:t>L’affichage des utilisateurs est légèrement différent d’un affichage normal</w:t>
+      </w:r>
+      <w:r>
+        <w:t>,</w:t>
+      </w:r>
+      <w:r>
+        <w:t xml:space="preserve"> car j’ai fait une pagination ainsi qu’une recherche.</w:t>
       </w:r>
     </w:p>
     <w:p>
@@ -10248,9 +10835,11 @@
         <w:pStyle w:val="Titre5"/>
         <w:jc w:val="both"/>
       </w:pPr>
+      <w:proofErr w:type="spellStart"/>
       <w:r>
         <w:t>verify.php</w:t>
       </w:r>
+      <w:proofErr w:type="spellEnd"/>
     </w:p>
     <w:p>
       <w:pPr>
@@ -10279,12 +10868,14 @@
         <w:pStyle w:val="Titre5"/>
         <w:jc w:val="both"/>
       </w:pPr>
+      <w:proofErr w:type="spellStart"/>
       <w:r>
         <w:t>a</w:t>
       </w:r>
       <w:r>
         <w:t>dduserform.php</w:t>
       </w:r>
+      <w:proofErr w:type="spellEnd"/>
     </w:p>
     <w:p>
       <w:pPr>
@@ -10299,12 +10890,14 @@
         <w:pStyle w:val="Titre5"/>
         <w:jc w:val="both"/>
       </w:pPr>
+      <w:proofErr w:type="spellStart"/>
       <w:r>
         <w:t>a</w:t>
       </w:r>
       <w:r>
         <w:t>skRecoverPassword.php</w:t>
       </w:r>
+      <w:proofErr w:type="spellEnd"/>
     </w:p>
     <w:p>
       <w:pPr>
@@ -10319,12 +10912,14 @@
         <w:pStyle w:val="Titre5"/>
         <w:jc w:val="both"/>
       </w:pPr>
+      <w:proofErr w:type="spellStart"/>
       <w:r>
         <w:t>l</w:t>
       </w:r>
       <w:r>
         <w:t>oginform.php</w:t>
       </w:r>
+      <w:proofErr w:type="spellEnd"/>
     </w:p>
     <w:p>
       <w:pPr>
@@ -10356,9 +10951,11 @@
         <w:pStyle w:val="Titre5"/>
         <w:jc w:val="both"/>
       </w:pPr>
+      <w:proofErr w:type="spellStart"/>
       <w:r>
         <w:t>modifyPassword.php</w:t>
       </w:r>
+      <w:proofErr w:type="spellEnd"/>
     </w:p>
     <w:p>
       <w:pPr>
@@ -10373,12 +10970,14 @@
         <w:pStyle w:val="Titre5"/>
         <w:jc w:val="both"/>
       </w:pPr>
+      <w:proofErr w:type="spellStart"/>
       <w:r>
         <w:t>p</w:t>
       </w:r>
       <w:r>
         <w:t>rofil.php</w:t>
       </w:r>
+      <w:proofErr w:type="spellEnd"/>
     </w:p>
     <w:p>
       <w:pPr>
@@ -10398,6 +10997,7 @@
         <w:pStyle w:val="Titre5"/>
         <w:jc w:val="both"/>
       </w:pPr>
+      <w:proofErr w:type="spellStart"/>
       <w:r>
         <w:lastRenderedPageBreak/>
         <w:t>r</w:t>
@@ -10405,6 +11005,7 @@
       <w:r>
         <w:t>egisterform.php</w:t>
       </w:r>
+      <w:proofErr w:type="spellEnd"/>
     </w:p>
     <w:p>
       <w:pPr>
@@ -10419,12 +11020,14 @@
         <w:pStyle w:val="Titre5"/>
         <w:jc w:val="both"/>
       </w:pPr>
+      <w:proofErr w:type="spellStart"/>
       <w:r>
         <w:t>u</w:t>
       </w:r>
       <w:r>
         <w:t>pdateuserform.php</w:t>
       </w:r>
+      <w:proofErr w:type="spellEnd"/>
     </w:p>
     <w:p>
       <w:pPr>
@@ -10439,12 +11042,14 @@
         <w:pStyle w:val="Titre5"/>
         <w:jc w:val="both"/>
       </w:pPr>
+      <w:proofErr w:type="spellStart"/>
       <w:r>
         <w:t>u</w:t>
       </w:r>
       <w:r>
         <w:t>sertable.php</w:t>
       </w:r>
+      <w:proofErr w:type="spellEnd"/>
     </w:p>
     <w:p>
       <w:pPr>
@@ -10459,12 +11064,14 @@
         <w:pStyle w:val="Titre5"/>
         <w:jc w:val="both"/>
       </w:pPr>
+      <w:proofErr w:type="spellStart"/>
       <w:r>
         <w:t>v</w:t>
       </w:r>
       <w:r>
         <w:t>erifyform.php</w:t>
       </w:r>
+      <w:proofErr w:type="spellEnd"/>
     </w:p>
     <w:p>
       <w:pPr>
@@ -10484,11 +11091,11 @@
         <w:pStyle w:val="Titre3"/>
         <w:jc w:val="both"/>
       </w:pPr>
-      <w:bookmarkStart w:id="43" w:name="_Toc72394812"/>
+      <w:bookmarkStart w:id="42" w:name="_Toc72394812"/>
       <w:r>
         <w:t>Category</w:t>
       </w:r>
-      <w:bookmarkEnd w:id="43"/>
+      <w:bookmarkEnd w:id="42"/>
     </w:p>
     <w:p>
       <w:pPr>
@@ -10530,6 +11137,9 @@
         <w:t xml:space="preserve"> intéressante</w:t>
       </w:r>
       <w:r>
+        <w:t>s</w:t>
+      </w:r>
+      <w:r>
         <w:t>.</w:t>
       </w:r>
     </w:p>
@@ -10538,9 +11148,11 @@
         <w:pStyle w:val="Titre5"/>
         <w:jc w:val="both"/>
       </w:pPr>
+      <w:proofErr w:type="gramStart"/>
       <w:r>
         <w:t>buildArrayWithChild</w:t>
       </w:r>
+      <w:proofErr w:type="gramEnd"/>
     </w:p>
     <w:p>
       <w:pPr>
@@ -10608,7 +11220,13 @@
         </w:drawing>
       </w:r>
       <w:r>
-        <w:t>Cette fonction est essentielle dans l’affichage de l’arborescence des catégories. Cela été un point bloquant car il me fallait trouver une logique afin de créer un tableau qui contenait les parents avec ses enfants comme sous tableau.</w:t>
+        <w:t>Cette fonction est essentielle dans l’affichage de l’arborescence des catégories. Cela été un point bloquant</w:t>
+      </w:r>
+      <w:r>
+        <w:t>,</w:t>
+      </w:r>
+      <w:r>
+        <w:t xml:space="preserve"> car il me fallait trouver une logique afin de créer un tableau qui contenait les parents avec ses enfants comme sous tableau.</w:t>
       </w:r>
     </w:p>
     <w:p>
@@ -10625,15 +11243,21 @@
         <w:jc w:val="both"/>
       </w:pPr>
       <w:r>
-        <w:t>Je les parcours toutes une fois et je les mets dans un tableau vide avec comme clé les identifiant leurs id.</w:t>
-      </w:r>
-    </w:p>
-    <w:p>
-      <w:pPr>
-        <w:jc w:val="both"/>
-      </w:pPr>
-      <w:r>
-        <w:t xml:space="preserve">Je parcours alors ce nouveaux tableau. Je vérifie pour chaque catégorie si l’id de son parent n’est pas </w:t>
+        <w:t>Je les parcours toutes une fois et je les mets dans un tableau vide avec comme clé les identifiant</w:t>
+      </w:r>
+      <w:r>
+        <w:t>s</w:t>
+      </w:r>
+      <w:r>
+        <w:t xml:space="preserve"> leurs id.</w:t>
+      </w:r>
+    </w:p>
+    <w:p>
+      <w:pPr>
+        <w:jc w:val="both"/>
+      </w:pPr>
+      <w:r>
+        <w:t xml:space="preserve">Je parcours alors ce nouveau tableau. Je vérifie pour chaque catégorie si l’id de son parent n’est pas </w:t>
       </w:r>
       <w:r>
         <w:t>nulle</w:t>
@@ -10642,7 +11266,15 @@
         <w:t xml:space="preserve"> (s’il n’est pas dans la première ligne de l’arborescence)</w:t>
       </w:r>
       <w:r>
-        <w:t>. Si cela n’est pas le cas, j’ajoute dans le tableau « children » de son parent la catégorie enfant.</w:t>
+        <w:t>. Si cela n’est pas le cas, j’ajoute dans le tableau « </w:t>
+      </w:r>
+      <w:proofErr w:type="spellStart"/>
+      <w:r>
+        <w:t>children</w:t>
+      </w:r>
+      <w:proofErr w:type="spellEnd"/>
+      <w:r>
+        <w:t> » de son parent la catégorie enfant.</w:t>
       </w:r>
     </w:p>
     <w:p>
@@ -10670,9 +11302,11 @@
           <w:szCs w:val="32"/>
         </w:rPr>
       </w:pPr>
+      <w:proofErr w:type="gramStart"/>
       <w:r>
         <w:t>hasChild</w:t>
       </w:r>
+      <w:proofErr w:type="gramEnd"/>
     </w:p>
     <w:p>
       <w:pPr>
@@ -10734,7 +11368,13 @@
         </w:drawing>
       </w:r>
       <w:r>
-        <w:t>Voici une méthode simple mais que je trouve pratique. Elle me permet de vérifier si une catégorie possède des enfants juste avec une requête SQL.</w:t>
+        <w:t>Voici une méthode simple</w:t>
+      </w:r>
+      <w:r>
+        <w:t>,</w:t>
+      </w:r>
+      <w:r>
+        <w:t xml:space="preserve"> mais que je trouve pratique. Elle me permet de vérifier si une catégorie possède des enfants juste avec une requête SQL.</w:t>
       </w:r>
     </w:p>
     <w:p>
@@ -10755,7 +11395,19 @@
         <w:jc w:val="both"/>
       </w:pPr>
       <w:r>
-        <w:t>Si le résultat trouve quelque chose, elle retournera vrai sinon elle retournera faux.</w:t>
+        <w:t>Si le résultat trouve quelque chose, elle retournera vrai</w:t>
+      </w:r>
+      <w:r>
+        <w:t>e</w:t>
+      </w:r>
+      <w:r>
+        <w:t xml:space="preserve"> sinon elle retournera fau</w:t>
+      </w:r>
+      <w:r>
+        <w:t>sse</w:t>
+      </w:r>
+      <w:r>
+        <w:t>.</w:t>
       </w:r>
     </w:p>
     <w:p>
@@ -10775,9 +11427,14 @@
           <w:szCs w:val="32"/>
         </w:rPr>
       </w:pPr>
+      <w:proofErr w:type="gramStart"/>
       <w:r>
         <w:lastRenderedPageBreak/>
-        <w:t xml:space="preserve">hasCategoryChild </w:t>
+        <w:t>hasCategoryChild</w:t>
+      </w:r>
+      <w:proofErr w:type="gramEnd"/>
+      <w:r>
+        <w:t xml:space="preserve"> </w:t>
       </w:r>
     </w:p>
     <w:p>
@@ -10870,7 +11527,13 @@
         <w:jc w:val="both"/>
       </w:pPr>
       <w:r>
-        <w:t xml:space="preserve">Comme on peut le voir, je passe l’id du parent et de l’enfant. Je récupère l’enfant dans la base, grâce à l’id, afin d’avoir accès à toute ses données (surtout pour savoir qui est son parent). </w:t>
+        <w:t>Comme on peut le voir, je passe l’id du parent et de l’enfant. Je récupère l’enfant dans la base, grâce à l’id, afin d’avoir accès à toute</w:t>
+      </w:r>
+      <w:r>
+        <w:t>s</w:t>
+      </w:r>
+      <w:r>
+        <w:t xml:space="preserve"> ses données (surtout pour savoir qui est son parent). </w:t>
       </w:r>
     </w:p>
     <w:p>
@@ -10886,7 +11549,13 @@
         <w:jc w:val="both"/>
       </w:pPr>
       <w:r>
-        <w:t xml:space="preserve">Si c’est le cas cela veut dire que ce que l’on cherche est vérifié donc je retourne vrai. Mais si cela n’est pas le cas, on va vérifier si l’enfant à encore des enfants et si un d’eux correspond à celui que l’on cherche en rappelant ce qui fait que cela </w:t>
+        <w:t>Si c’est le cas</w:t>
+      </w:r>
+      <w:r>
+        <w:t>,</w:t>
+      </w:r>
+      <w:r>
+        <w:t xml:space="preserve"> cela veut dire que ce que l’on cherche est vérifié donc je retourne vrai. Mais si cela n’est pas le cas, on va vérifier si l’enfant à encore des enfants et si un d’eux correspond à celui que l’on cherche en rappelant ce qui fait que cela </w:t>
       </w:r>
       <w:r>
         <w:t>peut aller jusqu’à</w:t>
@@ -10934,7 +11603,13 @@
         <w:jc w:val="both"/>
       </w:pPr>
       <w:r>
-        <w:t>Ce contrôleur va permettre d’ajouter une catégorie dans la base de données. Pour cela, il faut juste vérifier que la catégorie parent que l’utilisateur a choisie existe bien. Cela poserais problème au niveau de l’affichage de l’arborescence.</w:t>
+        <w:t>Ce contrôleur va permettre d’ajouter une catégorie dans la base de données. Pour cela, il faut juste vérifier que la catégorie parent que l’utilisateur a choisie existe bien. Cela poserai</w:t>
+      </w:r>
+      <w:r>
+        <w:t>t</w:t>
+      </w:r>
+      <w:r>
+        <w:t xml:space="preserve"> problème au niveau de l’affichage de l’arborescence.</w:t>
       </w:r>
     </w:p>
     <w:p>
@@ -11065,9 +11740,11 @@
         <w:pStyle w:val="Titre5"/>
         <w:jc w:val="both"/>
       </w:pPr>
+      <w:proofErr w:type="spellStart"/>
       <w:r>
         <w:t>showCategory.php</w:t>
       </w:r>
+      <w:proofErr w:type="spellEnd"/>
     </w:p>
     <w:p>
       <w:pPr>
@@ -11228,20 +11905,32 @@
         <w:t>Je créer un tableau ou j’ajoute la première catégorie et je vérifie si elle à un parent. Si</w:t>
       </w:r>
       <w:r>
-        <w:t xml:space="preserve"> elle en possède un, je rappel cette méthode en passe le parent en paramètre.</w:t>
-      </w:r>
-    </w:p>
-    <w:p>
-      <w:pPr>
-        <w:jc w:val="both"/>
-      </w:pPr>
-    </w:p>
-    <w:p>
-      <w:pPr>
-        <w:jc w:val="both"/>
-      </w:pPr>
-      <w:r>
-        <w:t>La deuxième retourne un texte contenant du code html.</w:t>
+        <w:t xml:space="preserve"> elle en possède un, je rappel</w:t>
+      </w:r>
+      <w:r>
+        <w:t>le</w:t>
+      </w:r>
+      <w:r>
+        <w:t xml:space="preserve"> cette méthode en passe le parent en paramètre.</w:t>
+      </w:r>
+    </w:p>
+    <w:p>
+      <w:pPr>
+        <w:jc w:val="both"/>
+      </w:pPr>
+    </w:p>
+    <w:p>
+      <w:pPr>
+        <w:jc w:val="both"/>
+      </w:pPr>
+      <w:r>
+        <w:t xml:space="preserve">La deuxième retourne un texte contenant du code </w:t>
+      </w:r>
+      <w:r>
+        <w:t>HTML</w:t>
+      </w:r>
+      <w:r>
+        <w:t>.</w:t>
       </w:r>
     </w:p>
     <w:p>
@@ -11370,11 +12059,11 @@
         <w:pStyle w:val="Titre3"/>
         <w:jc w:val="both"/>
       </w:pPr>
-      <w:bookmarkStart w:id="44" w:name="_Toc72394813"/>
+      <w:bookmarkStart w:id="43" w:name="_Toc72394813"/>
       <w:r>
         <w:t>Logs</w:t>
       </w:r>
-      <w:bookmarkEnd w:id="44"/>
+      <w:bookmarkEnd w:id="43"/>
     </w:p>
     <w:p>
       <w:pPr>
@@ -11390,7 +12079,19 @@
         <w:jc w:val="both"/>
       </w:pPr>
       <w:r>
-        <w:t>Le modèles servant à la gestion de logs et le plus facile de l’application. Il contient les champs de la base, leurs getter setter ainsi que deux méthodes :</w:t>
+        <w:t>Le modèle servant à la gestion de logs et le plus facile de l’application. Il contient les champs de la base, leurs getter</w:t>
+      </w:r>
+      <w:r>
+        <w:t>s</w:t>
+      </w:r>
+      <w:r>
+        <w:t xml:space="preserve"> setter</w:t>
+      </w:r>
+      <w:r>
+        <w:t>s</w:t>
+      </w:r>
+      <w:r>
+        <w:t xml:space="preserve"> ainsi que deux méthodes :</w:t>
       </w:r>
     </w:p>
     <w:p>
@@ -11403,7 +12104,7 @@
         <w:jc w:val="both"/>
       </w:pPr>
       <w:r>
-        <w:t>Une servant à récupérer toutes les logs de la base de données</w:t>
+        <w:t>Un servant à récupérer tous les logs de la base de données</w:t>
       </w:r>
     </w:p>
     <w:p>
@@ -11442,7 +12143,7 @@
         <w:jc w:val="both"/>
       </w:pPr>
       <w:r>
-        <w:t>Le seul contrôleur de ce use case sert à récupérer toutes les logs de la base et à les envoyer à la vue.</w:t>
+        <w:t>Le seul contrôleur de ce use case sert à récupérer tous les logs de la base et à les envoyer à la vue.</w:t>
       </w:r>
     </w:p>
     <w:p>
@@ -11468,7 +12169,7 @@
         <w:jc w:val="both"/>
       </w:pPr>
       <w:r>
-        <w:t>Affiche toutes les logs de la base de données.</w:t>
+        <w:t>Affiche tous les logs de la base de données.</w:t>
       </w:r>
     </w:p>
     <w:p>
@@ -11490,7 +12191,7 @@
         <w:pStyle w:val="Titre1"/>
         <w:jc w:val="both"/>
       </w:pPr>
-      <w:bookmarkStart w:id="45" w:name="_Toc72394814"/>
+      <w:bookmarkStart w:id="44" w:name="_Toc72394814"/>
       <w:r>
         <w:lastRenderedPageBreak/>
         <w:t>Pan</w:t>
@@ -11498,7 +12199,7 @@
       <w:r>
         <w:t xml:space="preserve"> de tests</w:t>
       </w:r>
-      <w:bookmarkEnd w:id="45"/>
+      <w:bookmarkEnd w:id="44"/>
     </w:p>
     <w:p>
       <w:pPr>
@@ -12614,7 +13315,19 @@
               <w:rPr>
                 <w:rFonts w:cs="Arial"/>
               </w:rPr>
-              <w:t>Met son email dans le premier formulaire</w:t>
+              <w:t>Met</w:t>
+            </w:r>
+            <w:r>
+              <w:rPr>
+                <w:rFonts w:cs="Arial"/>
+              </w:rPr>
+              <w:t>s</w:t>
+            </w:r>
+            <w:r>
+              <w:rPr>
+                <w:rFonts w:cs="Arial"/>
+              </w:rPr>
+              <w:t xml:space="preserve"> son email dans le premier formulaire</w:t>
             </w:r>
           </w:p>
         </w:tc>
@@ -12852,7 +13565,19 @@
               <w:rPr>
                 <w:rFonts w:cs="Arial"/>
               </w:rPr>
-              <w:t>met le mauvais email</w:t>
+              <w:t>met</w:t>
+            </w:r>
+            <w:r>
+              <w:rPr>
+                <w:rFonts w:cs="Arial"/>
+              </w:rPr>
+              <w:t>s</w:t>
+            </w:r>
+            <w:r>
+              <w:rPr>
+                <w:rFonts w:cs="Arial"/>
+              </w:rPr>
+              <w:t xml:space="preserve"> le mauvais email</w:t>
             </w:r>
           </w:p>
         </w:tc>
@@ -13116,6 +13841,12 @@
               </w:rPr>
               <w:t xml:space="preserve"> pour la modification</w:t>
             </w:r>
+            <w:r>
+              <w:rPr>
+                <w:rFonts w:cs="Arial"/>
+              </w:rPr>
+              <w:t>.</w:t>
+            </w:r>
           </w:p>
         </w:tc>
       </w:tr>
@@ -13179,7 +13910,7 @@
               <w:rPr>
                 <w:rFonts w:cs="Arial"/>
               </w:rPr>
-              <w:t xml:space="preserve"> l’email en entrant sont email actuel et son nouvel email.</w:t>
+              <w:t xml:space="preserve"> l’email en entrant son email actuel et son nouvel email.</w:t>
             </w:r>
           </w:p>
         </w:tc>
@@ -13416,7 +14147,19 @@
               <w:rPr>
                 <w:rFonts w:cs="Arial"/>
               </w:rPr>
-              <w:t xml:space="preserve">met son ancien mot de passe ainsi que le nouveau mot de passe </w:t>
+              <w:t>met</w:t>
+            </w:r>
+            <w:r>
+              <w:rPr>
+                <w:rFonts w:cs="Arial"/>
+              </w:rPr>
+              <w:t>s</w:t>
+            </w:r>
+            <w:r>
+              <w:rPr>
+                <w:rFonts w:cs="Arial"/>
+              </w:rPr>
+              <w:t xml:space="preserve"> son ancien mot de passe ainsi que le nouveau mot de passe </w:t>
             </w:r>
           </w:p>
         </w:tc>
@@ -13495,7 +14238,31 @@
               <w:rPr>
                 <w:rFonts w:cs="Arial"/>
               </w:rPr>
-              <w:t>met le mot de passe actuel mais pas de nouveau mot de passe</w:t>
+              <w:t>met</w:t>
+            </w:r>
+            <w:r>
+              <w:rPr>
+                <w:rFonts w:cs="Arial"/>
+              </w:rPr>
+              <w:t>s</w:t>
+            </w:r>
+            <w:r>
+              <w:rPr>
+                <w:rFonts w:cs="Arial"/>
+              </w:rPr>
+              <w:t xml:space="preserve"> le mot de passe actuel</w:t>
+            </w:r>
+            <w:r>
+              <w:rPr>
+                <w:rFonts w:cs="Arial"/>
+              </w:rPr>
+              <w:t>,</w:t>
+            </w:r>
+            <w:r>
+              <w:rPr>
+                <w:rFonts w:cs="Arial"/>
+              </w:rPr>
+              <w:t xml:space="preserve"> mais pas de nouveau mot de passe</w:t>
             </w:r>
           </w:p>
         </w:tc>
@@ -13574,7 +14341,31 @@
               <w:rPr>
                 <w:rFonts w:cs="Arial"/>
               </w:rPr>
-              <w:t xml:space="preserve"> met le nouveau mot de passe mais pas l’actuel</w:t>
+              <w:t xml:space="preserve"> met</w:t>
+            </w:r>
+            <w:r>
+              <w:rPr>
+                <w:rFonts w:cs="Arial"/>
+              </w:rPr>
+              <w:t>s</w:t>
+            </w:r>
+            <w:r>
+              <w:rPr>
+                <w:rFonts w:cs="Arial"/>
+              </w:rPr>
+              <w:t xml:space="preserve"> le nouveau mot de passe</w:t>
+            </w:r>
+            <w:r>
+              <w:rPr>
+                <w:rFonts w:cs="Arial"/>
+              </w:rPr>
+              <w:t>,</w:t>
+            </w:r>
+            <w:r>
+              <w:rPr>
+                <w:rFonts w:cs="Arial"/>
+              </w:rPr>
+              <w:t xml:space="preserve"> mais pas l’actuel</w:t>
             </w:r>
           </w:p>
         </w:tc>
@@ -13752,7 +14543,13 @@
               <w:rPr>
                 <w:rFonts w:cs="Arial"/>
               </w:rPr>
-              <w:t>Impossible</w:t>
+              <w:t>i</w:t>
+            </w:r>
+            <w:r>
+              <w:rPr>
+                <w:rFonts w:cs="Arial"/>
+              </w:rPr>
+              <w:t>mpossible</w:t>
             </w:r>
           </w:p>
         </w:tc>
@@ -13831,7 +14628,19 @@
               <w:rPr>
                 <w:rFonts w:cs="Arial"/>
               </w:rPr>
-              <w:t>Affiche l’arborescence dans le menu catégorie avec les sous menus etc.</w:t>
+              <w:t>Affiche l’arborescence dans le menu catégorie avec les sous</w:t>
+            </w:r>
+            <w:r>
+              <w:rPr>
+                <w:rFonts w:cs="Arial"/>
+              </w:rPr>
+              <w:t>-menus,</w:t>
+            </w:r>
+            <w:r>
+              <w:rPr>
+                <w:rFonts w:cs="Arial"/>
+              </w:rPr>
+              <w:t xml:space="preserve"> etc.</w:t>
             </w:r>
           </w:p>
         </w:tc>
@@ -14062,7 +14871,55 @@
               <w:rPr>
                 <w:rFonts w:cs="Arial"/>
               </w:rPr>
-              <w:t>Des boutons modifier s’affichent sur toutes les catégories. Ainsi que des boutons supprimer pour celles qui n’ont pas de sous-catégorie.</w:t>
+              <w:t>Des boutons</w:t>
+            </w:r>
+            <w:r>
+              <w:rPr>
+                <w:rFonts w:cs="Arial"/>
+              </w:rPr>
+              <w:t xml:space="preserve"> "</w:t>
+            </w:r>
+            <w:r>
+              <w:rPr>
+                <w:rFonts w:cs="Arial"/>
+              </w:rPr>
+              <w:t xml:space="preserve"> modifier </w:t>
+            </w:r>
+            <w:r>
+              <w:rPr>
+                <w:rFonts w:cs="Arial"/>
+              </w:rPr>
+              <w:t xml:space="preserve">" </w:t>
+            </w:r>
+            <w:r>
+              <w:rPr>
+                <w:rFonts w:cs="Arial"/>
+              </w:rPr>
+              <w:t>s’affichent sur toutes les catégories. Ainsi que des boutons</w:t>
+            </w:r>
+            <w:r>
+              <w:rPr>
+                <w:rFonts w:cs="Arial"/>
+              </w:rPr>
+              <w:t xml:space="preserve"> "</w:t>
+            </w:r>
+            <w:r>
+              <w:rPr>
+                <w:rFonts w:cs="Arial"/>
+              </w:rPr>
+              <w:t xml:space="preserve"> supprim</w:t>
+            </w:r>
+            <w:r>
+              <w:rPr>
+                <w:rFonts w:cs="Arial"/>
+              </w:rPr>
+              <w:t>er "</w:t>
+            </w:r>
+            <w:r>
+              <w:rPr>
+                <w:rFonts w:cs="Arial"/>
+              </w:rPr>
+              <w:t xml:space="preserve"> pour celles qui n’ont pas de sous-catégorie.</w:t>
             </w:r>
           </w:p>
         </w:tc>
@@ -14199,7 +15056,13 @@
               <w:rPr>
                 <w:rFonts w:cs="Arial"/>
               </w:rPr>
-              <w:t>Clique sur le bouton modifier</w:t>
+              <w:t>c</w:t>
+            </w:r>
+            <w:r>
+              <w:rPr>
+                <w:rFonts w:cs="Arial"/>
+              </w:rPr>
+              <w:t>lique sur le bouton modifier</w:t>
             </w:r>
           </w:p>
         </w:tc>
@@ -14219,7 +15082,7 @@
               <w:rPr>
                 <w:rFonts w:cs="Arial"/>
               </w:rPr>
-              <w:t>Affiche une formulaire de modification</w:t>
+              <w:t>Affiche un formulaire de modification</w:t>
             </w:r>
           </w:p>
         </w:tc>
@@ -14271,7 +15134,13 @@
               <w:rPr>
                 <w:rFonts w:cs="Arial"/>
               </w:rPr>
-              <w:t>Laisse le titre vide et essaie de modifier</w:t>
+              <w:t>l</w:t>
+            </w:r>
+            <w:r>
+              <w:rPr>
+                <w:rFonts w:cs="Arial"/>
+              </w:rPr>
+              <w:t>aisse le titre vide et essaie de modifier</w:t>
             </w:r>
           </w:p>
         </w:tc>
@@ -14343,7 +15212,13 @@
               <w:rPr>
                 <w:rFonts w:cs="Arial"/>
               </w:rPr>
-              <w:t>Modifie l’id de la catégorie parent dans le select avec une valeur impossible</w:t>
+              <w:t>m</w:t>
+            </w:r>
+            <w:r>
+              <w:rPr>
+                <w:rFonts w:cs="Arial"/>
+              </w:rPr>
+              <w:t>odifie l’id de la catégorie parent dans le select avec une valeur impossible</w:t>
             </w:r>
           </w:p>
         </w:tc>
@@ -14427,7 +15302,25 @@
               <w:rPr>
                 <w:rFonts w:cs="Arial"/>
               </w:rPr>
-              <w:t>Modifie en laissant du texte dans le titre et avec un parent valable (ceux proposé).</w:t>
+              <w:t>m</w:t>
+            </w:r>
+            <w:r>
+              <w:rPr>
+                <w:rFonts w:cs="Arial"/>
+              </w:rPr>
+              <w:t>odifie en laissant du texte dans le titre et avec un parent valable (ceux proposé</w:t>
+            </w:r>
+            <w:r>
+              <w:rPr>
+                <w:rFonts w:cs="Arial"/>
+              </w:rPr>
+              <w:t>s</w:t>
+            </w:r>
+            <w:r>
+              <w:rPr>
+                <w:rFonts w:cs="Arial"/>
+              </w:rPr>
+              <w:t>).</w:t>
             </w:r>
           </w:p>
         </w:tc>
@@ -14523,7 +15416,7 @@
               <w:rPr>
                 <w:rFonts w:cs="Arial"/>
               </w:rPr>
-              <w:t>M</w:t>
+              <w:t>m</w:t>
             </w:r>
             <w:r>
               <w:rPr>
@@ -14616,13 +15509,33 @@
                 <w:rFonts w:cs="Arial"/>
                 <w:b/>
               </w:rPr>
-              <w:t xml:space="preserve">Supprime un catégorie : </w:t>
-            </w:r>
-            <w:r>
-              <w:rPr>
-                <w:rFonts w:cs="Arial"/>
-              </w:rPr>
-              <w:t>Supprime une catégorie valable (celles qui ont les boutons)</w:t>
+              <w:t>Supprime un</w:t>
+            </w:r>
+            <w:r>
+              <w:rPr>
+                <w:rFonts w:cs="Arial"/>
+                <w:b/>
+              </w:rPr>
+              <w:t>e</w:t>
+            </w:r>
+            <w:r>
+              <w:rPr>
+                <w:rFonts w:cs="Arial"/>
+                <w:b/>
+              </w:rPr>
+              <w:t xml:space="preserve"> catégorie : </w:t>
+            </w:r>
+            <w:r>
+              <w:rPr>
+                <w:rFonts w:cs="Arial"/>
+              </w:rPr>
+              <w:t>s</w:t>
+            </w:r>
+            <w:r>
+              <w:rPr>
+                <w:rFonts w:cs="Arial"/>
+              </w:rPr>
+              <w:t>upprime une catégorie valable (celles qui ont les boutons)</w:t>
             </w:r>
           </w:p>
         </w:tc>
@@ -14738,7 +15651,19 @@
               <w:rPr>
                 <w:rFonts w:cs="Arial"/>
               </w:rPr>
-              <w:t>Enregistre une log</w:t>
+              <w:t>Enregistre un</w:t>
+            </w:r>
+            <w:r>
+              <w:rPr>
+                <w:rFonts w:cs="Arial"/>
+              </w:rPr>
+              <w:t>e</w:t>
+            </w:r>
+            <w:r>
+              <w:rPr>
+                <w:rFonts w:cs="Arial"/>
+              </w:rPr>
+              <w:t xml:space="preserve"> log</w:t>
             </w:r>
           </w:p>
         </w:tc>
@@ -14828,7 +15753,19 @@
               <w:rPr>
                 <w:rFonts w:cs="Arial"/>
               </w:rPr>
-              <w:t>Enregistre une log</w:t>
+              <w:t>Enregistre un</w:t>
+            </w:r>
+            <w:r>
+              <w:rPr>
+                <w:rFonts w:cs="Arial"/>
+              </w:rPr>
+              <w:t>e</w:t>
+            </w:r>
+            <w:r>
+              <w:rPr>
+                <w:rFonts w:cs="Arial"/>
+              </w:rPr>
+              <w:t xml:space="preserve"> log</w:t>
             </w:r>
           </w:p>
         </w:tc>
@@ -14918,7 +15855,19 @@
               <w:rPr>
                 <w:rFonts w:cs="Arial"/>
               </w:rPr>
-              <w:t>Affiche toutes les logs du site</w:t>
+              <w:t>Affiche tou</w:t>
+            </w:r>
+            <w:r>
+              <w:rPr>
+                <w:rFonts w:cs="Arial"/>
+              </w:rPr>
+              <w:t>te</w:t>
+            </w:r>
+            <w:r>
+              <w:rPr>
+                <w:rFonts w:cs="Arial"/>
+              </w:rPr>
+              <w:t>s les logs du site</w:t>
             </w:r>
           </w:p>
         </w:tc>
@@ -15417,12 +16366,12 @@
         <w:pStyle w:val="Titre1"/>
         <w:jc w:val="both"/>
       </w:pPr>
-      <w:bookmarkStart w:id="46" w:name="_Toc72394815"/>
+      <w:bookmarkStart w:id="45" w:name="_Toc72394815"/>
       <w:r>
         <w:lastRenderedPageBreak/>
         <w:t>Rapport de test</w:t>
       </w:r>
-      <w:bookmarkEnd w:id="46"/>
+      <w:bookmarkEnd w:id="45"/>
     </w:p>
     <w:p>
       <w:pPr>
@@ -17927,7 +18876,31 @@
               <w:rPr>
                 <w:rFonts w:cs="Arial"/>
               </w:rPr>
-              <w:t>Affiche le tableau de catégories avec les boutons mais les boutons supprimé s’affichent même si la catégories a des items publiés</w:t>
+              <w:t>Affiche le tableau de catégories avec les boutons</w:t>
+            </w:r>
+            <w:r>
+              <w:rPr>
+                <w:rFonts w:cs="Arial"/>
+              </w:rPr>
+              <w:t>,</w:t>
+            </w:r>
+            <w:r>
+              <w:rPr>
+                <w:rFonts w:cs="Arial"/>
+              </w:rPr>
+              <w:t xml:space="preserve"> mais les boutons supprimé</w:t>
+            </w:r>
+            <w:r>
+              <w:rPr>
+                <w:rFonts w:cs="Arial"/>
+              </w:rPr>
+              <w:t>s</w:t>
+            </w:r>
+            <w:r>
+              <w:rPr>
+                <w:rFonts w:cs="Arial"/>
+              </w:rPr>
+              <w:t xml:space="preserve"> s’affichent même si la catégorie a des items publiés</w:t>
             </w:r>
           </w:p>
         </w:tc>
@@ -18009,7 +18982,43 @@
               <w:rPr>
                 <w:rFonts w:cs="Arial"/>
               </w:rPr>
-              <w:t>Problème réglé : les catégories ayant des articles publié ne sont pas affichés et les articles non publiés sont supprimé avec la catégorie</w:t>
+              <w:t>Problème réglé : les catégories ayant des articles publié</w:t>
+            </w:r>
+            <w:r>
+              <w:rPr>
+                <w:rFonts w:cs="Arial"/>
+              </w:rPr>
+              <w:t>s</w:t>
+            </w:r>
+            <w:r>
+              <w:rPr>
+                <w:rFonts w:cs="Arial"/>
+              </w:rPr>
+              <w:t xml:space="preserve"> ne sont pas affiché</w:t>
+            </w:r>
+            <w:r>
+              <w:rPr>
+                <w:rFonts w:cs="Arial"/>
+              </w:rPr>
+              <w:t>e</w:t>
+            </w:r>
+            <w:r>
+              <w:rPr>
+                <w:rFonts w:cs="Arial"/>
+              </w:rPr>
+              <w:t>s et les articles non publiés sont supprimé</w:t>
+            </w:r>
+            <w:r>
+              <w:rPr>
+                <w:rFonts w:cs="Arial"/>
+              </w:rPr>
+              <w:t>s</w:t>
+            </w:r>
+            <w:r>
+              <w:rPr>
+                <w:rFonts w:cs="Arial"/>
+              </w:rPr>
+              <w:t xml:space="preserve"> avec la catégorie</w:t>
             </w:r>
           </w:p>
         </w:tc>
@@ -19352,7 +20361,7 @@
       <w:pPr>
         <w:jc w:val="both"/>
       </w:pPr>
-      <w:bookmarkStart w:id="47" w:name="_Toc70408053"/>
+      <w:bookmarkStart w:id="46" w:name="_Toc70408053"/>
     </w:p>
     <w:p>
       <w:pPr>
@@ -19367,24 +20376,24 @@
         <w:pStyle w:val="Titre1"/>
         <w:jc w:val="both"/>
       </w:pPr>
-      <w:bookmarkStart w:id="48" w:name="_Toc72394816"/>
+      <w:bookmarkStart w:id="47" w:name="_Toc72394816"/>
       <w:r>
         <w:lastRenderedPageBreak/>
         <w:t>Conclusion</w:t>
       </w:r>
+      <w:bookmarkEnd w:id="46"/>
       <w:bookmarkEnd w:id="47"/>
+    </w:p>
+    <w:p>
+      <w:pPr>
+        <w:pStyle w:val="Titre2"/>
+        <w:jc w:val="both"/>
+      </w:pPr>
+      <w:bookmarkStart w:id="48" w:name="_Toc72394817"/>
+      <w:r>
+        <w:t>Planification effective</w:t>
+      </w:r>
       <w:bookmarkEnd w:id="48"/>
-    </w:p>
-    <w:p>
-      <w:pPr>
-        <w:pStyle w:val="Titre2"/>
-        <w:jc w:val="both"/>
-      </w:pPr>
-      <w:bookmarkStart w:id="49" w:name="_Toc72394817"/>
-      <w:r>
-        <w:t>Planification effective</w:t>
-      </w:r>
-      <w:bookmarkEnd w:id="49"/>
     </w:p>
     <w:p>
       <w:pPr>
@@ -19509,15 +20518,45 @@
         <w:jc w:val="both"/>
       </w:pPr>
       <w:r>
-        <w:t>On peut déjà remarquer deux grosses différence dans les tâches à réaliser. Il y a deux taches en plus qui sont l’ajout d’un utilisateur par l’admin et la ligne d’Ariane. L’ajout de l’utilisateur par l’administrateur a été rajouté dans le planning car c’était une information que je n’avais pas vu dans le cahier des charges.</w:t>
-      </w:r>
-    </w:p>
-    <w:p>
-      <w:pPr>
-        <w:jc w:val="both"/>
-      </w:pPr>
-      <w:r>
-        <w:t xml:space="preserve">La deuxième est arrivé en plus car c’était une tache qui pour moi n’était pas explicite </w:t>
+        <w:t>On peut déjà remarquer deux grosses différence</w:t>
+      </w:r>
+      <w:r>
+        <w:t>s</w:t>
+      </w:r>
+      <w:r>
+        <w:t xml:space="preserve"> dans les tâches à réaliser. Il y a deux taches en plus qui sont l’ajout d’un utilisateur par l’admin et la ligne d’Ariane. L’ajout de l’utilisateur par l’administrateur a été rajouté dans le planning</w:t>
+      </w:r>
+      <w:r>
+        <w:t>,</w:t>
+      </w:r>
+      <w:r>
+        <w:t xml:space="preserve"> car c’était une information que je n’avais pas vu dans le cahier des charges.</w:t>
+      </w:r>
+    </w:p>
+    <w:p>
+      <w:pPr>
+        <w:jc w:val="both"/>
+      </w:pPr>
+      <w:r>
+        <w:t>La deuxième est arrivé</w:t>
+      </w:r>
+      <w:r>
+        <w:t>e</w:t>
+      </w:r>
+      <w:r>
+        <w:t xml:space="preserve"> en plus</w:t>
+      </w:r>
+      <w:r>
+        <w:t>,</w:t>
+      </w:r>
+      <w:r>
+        <w:t xml:space="preserve"> car c’était une tache qui pour moi n’était pas explicite</w:t>
+      </w:r>
+      <w:r>
+        <w:t>,</w:t>
+      </w:r>
+      <w:r>
+        <w:t xml:space="preserve"> </w:t>
       </w:r>
       <w:r>
         <w:t>mais</w:t>
@@ -19540,7 +20579,19 @@
       </w:pPr>
       <w:r>
         <w:lastRenderedPageBreak/>
-        <w:t>De plus, j’ai eu de grosse différence notables dans la planification. Des tâches que je pensais longues m’ont parfois</w:t>
+        <w:t>De plus, j’ai eu de grosse</w:t>
+      </w:r>
+      <w:r>
+        <w:t>s</w:t>
+      </w:r>
+      <w:r>
+        <w:t xml:space="preserve"> différence</w:t>
+      </w:r>
+      <w:r>
+        <w:t>s</w:t>
+      </w:r>
+      <w:r>
+        <w:t xml:space="preserve"> notables dans la planification. Des tâches que je pensais longues m’ont parfois</w:t>
       </w:r>
       <w:r>
         <w:t xml:space="preserve"> pris 2 fois moins de temps que prévu. Je pense par exemple à la page du profil ou encore la consultation des logs. Mais la plus grosse différence se trouve pour la manipulation de la table catégorie. Ou j’ai eu beaucoup de mal à analyser que cela me prendrait autant de temps.</w:t>
@@ -19556,109 +20607,139 @@
         <w:pStyle w:val="Titre2"/>
         <w:jc w:val="both"/>
       </w:pPr>
-      <w:bookmarkStart w:id="50" w:name="_Toc70408054"/>
-      <w:bookmarkStart w:id="51" w:name="_Toc72394818"/>
+      <w:bookmarkStart w:id="49" w:name="_Toc70408054"/>
+      <w:bookmarkStart w:id="50" w:name="_Toc72394818"/>
       <w:r>
         <w:t>Difficultés rencontrées</w:t>
       </w:r>
+      <w:bookmarkEnd w:id="49"/>
       <w:bookmarkEnd w:id="50"/>
+    </w:p>
+    <w:p>
+      <w:pPr>
+        <w:jc w:val="both"/>
+      </w:pPr>
+      <w:r>
+        <w:t>La plus grosse difficulté que j’ai eu</w:t>
+      </w:r>
+      <w:r>
+        <w:t>e</w:t>
+      </w:r>
+      <w:r>
+        <w:t xml:space="preserve"> est l’affichage de l’arborescence des catégories. C’est ce qui m’a fait faire la plus grosse différence de temps dans le planning. Cela m’aurai</w:t>
+      </w:r>
+      <w:r>
+        <w:t>t</w:t>
+      </w:r>
+      <w:r>
+        <w:t xml:space="preserve"> pris nettement moins de temps si je pouvais modifier la structure de la base de données. Mais malheureusement le fait que nous travaillons </w:t>
+      </w:r>
+      <w:r>
+        <w:t>à</w:t>
+      </w:r>
+      <w:r>
+        <w:t xml:space="preserve"> plusieurs dessus m’a </w:t>
+      </w:r>
+      <w:r>
+        <w:t>empêché</w:t>
+      </w:r>
+      <w:r>
+        <w:t xml:space="preserve"> de faire les modifications voulu</w:t>
+      </w:r>
+      <w:r>
+        <w:t>es</w:t>
+      </w:r>
+      <w:r>
+        <w:t>.</w:t>
+      </w:r>
+    </w:p>
+    <w:p>
+      <w:pPr>
+        <w:jc w:val="both"/>
+      </w:pPr>
+      <w:r>
+        <w:t>De plus, j’ai eu plusieurs problèmes de compréhension de l’énoncé que j’ai dû souvent mettre au clair avec mon responsable de TPI.</w:t>
+      </w:r>
+    </w:p>
+    <w:p>
+      <w:pPr>
+        <w:jc w:val="both"/>
+      </w:pPr>
+      <w:r>
+        <w:t>Sinon dans l’ensemble je n’ai pas eu de grosse difficulté me bloquant</w:t>
+      </w:r>
+      <w:r>
+        <w:t xml:space="preserve"> et me posant de gros problèmes.</w:t>
+      </w:r>
+    </w:p>
+    <w:p>
+      <w:pPr>
+        <w:jc w:val="both"/>
+      </w:pPr>
+    </w:p>
+    <w:p>
+      <w:pPr>
+        <w:pStyle w:val="Titre2"/>
+        <w:jc w:val="both"/>
+      </w:pPr>
+      <w:bookmarkStart w:id="51" w:name="_Toc70408055"/>
+      <w:bookmarkStart w:id="52" w:name="_Toc72394819"/>
+      <w:r>
+        <w:t>Amélioration possible</w:t>
+      </w:r>
       <w:bookmarkEnd w:id="51"/>
-    </w:p>
-    <w:p>
-      <w:pPr>
-        <w:jc w:val="both"/>
-      </w:pPr>
-      <w:r>
-        <w:t xml:space="preserve">La plus grosse difficulté que j’ai eu est l’affichage de l’arborescence des catégories. C’est ce qui m’as fait faire la plus grosse différence de temps dans le planning. Cela m’aurais pris nettement moins de temps si je pouvais modifier la structure de la base de données. Mais malheureusement le fait que nous travaillons </w:t>
-      </w:r>
-      <w:r>
-        <w:t>à</w:t>
-      </w:r>
-      <w:r>
-        <w:t xml:space="preserve"> plusieurs dessus m’as </w:t>
-      </w:r>
-      <w:r>
-        <w:t>empêché</w:t>
-      </w:r>
-      <w:r>
-        <w:t xml:space="preserve"> de faire les modifications voulu.</w:t>
-      </w:r>
-    </w:p>
-    <w:p>
-      <w:pPr>
-        <w:jc w:val="both"/>
-      </w:pPr>
-      <w:r>
-        <w:t>De plus, j’ai eu plusieurs problèmes de compréhension de l’énoncé que j’ai dû souvent mettre au clair avec mon responsable de TPI.</w:t>
-      </w:r>
-    </w:p>
-    <w:p>
-      <w:pPr>
-        <w:jc w:val="both"/>
-      </w:pPr>
-      <w:r>
-        <w:t>Sinon dans l’ensemble je n’ai pas eu de grosse difficulté me bloquant</w:t>
-      </w:r>
-      <w:r>
-        <w:t xml:space="preserve"> et me posant de gros problèmes.</w:t>
-      </w:r>
-    </w:p>
-    <w:p>
-      <w:pPr>
-        <w:jc w:val="both"/>
-      </w:pPr>
+      <w:bookmarkEnd w:id="52"/>
+    </w:p>
+    <w:p>
+      <w:pPr>
+        <w:jc w:val="both"/>
+      </w:pPr>
+      <w:r>
+        <w:t>Pour commencer, je n’ai pas eu le temps de faire une pagination dans la page des logs. Elle n’était pas demandée</w:t>
+      </w:r>
+      <w:r>
+        <w:t>,</w:t>
+      </w:r>
+      <w:r>
+        <w:t xml:space="preserve"> mais je pense que cela serait une bonne amélioration. De </w:t>
+      </w:r>
+      <w:r>
+        <w:t>plus, il serait pratique de</w:t>
+      </w:r>
+      <w:r>
+        <w:t xml:space="preserve"> faire sur cette même page un système de recherche </w:t>
+      </w:r>
+      <w:r>
+        <w:t xml:space="preserve">afin de pouvoir </w:t>
+      </w:r>
+      <w:r>
+        <w:t>rechercher des emails ou des actions serait. Cela ferait un gros point positif.</w:t>
+      </w:r>
+    </w:p>
+    <w:p>
+      <w:pPr>
+        <w:jc w:val="both"/>
+      </w:pPr>
+      <w:r>
+        <w:t>Il y a aussi la fonctionnalité des sous</w:t>
+      </w:r>
+      <w:r>
+        <w:t>-</w:t>
+      </w:r>
+      <w:r>
+        <w:t>menus qui serait améliorable. En effet, quand un menu possède un sous-menu, il ne peut pas rediriger sur une autre page alors que dans mon programme, cela était mon but lors de l’arborescence des catégories.</w:t>
+      </w:r>
     </w:p>
     <w:p>
       <w:pPr>
         <w:pStyle w:val="Titre2"/>
         <w:jc w:val="both"/>
       </w:pPr>
-      <w:bookmarkStart w:id="52" w:name="_Toc70408055"/>
-      <w:bookmarkStart w:id="53" w:name="_Toc72394819"/>
-      <w:r>
-        <w:t>Amélioration possible</w:t>
-      </w:r>
-      <w:bookmarkEnd w:id="52"/>
+      <w:bookmarkStart w:id="53" w:name="_Toc72394820"/>
+      <w:r>
+        <w:t>Remerciements</w:t>
+      </w:r>
       <w:bookmarkEnd w:id="53"/>
-    </w:p>
-    <w:p>
-      <w:pPr>
-        <w:jc w:val="both"/>
-      </w:pPr>
-      <w:r>
-        <w:t xml:space="preserve">Pour commencer, je n’ai pas eu le temps de faire une pagination dans la page des logs. Elle n’était pas demandée mais je pense que cela serait une bonne amélioration. De </w:t>
-      </w:r>
-      <w:r>
-        <w:t>plus, il serait pratique de</w:t>
-      </w:r>
-      <w:r>
-        <w:t xml:space="preserve"> faire sur cette même page un système de recherche </w:t>
-      </w:r>
-      <w:r>
-        <w:t xml:space="preserve">afin de pouvoir </w:t>
-      </w:r>
-      <w:r>
-        <w:t>rechercher des emails ou des actions serait. Cela ferait un gros point positif.</w:t>
-      </w:r>
-    </w:p>
-    <w:p>
-      <w:pPr>
-        <w:jc w:val="both"/>
-      </w:pPr>
-      <w:r>
-        <w:t>Il y a aussi la fonctionnalité des sous menus qui serait améliorable. En effet, quand un menu possède un sous-menu, il ne peut pas rediriger sur une autre page alors que dans mon programme, cela était mon but lors de l’arborescence des catégories.</w:t>
-      </w:r>
-    </w:p>
-    <w:p>
-      <w:pPr>
-        <w:pStyle w:val="Titre2"/>
-        <w:jc w:val="both"/>
-      </w:pPr>
-      <w:bookmarkStart w:id="54" w:name="_Toc72394820"/>
-      <w:r>
-        <w:t>Remerciements</w:t>
-      </w:r>
-      <w:bookmarkEnd w:id="54"/>
     </w:p>
     <w:p>
       <w:pPr>
@@ -19678,7 +20759,13 @@
         <w:jc w:val="both"/>
       </w:pPr>
       <w:r>
-        <w:t>Monsieur COMMINOT, qui était trouvais toujours le temps pour se libérer 10 minutes si j’avais un problème et des questions.</w:t>
+        <w:t>Monsieur COMMINOT, qui était trouvai</w:t>
+      </w:r>
+      <w:r>
+        <w:t>t</w:t>
+      </w:r>
+      <w:r>
+        <w:t xml:space="preserve"> toujours le temps pour se libérer 10 minutes si j’avais un problème et des questions.</w:t>
       </w:r>
     </w:p>
     <w:p>
@@ -19707,69 +20794,87 @@
         <w:pStyle w:val="Titre2"/>
         <w:jc w:val="both"/>
       </w:pPr>
-      <w:bookmarkStart w:id="55" w:name="_Toc70408056"/>
-      <w:bookmarkStart w:id="56" w:name="_Toc72394821"/>
+      <w:bookmarkStart w:id="54" w:name="_Toc70408056"/>
+      <w:bookmarkStart w:id="55" w:name="_Toc72394821"/>
       <w:r>
         <w:lastRenderedPageBreak/>
         <w:t>Bilan personnel</w:t>
       </w:r>
+      <w:bookmarkEnd w:id="54"/>
       <w:bookmarkEnd w:id="55"/>
+    </w:p>
+    <w:p>
+      <w:pPr>
+        <w:jc w:val="both"/>
+      </w:pPr>
+      <w:r>
+        <w:t>Ce TPI fut une expérience très prolifique</w:t>
+      </w:r>
+      <w:r>
+        <w:t>. En effet, il m’aura permis pour une fois de réaliser un projet concret. Il m’a aussi fait apprendre une architecture que je connaissais de nom</w:t>
+      </w:r>
+      <w:r>
+        <w:t>,</w:t>
+      </w:r>
+      <w:r>
+        <w:t xml:space="preserve"> mais que je n’avais jamais pu mettre en place réellement. J’ai d’ailleurs remarqué qu’elle me sera utile pour la suite de mon activité</w:t>
+      </w:r>
+      <w:r>
+        <w:t>,</w:t>
+      </w:r>
+      <w:r>
+        <w:t xml:space="preserve"> car je la trouve très pratique et simple d’utilisation une fois comprise.</w:t>
+      </w:r>
+    </w:p>
+    <w:p>
+      <w:pPr>
+        <w:jc w:val="both"/>
+      </w:pPr>
+      <w:r>
+        <w:t xml:space="preserve">De plus, j’ai, durant ses 11 jours, commis quelques erreurs de jugement des tâches à cause de ma précipitation au début à vouloir absolument </w:t>
+      </w:r>
+      <w:r>
+        <w:t>commencer</w:t>
+      </w:r>
+      <w:r>
+        <w:t xml:space="preserve"> à développer le plus rapidement possible. Cela m’a fait oublier quelques informations du cahier des charges que j’ai dû vérifier plusieurs fois en fin de projet.</w:t>
+      </w:r>
+    </w:p>
+    <w:p>
+      <w:pPr>
+        <w:jc w:val="both"/>
+      </w:pPr>
+      <w:r>
+        <w:t>Ces erreurs ont été commises une fois et j’espère que cela me permettra de ne plus les commettre et de ne</w:t>
+      </w:r>
+      <w:r>
+        <w:t xml:space="preserve"> plus me précipiter pour rien. </w:t>
+      </w:r>
+    </w:p>
+    <w:p>
+      <w:pPr>
+        <w:pStyle w:val="Titre1"/>
+        <w:jc w:val="both"/>
+      </w:pPr>
+      <w:bookmarkStart w:id="56" w:name="_Toc72394822"/>
+      <w:r>
+        <w:t>Annexes</w:t>
+      </w:r>
       <w:bookmarkEnd w:id="56"/>
-    </w:p>
-    <w:p>
-      <w:pPr>
-        <w:jc w:val="both"/>
-      </w:pPr>
-      <w:r>
-        <w:t>Ce TPI fut une expérience très prolifique</w:t>
-      </w:r>
-      <w:r>
-        <w:t>. En effet, il m’aura permis pour une fois de réaliser un projet concret. Il m’a aussi fait apprendre une architecture que je connaissais de nom mais que je n’avais jamais pu mettre en place réellement. J’ai d’ailleurs remarqué qu’elle me sera utile pour la suite de mon activité car je la trouve très pratique et simple d’utilisation une fois comprise.</w:t>
-      </w:r>
-    </w:p>
-    <w:p>
-      <w:pPr>
-        <w:jc w:val="both"/>
-      </w:pPr>
-      <w:r>
-        <w:t>De plus, j’ai, durant ses 11 jours, commis quelques erreurs de jugement des tâches à cause de ma précipitation au début à vouloir absolument commencer à développer le plus rapidement possible. Cela m’a fait oublier quelques informations du cahier des charges que j’ai dû vérifier plusieurs fois en fin de projet.</w:t>
-      </w:r>
-    </w:p>
-    <w:p>
-      <w:pPr>
-        <w:jc w:val="both"/>
-      </w:pPr>
-      <w:r>
-        <w:t>Ces erreurs ont été commises une fois et j’espère que cela me permettra de ne plus les commettre et de ne</w:t>
-      </w:r>
-      <w:r>
-        <w:t xml:space="preserve"> plus me précipiter pour rien. </w:t>
-      </w:r>
-    </w:p>
-    <w:p>
-      <w:pPr>
-        <w:pStyle w:val="Titre1"/>
-        <w:jc w:val="both"/>
-      </w:pPr>
-      <w:bookmarkStart w:id="57" w:name="_Toc72394822"/>
-      <w:r>
-        <w:t>Annexes</w:t>
+      <w:r>
+        <w:t xml:space="preserve"> </w:t>
+      </w:r>
+    </w:p>
+    <w:p>
+      <w:pPr>
+        <w:pStyle w:val="Titre2"/>
+        <w:jc w:val="both"/>
+      </w:pPr>
+      <w:bookmarkStart w:id="57" w:name="_Toc72394823"/>
+      <w:r>
+        <w:t>Glossaire</w:t>
       </w:r>
       <w:bookmarkEnd w:id="57"/>
-      <w:r>
-        <w:t xml:space="preserve"> </w:t>
-      </w:r>
-    </w:p>
-    <w:p>
-      <w:pPr>
-        <w:pStyle w:val="Titre2"/>
-        <w:jc w:val="both"/>
-      </w:pPr>
-      <w:bookmarkStart w:id="58" w:name="_Toc72394823"/>
-      <w:r>
-        <w:t>Glossaire</w:t>
-      </w:r>
-      <w:bookmarkEnd w:id="58"/>
     </w:p>
     <w:tbl>
       <w:tblPr>
@@ -19819,13 +20924,26 @@
               <w:t>MVC est l’abréviation de modèle/vues/contrôleur. C’est une façon de développer</w:t>
             </w:r>
             <w:r>
-              <w:t xml:space="preserve"> qui consiste à séparer le code en trois partie. Le modèle stock et manipule les données de la base, les contrôleurs traitent et envoie les données à la vue et les vues affichent les données.</w:t>
-            </w:r>
-          </w:p>
-          <w:p>
-            <w:pPr>
-              <w:jc w:val="both"/>
-            </w:pPr>
+              <w:t xml:space="preserve"> qui consiste à séparer le code en trois partie</w:t>
+            </w:r>
+            <w:r>
+              <w:t>s</w:t>
+            </w:r>
+            <w:r>
+              <w:t>. Le modèle stock</w:t>
+            </w:r>
+            <w:r>
+              <w:t>e</w:t>
+            </w:r>
+            <w:r>
+              <w:t xml:space="preserve"> et manipule les données de la base, les contrôleurs traitent et envoie</w:t>
+            </w:r>
+            <w:r>
+              <w:t>nt</w:t>
+            </w:r>
+            <w:r>
+              <w:t xml:space="preserve"> les données à la vue et les vues affichent les données.</w:t>
+            </w:r>
           </w:p>
         </w:tc>
       </w:tr>
@@ -19861,7 +20979,31 @@
           </w:p>
           <w:p>
             <w:r>
-              <w:t xml:space="preserve">CRUD signifie create/read/update/ delete, en français : créer/lire/modifier/supprimer. Ce sont </w:t>
+              <w:t xml:space="preserve">CRUD signifie </w:t>
+            </w:r>
+            <w:proofErr w:type="spellStart"/>
+            <w:r>
+              <w:t>create</w:t>
+            </w:r>
+            <w:proofErr w:type="spellEnd"/>
+            <w:r>
+              <w:t>/</w:t>
+            </w:r>
+            <w:proofErr w:type="spellStart"/>
+            <w:r>
+              <w:t>read</w:t>
+            </w:r>
+            <w:proofErr w:type="spellEnd"/>
+            <w:r>
+              <w:t xml:space="preserve">/update/ </w:t>
+            </w:r>
+            <w:proofErr w:type="spellStart"/>
+            <w:r>
+              <w:t>delete</w:t>
+            </w:r>
+            <w:proofErr w:type="spellEnd"/>
+            <w:r>
+              <w:t xml:space="preserve">, en français : créer/lire/modifier/supprimer. Ce sont </w:t>
             </w:r>
             <w:r>
               <w:t>des actions effectuées</w:t>
@@ -19869,11 +21011,6 @@
             <w:r>
               <w:t xml:space="preserve"> sur la base de données.</w:t>
             </w:r>
-          </w:p>
-          <w:p>
-            <w:pPr>
-              <w:jc w:val="both"/>
-            </w:pPr>
           </w:p>
         </w:tc>
       </w:tr>
@@ -19918,7 +21055,13 @@
               <w:t>des actions</w:t>
             </w:r>
             <w:r>
-              <w:t xml:space="preserve"> effectués sur une application que l’on souhaite recenser.</w:t>
+              <w:t xml:space="preserve"> effectué</w:t>
+            </w:r>
+            <w:r>
+              <w:t>e</w:t>
+            </w:r>
+            <w:r>
+              <w:t>s sur une application que l’on souhaite recenser.</w:t>
             </w:r>
           </w:p>
           <w:p>
@@ -19976,20 +21119,16 @@
     </w:tbl>
     <w:p>
       <w:pPr>
-        <w:jc w:val="both"/>
-      </w:pPr>
-    </w:p>
-    <w:p>
-      <w:pPr>
         <w:pStyle w:val="Titre1"/>
         <w:jc w:val="both"/>
       </w:pPr>
-      <w:bookmarkStart w:id="59" w:name="_Toc72394824"/>
-      <w:r>
-        <w:lastRenderedPageBreak/>
+      <w:bookmarkStart w:id="58" w:name="_Toc72394824"/>
+      <w:bookmarkStart w:id="59" w:name="_GoBack"/>
+      <w:bookmarkEnd w:id="59"/>
+      <w:r>
         <w:t>Code source</w:t>
       </w:r>
-      <w:bookmarkEnd w:id="59"/>
+      <w:bookmarkEnd w:id="58"/>
     </w:p>
     <w:p>
       <w:pPr>
@@ -20109,7 +21248,7 @@
                 <w:bCs/>
                 <w:noProof/>
               </w:rPr>
-              <w:t>5</w:t>
+              <w:t>40</w:t>
             </w:r>
             <w:r>
               <w:rPr>
@@ -20154,7 +21293,7 @@
                 <w:bCs/>
                 <w:noProof/>
               </w:rPr>
-              <w:t>42</w:t>
+              <w:t>41</w:t>
             </w:r>
             <w:r>
               <w:rPr>
@@ -23452,6 +24591,7 @@
     <w:rsid w:val="006B51D3"/>
     <w:rsid w:val="00736246"/>
     <w:rsid w:val="00762C11"/>
+    <w:rsid w:val="007A50A6"/>
     <w:rsid w:val="007E2D43"/>
     <w:rsid w:val="00837757"/>
     <w:rsid w:val="009F2673"/>

</xml_diff>